<commit_message>
Added project flow PDF & in documentation
</commit_message>
<xml_diff>
--- a/פרויקט מכירה פומבית - סדנה בתכנות מתקדם בשפת JAVA.docx
+++ b/פרויקט מכירה פומבית - סדנה בתכנות מתקדם בשפת JAVA.docx
@@ -6,7 +6,7 @@
       <w:pPr>
         <w:bidi/>
         <w:rPr>
-          <w:rFonts w:cs="David" w:hint="cs"/>
+          <w:rFonts w:cs="David"/>
           <w:b/>
           <w:bCs/>
           <w:sz w:val="32"/>
@@ -25,10 +25,10 @@
               <wp:anchor distT="0" distB="0" distL="114300" distR="114300" simplePos="0" relativeHeight="251659264" behindDoc="0" locked="0" layoutInCell="1" allowOverlap="1" wp14:anchorId="30145D3D" wp14:editId="1849AB81">
                 <wp:simplePos x="0" y="0"/>
                 <wp:positionH relativeFrom="column">
-                  <wp:posOffset>-152400</wp:posOffset>
+                  <wp:posOffset>322399</wp:posOffset>
                 </wp:positionH>
                 <wp:positionV relativeFrom="paragraph">
-                  <wp:posOffset>-247650</wp:posOffset>
+                  <wp:posOffset>155575</wp:posOffset>
                 </wp:positionV>
                 <wp:extent cx="6200775" cy="2943225"/>
                 <wp:effectExtent l="0" t="0" r="0" b="9525"/>
@@ -60,7 +60,7 @@
                               <w:bidi/>
                               <w:jc w:val="center"/>
                               <w:rPr>
-                                <w:rFonts w:cs="David" w:hint="cs"/>
+                                <w:rFonts w:cs="David"/>
                                 <w:b/>
                                 <w:color w:val="EEECE1" w:themeColor="background2"/>
                                 <w:sz w:val="96"/>
@@ -165,7 +165,7 @@
                               <w:bidi/>
                               <w:jc w:val="center"/>
                               <w:rPr>
-                                <w:rFonts w:cs="David" w:hint="cs"/>
+                                <w:rFonts w:cs="David"/>
                                 <w:b/>
                                 <w:color w:val="EEECE1" w:themeColor="background2"/>
                                 <w:sz w:val="96"/>
@@ -320,8 +320,7 @@
                 <v:stroke joinstyle="miter"/>
                 <v:path gradientshapeok="t" o:connecttype="rect"/>
               </v:shapetype>
-              <v:shape id="Text Box 1" o:spid="_x0000_s1026" type="#_x0000_t202" style="position:absolute;left:0;text-align:left;margin-left:-12pt;margin-top:-19.5pt;width:488.25pt;height:231.75pt;z-index:251659264;visibility:visible;mso-wrap-style:square;mso-width-percent:0;mso-height-percent:0;mso-wrap-distance-left:9pt;mso-wrap-distance-top:0;mso-wrap-distance-right:9pt;mso-wrap-distance-bottom:0;mso-position-horizontal:absolute;mso-position-horizontal-relative:text;mso-position-vertical:absolute;mso-position-vertical-relative:text;mso-width-percent:0;mso-height-percent:0;mso-width-relative:margin;mso-height-relative:margin;v-text-anchor:top" o:gfxdata="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" filled="f" stroked="f">
-                <v:fill o:detectmouseclick="t"/>
+              <v:shape id="Text Box 1" o:spid="_x0000_s1026" type="#_x0000_t202" style="position:absolute;left:0;text-align:left;margin-left:25.4pt;margin-top:12.25pt;width:488.25pt;height:231.75pt;z-index:251659264;visibility:visible;mso-wrap-style:square;mso-width-percent:0;mso-height-percent:0;mso-wrap-distance-left:9pt;mso-wrap-distance-top:0;mso-wrap-distance-right:9pt;mso-wrap-distance-bottom:0;mso-position-horizontal:absolute;mso-position-horizontal-relative:text;mso-position-vertical:absolute;mso-position-vertical-relative:text;mso-width-percent:0;mso-height-percent:0;mso-width-relative:margin;mso-height-relative:margin;v-text-anchor:top" o:gfxdata="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" filled="f" stroked="f">
                 <v:textbox>
                   <w:txbxContent>
                     <w:p>
@@ -329,7 +328,7 @@
                         <w:bidi/>
                         <w:jc w:val="center"/>
                         <w:rPr>
-                          <w:rFonts w:cs="David" w:hint="cs"/>
+                          <w:rFonts w:cs="David"/>
                           <w:b/>
                           <w:color w:val="EEECE1" w:themeColor="background2"/>
                           <w:sz w:val="96"/>
@@ -434,7 +433,7 @@
                         <w:bidi/>
                         <w:jc w:val="center"/>
                         <w:rPr>
-                          <w:rFonts w:cs="David" w:hint="cs"/>
+                          <w:rFonts w:cs="David"/>
                           <w:b/>
                           <w:color w:val="EEECE1" w:themeColor="background2"/>
                           <w:sz w:val="96"/>
@@ -575,7 +574,7 @@
       <w:pPr>
         <w:bidi/>
         <w:rPr>
-          <w:rFonts w:cs="David" w:hint="cs"/>
+          <w:rFonts w:cs="David"/>
           <w:sz w:val="32"/>
           <w:szCs w:val="32"/>
           <w:rtl/>
@@ -586,7 +585,7 @@
       <w:pPr>
         <w:bidi/>
         <w:rPr>
-          <w:rFonts w:cs="David" w:hint="cs"/>
+          <w:rFonts w:cs="David"/>
           <w:sz w:val="32"/>
           <w:szCs w:val="32"/>
           <w:rtl/>
@@ -597,7 +596,7 @@
       <w:pPr>
         <w:bidi/>
         <w:rPr>
-          <w:rFonts w:cs="David" w:hint="cs"/>
+          <w:rFonts w:cs="David"/>
           <w:sz w:val="32"/>
           <w:szCs w:val="32"/>
           <w:rtl/>
@@ -608,7 +607,7 @@
       <w:pPr>
         <w:bidi/>
         <w:rPr>
-          <w:rFonts w:cs="David" w:hint="cs"/>
+          <w:rFonts w:cs="David"/>
           <w:sz w:val="32"/>
           <w:szCs w:val="32"/>
           <w:rtl/>
@@ -619,7 +618,7 @@
       <w:pPr>
         <w:bidi/>
         <w:rPr>
-          <w:rFonts w:cs="David" w:hint="cs"/>
+          <w:rFonts w:cs="David"/>
           <w:sz w:val="32"/>
           <w:szCs w:val="32"/>
           <w:rtl/>
@@ -646,10 +645,10 @@
               <wp:anchor distT="0" distB="0" distL="114300" distR="114300" simplePos="0" relativeHeight="251661312" behindDoc="0" locked="0" layoutInCell="1" allowOverlap="1" wp14:anchorId="40460D84" wp14:editId="5A814A4E">
                 <wp:simplePos x="0" y="0"/>
                 <wp:positionH relativeFrom="column">
-                  <wp:posOffset>200025</wp:posOffset>
+                  <wp:posOffset>805180</wp:posOffset>
                 </wp:positionH>
                 <wp:positionV relativeFrom="paragraph">
-                  <wp:posOffset>1523365</wp:posOffset>
+                  <wp:posOffset>2081035</wp:posOffset>
                 </wp:positionV>
                 <wp:extent cx="5476875" cy="3057525"/>
                 <wp:effectExtent l="0" t="0" r="0" b="9525"/>
@@ -681,7 +680,7 @@
                               <w:bidi/>
                               <w:jc w:val="center"/>
                               <w:rPr>
-                                <w:rFonts w:cs="David" w:hint="cs"/>
+                                <w:rFonts w:cs="David"/>
                                 <w:b/>
                                 <w:color w:val="EEECE1" w:themeColor="background2"/>
                                 <w:sz w:val="72"/>
@@ -751,7 +750,7 @@
                               <w:bidi/>
                               <w:jc w:val="center"/>
                               <w:rPr>
-                                <w:rFonts w:cs="David" w:hint="cs"/>
+                                <w:rFonts w:cs="David"/>
                                 <w:b/>
                                 <w:color w:val="EEECE1" w:themeColor="background2"/>
                                 <w:sz w:val="72"/>
@@ -820,7 +819,7 @@
                               <w:bidi/>
                               <w:jc w:val="center"/>
                               <w:rPr>
-                                <w:rFonts w:cs="David" w:hint="cs"/>
+                                <w:rFonts w:cs="David"/>
                                 <w:b/>
                                 <w:color w:val="EEECE1" w:themeColor="background2"/>
                                 <w:sz w:val="72"/>
@@ -974,8 +973,7 @@
           </mc:Choice>
           <mc:Fallback>
             <w:pict>
-              <v:shape id="Text Box 2" o:spid="_x0000_s1027" type="#_x0000_t202" style="position:absolute;left:0;text-align:left;margin-left:15.75pt;margin-top:119.95pt;width:431.25pt;height:240.75pt;z-index:251661312;visibility:visible;mso-wrap-style:square;mso-width-percent:0;mso-height-percent:0;mso-wrap-distance-left:9pt;mso-wrap-distance-top:0;mso-wrap-distance-right:9pt;mso-wrap-distance-bottom:0;mso-position-horizontal:absolute;mso-position-horizontal-relative:text;mso-position-vertical:absolute;mso-position-vertical-relative:text;mso-width-percent:0;mso-height-percent:0;mso-width-relative:margin;mso-height-relative:margin;v-text-anchor:top" o:gfxdata="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" filled="f" stroked="f">
-                <v:fill o:detectmouseclick="t"/>
+              <v:shape id="Text Box 2" o:spid="_x0000_s1027" type="#_x0000_t202" style="position:absolute;left:0;text-align:left;margin-left:63.4pt;margin-top:163.85pt;width:431.25pt;height:240.75pt;z-index:251661312;visibility:visible;mso-wrap-style:square;mso-width-percent:0;mso-height-percent:0;mso-wrap-distance-left:9pt;mso-wrap-distance-top:0;mso-wrap-distance-right:9pt;mso-wrap-distance-bottom:0;mso-position-horizontal:absolute;mso-position-horizontal-relative:text;mso-position-vertical:absolute;mso-position-vertical-relative:text;mso-width-percent:0;mso-height-percent:0;mso-width-relative:margin;mso-height-relative:margin;v-text-anchor:top" o:gfxdata="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" filled="f" stroked="f">
                 <v:textbox>
                   <w:txbxContent>
                     <w:p>
@@ -983,7 +981,7 @@
                         <w:bidi/>
                         <w:jc w:val="center"/>
                         <w:rPr>
-                          <w:rFonts w:cs="David" w:hint="cs"/>
+                          <w:rFonts w:cs="David"/>
                           <w:b/>
                           <w:color w:val="EEECE1" w:themeColor="background2"/>
                           <w:sz w:val="72"/>
@@ -1053,7 +1051,7 @@
                         <w:bidi/>
                         <w:jc w:val="center"/>
                         <w:rPr>
-                          <w:rFonts w:cs="David" w:hint="cs"/>
+                          <w:rFonts w:cs="David"/>
                           <w:b/>
                           <w:color w:val="EEECE1" w:themeColor="background2"/>
                           <w:sz w:val="72"/>
@@ -1122,7 +1120,7 @@
                         <w:bidi/>
                         <w:jc w:val="center"/>
                         <w:rPr>
-                          <w:rFonts w:cs="David" w:hint="cs"/>
+                          <w:rFonts w:cs="David"/>
                           <w:b/>
                           <w:color w:val="EEECE1" w:themeColor="background2"/>
                           <w:sz w:val="72"/>
@@ -1275,7 +1273,7 @@
       <w:pPr>
         <w:bidi/>
         <w:rPr>
-          <w:rFonts w:cs="David" w:hint="cs"/>
+          <w:rFonts w:cs="David"/>
           <w:sz w:val="32"/>
           <w:szCs w:val="32"/>
           <w:rtl/>
@@ -1292,10 +1290,10 @@
               <wp:anchor distT="0" distB="0" distL="114300" distR="114300" simplePos="0" relativeHeight="251663360" behindDoc="0" locked="0" layoutInCell="1" allowOverlap="1" wp14:anchorId="19BAC9EC" wp14:editId="2DE110F7">
                 <wp:simplePos x="0" y="0"/>
                 <wp:positionH relativeFrom="column">
-                  <wp:posOffset>152400</wp:posOffset>
+                  <wp:posOffset>449284</wp:posOffset>
                 </wp:positionH>
                 <wp:positionV relativeFrom="paragraph">
-                  <wp:posOffset>-393065</wp:posOffset>
+                  <wp:posOffset>-60556</wp:posOffset>
                 </wp:positionV>
                 <wp:extent cx="5695950" cy="819150"/>
                 <wp:effectExtent l="0" t="0" r="0" b="0"/>
@@ -1412,8 +1410,7 @@
           </mc:Choice>
           <mc:Fallback>
             <w:pict>
-              <v:shape id="Text Box 3" o:spid="_x0000_s1028" type="#_x0000_t202" style="position:absolute;left:0;text-align:left;margin-left:12pt;margin-top:-30.95pt;width:448.5pt;height:64.5pt;z-index:251663360;visibility:visible;mso-wrap-style:square;mso-width-percent:0;mso-height-percent:0;mso-wrap-distance-left:9pt;mso-wrap-distance-top:0;mso-wrap-distance-right:9pt;mso-wrap-distance-bottom:0;mso-position-horizontal:absolute;mso-position-horizontal-relative:text;mso-position-vertical:absolute;mso-position-vertical-relative:text;mso-width-percent:0;mso-height-percent:0;mso-width-relative:margin;mso-height-relative:margin;v-text-anchor:top" o:gfxdata="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" filled="f" stroked="f">
-                <v:fill o:detectmouseclick="t"/>
+              <v:shape id="Text Box 3" o:spid="_x0000_s1028" type="#_x0000_t202" style="position:absolute;left:0;text-align:left;margin-left:35.4pt;margin-top:-4.75pt;width:448.5pt;height:64.5pt;z-index:251663360;visibility:visible;mso-wrap-style:square;mso-width-percent:0;mso-height-percent:0;mso-wrap-distance-left:9pt;mso-wrap-distance-top:0;mso-wrap-distance-right:9pt;mso-wrap-distance-bottom:0;mso-position-horizontal:absolute;mso-position-horizontal-relative:text;mso-position-vertical:absolute;mso-position-vertical-relative:text;mso-width-percent:0;mso-height-percent:0;mso-width-relative:margin;mso-height-relative:margin;v-text-anchor:top" o:gfxdata="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" filled="f" stroked="f">
                 <v:textbox>
                   <w:txbxContent>
                     <w:p>
@@ -1496,7 +1493,7 @@
       <w:pPr>
         <w:bidi/>
         <w:rPr>
-          <w:rFonts w:cs="David" w:hint="cs"/>
+          <w:rFonts w:cs="David"/>
           <w:sz w:val="32"/>
           <w:szCs w:val="32"/>
           <w:rtl/>
@@ -1507,8 +1504,21 @@
       <w:pPr>
         <w:pStyle w:val="Heading1"/>
         <w:bidi/>
+        <w:jc w:val="center"/>
         <w:rPr>
           <w:rFonts w:hint="cs"/>
+          <w:sz w:val="32"/>
+          <w:szCs w:val="32"/>
+          <w:rtl/>
+        </w:rPr>
+      </w:pPr>
+    </w:p>
+    <w:p>
+      <w:pPr>
+        <w:pStyle w:val="Heading1"/>
+        <w:bidi/>
+        <w:jc w:val="center"/>
+        <w:rPr>
           <w:sz w:val="32"/>
           <w:szCs w:val="32"/>
           <w:rtl/>
@@ -1555,13 +1565,22 @@
       <w:pPr>
         <w:pStyle w:val="Heading1"/>
         <w:bidi/>
+        <w:jc w:val="center"/>
+        <w:rPr>
+          <w:sz w:val="32"/>
+          <w:szCs w:val="32"/>
+          <w:rtl/>
+        </w:rPr>
+      </w:pPr>
+      <w:r>
         <w:rPr>
           <w:rFonts w:hint="cs"/>
           <w:sz w:val="32"/>
           <w:szCs w:val="32"/>
           <w:rtl/>
         </w:rPr>
-      </w:pPr>
+        <w:t xml:space="preserve">מבנה הפרויקט.......................................................................................עמ' </w:t>
+      </w:r>
       <w:r>
         <w:rPr>
           <w:rFonts w:hint="cs"/>
@@ -1569,20 +1588,28 @@
           <w:szCs w:val="32"/>
           <w:rtl/>
         </w:rPr>
-        <w:t>הצגת דוגמת הרצה.................................................................................עמ' 4</w:t>
+        <w:t>4</w:t>
       </w:r>
     </w:p>
     <w:p>
       <w:pPr>
         <w:pStyle w:val="Heading1"/>
         <w:bidi/>
+        <w:jc w:val="center"/>
+        <w:rPr>
+          <w:sz w:val="32"/>
+          <w:szCs w:val="32"/>
+        </w:rPr>
+      </w:pPr>
+      <w:r>
         <w:rPr>
           <w:rFonts w:hint="cs"/>
           <w:sz w:val="32"/>
           <w:szCs w:val="32"/>
           <w:rtl/>
         </w:rPr>
-      </w:pPr>
+        <w:t xml:space="preserve">זרימת הפרויקט......................................................................................עמ' </w:t>
+      </w:r>
       <w:r>
         <w:rPr>
           <w:rFonts w:hint="cs"/>
@@ -1590,36 +1617,36 @@
           <w:szCs w:val="32"/>
           <w:rtl/>
         </w:rPr>
-        <w:t>מבנה הפרויקט.......................................................................................עמ' 5</w:t>
+        <w:t>5</w:t>
       </w:r>
     </w:p>
     <w:p>
       <w:pPr>
         <w:pStyle w:val="Heading1"/>
         <w:bidi/>
+        <w:jc w:val="center"/>
+        <w:rPr>
+          <w:sz w:val="32"/>
+          <w:szCs w:val="32"/>
+          <w:rtl/>
+        </w:rPr>
+      </w:pPr>
+      <w:r>
         <w:rPr>
           <w:rFonts w:hint="cs"/>
           <w:sz w:val="32"/>
           <w:szCs w:val="32"/>
           <w:rtl/>
         </w:rPr>
-      </w:pPr>
-      <w:r>
-        <w:rPr>
-          <w:rFonts w:hint="cs"/>
-          <w:sz w:val="32"/>
-          <w:szCs w:val="32"/>
-          <w:rtl/>
-        </w:rPr>
-        <w:t>זרימת הפרויקט......................................................................................עמ' 6</w:t>
+        <w:t>הצגת דוגמת הרצה.................................................................................עמ' 6</w:t>
       </w:r>
     </w:p>
     <w:p>
       <w:pPr>
         <w:pStyle w:val="Heading1"/>
         <w:bidi/>
-        <w:rPr>
-          <w:rFonts w:hint="cs"/>
+        <w:jc w:val="center"/>
+        <w:rPr>
           <w:sz w:val="32"/>
           <w:szCs w:val="32"/>
           <w:rtl/>
@@ -1639,8 +1666,8 @@
       <w:pPr>
         <w:pStyle w:val="Heading1"/>
         <w:bidi/>
-        <w:rPr>
-          <w:rFonts w:hint="cs"/>
+        <w:jc w:val="center"/>
+        <w:rPr>
           <w:sz w:val="32"/>
           <w:szCs w:val="32"/>
           <w:rtl/>
@@ -1659,8 +1686,8 @@
     <w:p>
       <w:pPr>
         <w:bidi/>
-        <w:rPr>
-          <w:rFonts w:hint="cs"/>
+        <w:jc w:val="center"/>
+        <w:rPr>
           <w:rtl/>
         </w:rPr>
       </w:pPr>
@@ -1692,7 +1719,7 @@
       <w:pPr>
         <w:bidi/>
         <w:rPr>
-          <w:rFonts w:cs="David" w:hint="cs"/>
+          <w:rFonts w:cs="David"/>
           <w:sz w:val="32"/>
           <w:szCs w:val="32"/>
           <w:rtl/>
@@ -1709,10 +1736,10 @@
               <wp:anchor distT="0" distB="0" distL="114300" distR="114300" simplePos="0" relativeHeight="251665408" behindDoc="0" locked="0" layoutInCell="1" allowOverlap="1" wp14:anchorId="5E412D50" wp14:editId="0574512C">
                 <wp:simplePos x="0" y="0"/>
                 <wp:positionH relativeFrom="column">
-                  <wp:posOffset>133350</wp:posOffset>
+                  <wp:posOffset>406482</wp:posOffset>
                 </wp:positionH>
                 <wp:positionV relativeFrom="paragraph">
-                  <wp:posOffset>0</wp:posOffset>
+                  <wp:posOffset>95003</wp:posOffset>
                 </wp:positionV>
                 <wp:extent cx="5810250" cy="819150"/>
                 <wp:effectExtent l="0" t="0" r="0" b="0"/>
@@ -1829,8 +1856,7 @@
           </mc:Choice>
           <mc:Fallback>
             <w:pict>
-              <v:shape id="Text Box 4" o:spid="_x0000_s1029" type="#_x0000_t202" style="position:absolute;left:0;text-align:left;margin-left:10.5pt;margin-top:0;width:457.5pt;height:64.5pt;z-index:251665408;visibility:visible;mso-wrap-style:square;mso-width-percent:0;mso-height-percent:0;mso-wrap-distance-left:9pt;mso-wrap-distance-top:0;mso-wrap-distance-right:9pt;mso-wrap-distance-bottom:0;mso-position-horizontal:absolute;mso-position-horizontal-relative:text;mso-position-vertical:absolute;mso-position-vertical-relative:text;mso-width-percent:0;mso-height-percent:0;mso-width-relative:margin;mso-height-relative:margin;v-text-anchor:top" o:gfxdata="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" filled="f" stroked="f">
-                <v:fill o:detectmouseclick="t"/>
+              <v:shape id="Text Box 4" o:spid="_x0000_s1029" type="#_x0000_t202" style="position:absolute;left:0;text-align:left;margin-left:32pt;margin-top:7.5pt;width:457.5pt;height:64.5pt;z-index:251665408;visibility:visible;mso-wrap-style:square;mso-width-percent:0;mso-height-percent:0;mso-wrap-distance-left:9pt;mso-wrap-distance-top:0;mso-wrap-distance-right:9pt;mso-wrap-distance-bottom:0;mso-position-horizontal:absolute;mso-position-horizontal-relative:text;mso-position-vertical:absolute;mso-position-vertical-relative:text;mso-width-percent:0;mso-height-percent:0;mso-width-relative:margin;mso-height-relative:margin;v-text-anchor:top" o:gfxdata="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" filled="f" stroked="f">
                 <v:textbox>
                   <w:txbxContent>
                     <w:p>
@@ -1913,7 +1939,7 @@
       <w:pPr>
         <w:bidi/>
         <w:rPr>
-          <w:rFonts w:cs="David" w:hint="cs"/>
+          <w:rFonts w:cs="David"/>
           <w:sz w:val="32"/>
           <w:szCs w:val="32"/>
           <w:rtl/>
@@ -1924,7 +1950,7 @@
       <w:pPr>
         <w:bidi/>
         <w:rPr>
-          <w:rFonts w:cs="David" w:hint="cs"/>
+          <w:rFonts w:cs="David"/>
           <w:sz w:val="32"/>
           <w:szCs w:val="32"/>
           <w:rtl/>
@@ -1934,13 +1960,24 @@
     <w:p>
       <w:pPr>
         <w:bidi/>
+        <w:rPr>
+          <w:rFonts w:cs="David"/>
+          <w:sz w:val="28"/>
+          <w:szCs w:val="28"/>
+          <w:rtl/>
+        </w:rPr>
+      </w:pPr>
+      <w:r>
         <w:rPr>
           <w:rFonts w:cs="David" w:hint="cs"/>
           <w:sz w:val="28"/>
           <w:szCs w:val="28"/>
           <w:rtl/>
         </w:rPr>
-      </w:pPr>
+        <w:t>בתור פרויקט גמר לסדנה ב</w:t>
+      </w:r>
+      <w:bookmarkStart w:id="0" w:name="_GoBack"/>
+      <w:bookmarkEnd w:id="0"/>
       <w:r>
         <w:rPr>
           <w:rFonts w:cs="David" w:hint="cs"/>
@@ -1948,7 +1985,7 @@
           <w:szCs w:val="28"/>
           <w:rtl/>
         </w:rPr>
-        <w:t xml:space="preserve">בתור פרויקט גמר לסדנה בחרנו לעשות את אחד מההצעות שניתנו </w:t>
+        <w:t xml:space="preserve">חרנו לעשות את אחד מההצעות שניתנו </w:t>
       </w:r>
       <w:r>
         <w:rPr>
@@ -1968,13 +2005,910 @@
         </w:rPr>
         <w:t xml:space="preserve"> מערכת מכירה פומבית. </w:t>
       </w:r>
-      <w:bookmarkStart w:id="0" w:name="_GoBack"/>
-      <w:bookmarkEnd w:id="0"/>
+    </w:p>
+    <w:p>
+      <w:pPr>
+        <w:rPr>
+          <w:rFonts w:cs="David"/>
+          <w:sz w:val="28"/>
+          <w:szCs w:val="28"/>
+          <w:rtl/>
+        </w:rPr>
+      </w:pPr>
+      <w:r>
+        <w:rPr>
+          <w:rFonts w:cs="David"/>
+          <w:sz w:val="28"/>
+          <w:szCs w:val="28"/>
+          <w:rtl/>
+        </w:rPr>
+        <w:br w:type="page"/>
+      </w:r>
+    </w:p>
+    <w:p>
+      <w:pPr>
+        <w:bidi/>
+        <w:rPr>
+          <w:rFonts w:cs="David"/>
+          <w:sz w:val="28"/>
+          <w:szCs w:val="28"/>
+          <w:rtl/>
+        </w:rPr>
+      </w:pPr>
+      <w:r>
+        <w:rPr>
+          <w:noProof/>
+        </w:rPr>
+        <w:lastRenderedPageBreak/>
+        <mc:AlternateContent>
+          <mc:Choice Requires="wps">
+            <w:drawing>
+              <wp:anchor distT="0" distB="0" distL="114300" distR="114300" simplePos="0" relativeHeight="251667456" behindDoc="0" locked="0" layoutInCell="1" allowOverlap="1" wp14:anchorId="0277B27E" wp14:editId="45073309">
+                <wp:simplePos x="0" y="0"/>
+                <wp:positionH relativeFrom="column">
+                  <wp:posOffset>465092</wp:posOffset>
+                </wp:positionH>
+                <wp:positionV relativeFrom="paragraph">
+                  <wp:posOffset>-12931</wp:posOffset>
+                </wp:positionV>
+                <wp:extent cx="5810250" cy="819150"/>
+                <wp:effectExtent l="0" t="0" r="0" b="0"/>
+                <wp:wrapNone/>
+                <wp:docPr id="5" name="Text Box 5"/>
+                <wp:cNvGraphicFramePr/>
+                <a:graphic xmlns:a="http://schemas.openxmlformats.org/drawingml/2006/main">
+                  <a:graphicData uri="http://schemas.microsoft.com/office/word/2010/wordprocessingShape">
+                    <wps:wsp>
+                      <wps:cNvSpPr txBox="1"/>
+                      <wps:spPr>
+                        <a:xfrm>
+                          <a:off x="0" y="0"/>
+                          <a:ext cx="5810250" cy="819150"/>
+                        </a:xfrm>
+                        <a:prstGeom prst="rect">
+                          <a:avLst/>
+                        </a:prstGeom>
+                        <a:noFill/>
+                        <a:ln>
+                          <a:noFill/>
+                        </a:ln>
+                        <a:effectLst/>
+                      </wps:spPr>
+                      <wps:txbx>
+                        <w:txbxContent>
+                          <w:p>
+                            <w:pPr>
+                              <w:bidi/>
+                              <w:jc w:val="center"/>
+                              <w:rPr>
+                                <w:rFonts w:cs="David"/>
+                                <w:b/>
+                                <w:color w:val="EEECE1" w:themeColor="background2"/>
+                                <w:sz w:val="96"/>
+                                <w:szCs w:val="96"/>
+                                <w14:shadow w14:blurRad="41275" w14:dist="20320" w14:dir="1800000" w14:sx="100000" w14:sy="100000" w14:kx="0" w14:ky="0" w14:algn="tl">
+                                  <w14:srgbClr w14:val="000000">
+                                    <w14:alpha w14:val="60000"/>
+                                  </w14:srgbClr>
+                                </w14:shadow>
+                                <w14:textOutline w14:w="12700" w14:cap="flat" w14:cmpd="sng" w14:algn="ctr">
+                                  <w14:solidFill>
+                                    <w14:schemeClr w14:val="tx2">
+                                      <w14:satMod w14:val="155000"/>
+                                    </w14:schemeClr>
+                                  </w14:solidFill>
+                                  <w14:prstDash w14:val="solid"/>
+                                  <w14:round/>
+                                </w14:textOutline>
+                                <w14:textFill>
+                                  <w14:solidFill>
+                                    <w14:schemeClr w14:val="bg2">
+                                      <w14:tint w14:val="85000"/>
+                                      <w14:satMod w14:val="155000"/>
+                                    </w14:schemeClr>
+                                  </w14:solidFill>
+                                </w14:textFill>
+                              </w:rPr>
+                            </w:pPr>
+                            <w:r>
+                              <w:rPr>
+                                <w:rFonts w:cs="David" w:hint="cs"/>
+                                <w:b/>
+                                <w:color w:val="EEECE1" w:themeColor="background2"/>
+                                <w:sz w:val="96"/>
+                                <w:szCs w:val="96"/>
+                                <w:rtl/>
+                                <w14:shadow w14:blurRad="41275" w14:dist="20320" w14:dir="1800000" w14:sx="100000" w14:sy="100000" w14:kx="0" w14:ky="0" w14:algn="tl">
+                                  <w14:srgbClr w14:val="000000">
+                                    <w14:alpha w14:val="60000"/>
+                                  </w14:srgbClr>
+                                </w14:shadow>
+                                <w14:textOutline w14:w="12700" w14:cap="flat" w14:cmpd="sng" w14:algn="ctr">
+                                  <w14:solidFill>
+                                    <w14:schemeClr w14:val="tx2">
+                                      <w14:satMod w14:val="155000"/>
+                                    </w14:schemeClr>
+                                  </w14:solidFill>
+                                  <w14:prstDash w14:val="solid"/>
+                                  <w14:round/>
+                                </w14:textOutline>
+                                <w14:textFill>
+                                  <w14:solidFill>
+                                    <w14:schemeClr w14:val="bg2">
+                                      <w14:tint w14:val="85000"/>
+                                      <w14:satMod w14:val="155000"/>
+                                    </w14:schemeClr>
+                                  </w14:solidFill>
+                                </w14:textFill>
+                              </w:rPr>
+                              <w:t>מבנה</w:t>
+                            </w:r>
+                            <w:r>
+                              <w:rPr>
+                                <w:rFonts w:cs="David"/>
+                                <w:b/>
+                                <w:color w:val="EEECE1" w:themeColor="background2"/>
+                                <w:sz w:val="96"/>
+                                <w:szCs w:val="96"/>
+                                <w:rtl/>
+                                <w14:shadow w14:blurRad="41275" w14:dist="20320" w14:dir="1800000" w14:sx="100000" w14:sy="100000" w14:kx="0" w14:ky="0" w14:algn="tl">
+                                  <w14:srgbClr w14:val="000000">
+                                    <w14:alpha w14:val="60000"/>
+                                  </w14:srgbClr>
+                                </w14:shadow>
+                                <w14:textOutline w14:w="12700" w14:cap="flat" w14:cmpd="sng" w14:algn="ctr">
+                                  <w14:solidFill>
+                                    <w14:schemeClr w14:val="tx2">
+                                      <w14:satMod w14:val="155000"/>
+                                    </w14:schemeClr>
+                                  </w14:solidFill>
+                                  <w14:prstDash w14:val="solid"/>
+                                  <w14:round/>
+                                </w14:textOutline>
+                                <w14:textFill>
+                                  <w14:solidFill>
+                                    <w14:schemeClr w14:val="bg2">
+                                      <w14:tint w14:val="85000"/>
+                                      <w14:satMod w14:val="155000"/>
+                                    </w14:schemeClr>
+                                  </w14:solidFill>
+                                </w14:textFill>
+                              </w:rPr>
+                              <w:t xml:space="preserve"> </w:t>
+                            </w:r>
+                            <w:r>
+                              <w:rPr>
+                                <w:rFonts w:cs="David" w:hint="cs"/>
+                                <w:b/>
+                                <w:color w:val="EEECE1" w:themeColor="background2"/>
+                                <w:sz w:val="96"/>
+                                <w:szCs w:val="96"/>
+                                <w:rtl/>
+                                <w14:shadow w14:blurRad="41275" w14:dist="20320" w14:dir="1800000" w14:sx="100000" w14:sy="100000" w14:kx="0" w14:ky="0" w14:algn="tl">
+                                  <w14:srgbClr w14:val="000000">
+                                    <w14:alpha w14:val="60000"/>
+                                  </w14:srgbClr>
+                                </w14:shadow>
+                                <w14:textOutline w14:w="12700" w14:cap="flat" w14:cmpd="sng" w14:algn="ctr">
+                                  <w14:solidFill>
+                                    <w14:schemeClr w14:val="tx2">
+                                      <w14:satMod w14:val="155000"/>
+                                    </w14:schemeClr>
+                                  </w14:solidFill>
+                                  <w14:prstDash w14:val="solid"/>
+                                  <w14:round/>
+                                </w14:textOutline>
+                                <w14:textFill>
+                                  <w14:solidFill>
+                                    <w14:schemeClr w14:val="bg2">
+                                      <w14:tint w14:val="85000"/>
+                                      <w14:satMod w14:val="155000"/>
+                                    </w14:schemeClr>
+                                  </w14:solidFill>
+                                </w14:textFill>
+                              </w:rPr>
+                              <w:t>הפרויקט</w:t>
+                            </w:r>
+                          </w:p>
+                        </w:txbxContent>
+                      </wps:txbx>
+                      <wps:bodyPr rot="0" spcFirstLastPara="0" vertOverflow="overflow" horzOverflow="overflow" vert="horz" wrap="square" lIns="91440" tIns="45720" rIns="91440" bIns="45720" numCol="1" spcCol="0" rtlCol="0" fromWordArt="0" anchor="t" anchorCtr="0" forceAA="0" compatLnSpc="1">
+                        <a:prstTxWarp prst="textNoShape">
+                          <a:avLst/>
+                        </a:prstTxWarp>
+                        <a:noAutofit/>
+                      </wps:bodyPr>
+                    </wps:wsp>
+                  </a:graphicData>
+                </a:graphic>
+                <wp14:sizeRelH relativeFrom="margin">
+                  <wp14:pctWidth>0</wp14:pctWidth>
+                </wp14:sizeRelH>
+                <wp14:sizeRelV relativeFrom="margin">
+                  <wp14:pctHeight>0</wp14:pctHeight>
+                </wp14:sizeRelV>
+              </wp:anchor>
+            </w:drawing>
+          </mc:Choice>
+          <mc:Fallback>
+            <w:pict>
+              <v:shape id="Text Box 5" o:spid="_x0000_s1030" type="#_x0000_t202" style="position:absolute;left:0;text-align:left;margin-left:36.6pt;margin-top:-1pt;width:457.5pt;height:64.5pt;z-index:251667456;visibility:visible;mso-wrap-style:square;mso-width-percent:0;mso-height-percent:0;mso-wrap-distance-left:9pt;mso-wrap-distance-top:0;mso-wrap-distance-right:9pt;mso-wrap-distance-bottom:0;mso-position-horizontal:absolute;mso-position-horizontal-relative:text;mso-position-vertical:absolute;mso-position-vertical-relative:text;mso-width-percent:0;mso-height-percent:0;mso-width-relative:margin;mso-height-relative:margin;v-text-anchor:top" o:gfxdata="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" filled="f" stroked="f">
+                <v:textbox>
+                  <w:txbxContent>
+                    <w:p>
+                      <w:pPr>
+                        <w:bidi/>
+                        <w:jc w:val="center"/>
+                        <w:rPr>
+                          <w:rFonts w:cs="David"/>
+                          <w:b/>
+                          <w:color w:val="EEECE1" w:themeColor="background2"/>
+                          <w:sz w:val="96"/>
+                          <w:szCs w:val="96"/>
+                          <w14:shadow w14:blurRad="41275" w14:dist="20320" w14:dir="1800000" w14:sx="100000" w14:sy="100000" w14:kx="0" w14:ky="0" w14:algn="tl">
+                            <w14:srgbClr w14:val="000000">
+                              <w14:alpha w14:val="60000"/>
+                            </w14:srgbClr>
+                          </w14:shadow>
+                          <w14:textOutline w14:w="12700" w14:cap="flat" w14:cmpd="sng" w14:algn="ctr">
+                            <w14:solidFill>
+                              <w14:schemeClr w14:val="tx2">
+                                <w14:satMod w14:val="155000"/>
+                              </w14:schemeClr>
+                            </w14:solidFill>
+                            <w14:prstDash w14:val="solid"/>
+                            <w14:round/>
+                          </w14:textOutline>
+                          <w14:textFill>
+                            <w14:solidFill>
+                              <w14:schemeClr w14:val="bg2">
+                                <w14:tint w14:val="85000"/>
+                                <w14:satMod w14:val="155000"/>
+                              </w14:schemeClr>
+                            </w14:solidFill>
+                          </w14:textFill>
+                        </w:rPr>
+                      </w:pPr>
+                      <w:r>
+                        <w:rPr>
+                          <w:rFonts w:cs="David" w:hint="cs"/>
+                          <w:b/>
+                          <w:color w:val="EEECE1" w:themeColor="background2"/>
+                          <w:sz w:val="96"/>
+                          <w:szCs w:val="96"/>
+                          <w:rtl/>
+                          <w14:shadow w14:blurRad="41275" w14:dist="20320" w14:dir="1800000" w14:sx="100000" w14:sy="100000" w14:kx="0" w14:ky="0" w14:algn="tl">
+                            <w14:srgbClr w14:val="000000">
+                              <w14:alpha w14:val="60000"/>
+                            </w14:srgbClr>
+                          </w14:shadow>
+                          <w14:textOutline w14:w="12700" w14:cap="flat" w14:cmpd="sng" w14:algn="ctr">
+                            <w14:solidFill>
+                              <w14:schemeClr w14:val="tx2">
+                                <w14:satMod w14:val="155000"/>
+                              </w14:schemeClr>
+                            </w14:solidFill>
+                            <w14:prstDash w14:val="solid"/>
+                            <w14:round/>
+                          </w14:textOutline>
+                          <w14:textFill>
+                            <w14:solidFill>
+                              <w14:schemeClr w14:val="bg2">
+                                <w14:tint w14:val="85000"/>
+                                <w14:satMod w14:val="155000"/>
+                              </w14:schemeClr>
+                            </w14:solidFill>
+                          </w14:textFill>
+                        </w:rPr>
+                        <w:t>מבנה</w:t>
+                      </w:r>
+                      <w:r>
+                        <w:rPr>
+                          <w:rFonts w:cs="David"/>
+                          <w:b/>
+                          <w:color w:val="EEECE1" w:themeColor="background2"/>
+                          <w:sz w:val="96"/>
+                          <w:szCs w:val="96"/>
+                          <w:rtl/>
+                          <w14:shadow w14:blurRad="41275" w14:dist="20320" w14:dir="1800000" w14:sx="100000" w14:sy="100000" w14:kx="0" w14:ky="0" w14:algn="tl">
+                            <w14:srgbClr w14:val="000000">
+                              <w14:alpha w14:val="60000"/>
+                            </w14:srgbClr>
+                          </w14:shadow>
+                          <w14:textOutline w14:w="12700" w14:cap="flat" w14:cmpd="sng" w14:algn="ctr">
+                            <w14:solidFill>
+                              <w14:schemeClr w14:val="tx2">
+                                <w14:satMod w14:val="155000"/>
+                              </w14:schemeClr>
+                            </w14:solidFill>
+                            <w14:prstDash w14:val="solid"/>
+                            <w14:round/>
+                          </w14:textOutline>
+                          <w14:textFill>
+                            <w14:solidFill>
+                              <w14:schemeClr w14:val="bg2">
+                                <w14:tint w14:val="85000"/>
+                                <w14:satMod w14:val="155000"/>
+                              </w14:schemeClr>
+                            </w14:solidFill>
+                          </w14:textFill>
+                        </w:rPr>
+                        <w:t xml:space="preserve"> </w:t>
+                      </w:r>
+                      <w:r>
+                        <w:rPr>
+                          <w:rFonts w:cs="David" w:hint="cs"/>
+                          <w:b/>
+                          <w:color w:val="EEECE1" w:themeColor="background2"/>
+                          <w:sz w:val="96"/>
+                          <w:szCs w:val="96"/>
+                          <w:rtl/>
+                          <w14:shadow w14:blurRad="41275" w14:dist="20320" w14:dir="1800000" w14:sx="100000" w14:sy="100000" w14:kx="0" w14:ky="0" w14:algn="tl">
+                            <w14:srgbClr w14:val="000000">
+                              <w14:alpha w14:val="60000"/>
+                            </w14:srgbClr>
+                          </w14:shadow>
+                          <w14:textOutline w14:w="12700" w14:cap="flat" w14:cmpd="sng" w14:algn="ctr">
+                            <w14:solidFill>
+                              <w14:schemeClr w14:val="tx2">
+                                <w14:satMod w14:val="155000"/>
+                              </w14:schemeClr>
+                            </w14:solidFill>
+                            <w14:prstDash w14:val="solid"/>
+                            <w14:round/>
+                          </w14:textOutline>
+                          <w14:textFill>
+                            <w14:solidFill>
+                              <w14:schemeClr w14:val="bg2">
+                                <w14:tint w14:val="85000"/>
+                                <w14:satMod w14:val="155000"/>
+                              </w14:schemeClr>
+                            </w14:solidFill>
+                          </w14:textFill>
+                        </w:rPr>
+                        <w:t>הפרויקט</w:t>
+                      </w:r>
+                    </w:p>
+                  </w:txbxContent>
+                </v:textbox>
+              </v:shape>
+            </w:pict>
+          </mc:Fallback>
+        </mc:AlternateContent>
+      </w:r>
+    </w:p>
+    <w:p>
+      <w:pPr>
+        <w:bidi/>
+        <w:rPr>
+          <w:rFonts w:cs="David"/>
+          <w:sz w:val="28"/>
+          <w:szCs w:val="28"/>
+          <w:rtl/>
+        </w:rPr>
+      </w:pPr>
+    </w:p>
+    <w:p>
+      <w:pPr>
+        <w:bidi/>
+        <w:rPr>
+          <w:rFonts w:cs="David"/>
+          <w:sz w:val="28"/>
+          <w:szCs w:val="28"/>
+          <w:rtl/>
+        </w:rPr>
+      </w:pPr>
+    </w:p>
+    <w:p>
+      <w:pPr>
+        <w:bidi/>
+        <w:rPr>
+          <w:rFonts w:cs="David"/>
+          <w:sz w:val="28"/>
+          <w:szCs w:val="28"/>
+          <w:rtl/>
+        </w:rPr>
+      </w:pPr>
+    </w:p>
+    <w:p>
+      <w:pPr>
+        <w:bidi/>
+        <w:rPr>
+          <w:rFonts w:cs="David"/>
+          <w:sz w:val="28"/>
+          <w:szCs w:val="28"/>
+          <w:rtl/>
+        </w:rPr>
+      </w:pPr>
+    </w:p>
+    <w:p>
+      <w:pPr>
+        <w:rPr>
+          <w:rFonts w:cs="David"/>
+          <w:sz w:val="28"/>
+          <w:szCs w:val="28"/>
+          <w:rtl/>
+        </w:rPr>
+      </w:pPr>
+      <w:r>
+        <w:rPr>
+          <w:rFonts w:cs="David"/>
+          <w:sz w:val="28"/>
+          <w:szCs w:val="28"/>
+          <w:rtl/>
+        </w:rPr>
+        <w:br w:type="page"/>
+      </w:r>
+    </w:p>
+    <w:p>
+      <w:pPr>
+        <w:bidi/>
+        <w:rPr>
+          <w:rFonts w:cs="David"/>
+          <w:sz w:val="28"/>
+          <w:szCs w:val="28"/>
+          <w:rtl/>
+        </w:rPr>
+      </w:pPr>
+      <w:r>
+        <w:rPr>
+          <w:noProof/>
+        </w:rPr>
+        <w:lastRenderedPageBreak/>
+        <mc:AlternateContent>
+          <mc:Choice Requires="wps">
+            <w:drawing>
+              <wp:anchor distT="0" distB="0" distL="114300" distR="114300" simplePos="0" relativeHeight="251669504" behindDoc="0" locked="0" layoutInCell="1" allowOverlap="1" wp14:anchorId="0277B27E" wp14:editId="45073309">
+                <wp:simplePos x="0" y="0"/>
+                <wp:positionH relativeFrom="column">
+                  <wp:posOffset>374015</wp:posOffset>
+                </wp:positionH>
+                <wp:positionV relativeFrom="paragraph">
+                  <wp:posOffset>-345440</wp:posOffset>
+                </wp:positionV>
+                <wp:extent cx="5810250" cy="819150"/>
+                <wp:effectExtent l="0" t="0" r="0" b="0"/>
+                <wp:wrapNone/>
+                <wp:docPr id="6" name="Text Box 6"/>
+                <wp:cNvGraphicFramePr/>
+                <a:graphic xmlns:a="http://schemas.openxmlformats.org/drawingml/2006/main">
+                  <a:graphicData uri="http://schemas.microsoft.com/office/word/2010/wordprocessingShape">
+                    <wps:wsp>
+                      <wps:cNvSpPr txBox="1"/>
+                      <wps:spPr>
+                        <a:xfrm>
+                          <a:off x="0" y="0"/>
+                          <a:ext cx="5810250" cy="819150"/>
+                        </a:xfrm>
+                        <a:prstGeom prst="rect">
+                          <a:avLst/>
+                        </a:prstGeom>
+                        <a:noFill/>
+                        <a:ln>
+                          <a:noFill/>
+                        </a:ln>
+                        <a:effectLst/>
+                      </wps:spPr>
+                      <wps:txbx>
+                        <w:txbxContent>
+                          <w:p>
+                            <w:pPr>
+                              <w:bidi/>
+                              <w:jc w:val="center"/>
+                              <w:rPr>
+                                <w:rFonts w:cs="David"/>
+                                <w:b/>
+                                <w:color w:val="EEECE1" w:themeColor="background2"/>
+                                <w:sz w:val="96"/>
+                                <w:szCs w:val="96"/>
+                                <w14:shadow w14:blurRad="41275" w14:dist="20320" w14:dir="1800000" w14:sx="100000" w14:sy="100000" w14:kx="0" w14:ky="0" w14:algn="tl">
+                                  <w14:srgbClr w14:val="000000">
+                                    <w14:alpha w14:val="60000"/>
+                                  </w14:srgbClr>
+                                </w14:shadow>
+                                <w14:textOutline w14:w="12700" w14:cap="flat" w14:cmpd="sng" w14:algn="ctr">
+                                  <w14:solidFill>
+                                    <w14:schemeClr w14:val="tx2">
+                                      <w14:satMod w14:val="155000"/>
+                                    </w14:schemeClr>
+                                  </w14:solidFill>
+                                  <w14:prstDash w14:val="solid"/>
+                                  <w14:round/>
+                                </w14:textOutline>
+                                <w14:textFill>
+                                  <w14:solidFill>
+                                    <w14:schemeClr w14:val="bg2">
+                                      <w14:tint w14:val="85000"/>
+                                      <w14:satMod w14:val="155000"/>
+                                    </w14:schemeClr>
+                                  </w14:solidFill>
+                                </w14:textFill>
+                              </w:rPr>
+                            </w:pPr>
+                            <w:r>
+                              <w:rPr>
+                                <w:rFonts w:cs="David" w:hint="cs"/>
+                                <w:b/>
+                                <w:color w:val="EEECE1" w:themeColor="background2"/>
+                                <w:sz w:val="96"/>
+                                <w:szCs w:val="96"/>
+                                <w:rtl/>
+                                <w14:shadow w14:blurRad="41275" w14:dist="20320" w14:dir="1800000" w14:sx="100000" w14:sy="100000" w14:kx="0" w14:ky="0" w14:algn="tl">
+                                  <w14:srgbClr w14:val="000000">
+                                    <w14:alpha w14:val="60000"/>
+                                  </w14:srgbClr>
+                                </w14:shadow>
+                                <w14:textOutline w14:w="12700" w14:cap="flat" w14:cmpd="sng" w14:algn="ctr">
+                                  <w14:solidFill>
+                                    <w14:schemeClr w14:val="tx2">
+                                      <w14:satMod w14:val="155000"/>
+                                    </w14:schemeClr>
+                                  </w14:solidFill>
+                                  <w14:prstDash w14:val="solid"/>
+                                  <w14:round/>
+                                </w14:textOutline>
+                                <w14:textFill>
+                                  <w14:solidFill>
+                                    <w14:schemeClr w14:val="bg2">
+                                      <w14:tint w14:val="85000"/>
+                                      <w14:satMod w14:val="155000"/>
+                                    </w14:schemeClr>
+                                  </w14:solidFill>
+                                </w14:textFill>
+                              </w:rPr>
+                              <w:t>זרימת</w:t>
+                            </w:r>
+                            <w:r>
+                              <w:rPr>
+                                <w:rFonts w:cs="David"/>
+                                <w:b/>
+                                <w:color w:val="EEECE1" w:themeColor="background2"/>
+                                <w:sz w:val="96"/>
+                                <w:szCs w:val="96"/>
+                                <w:rtl/>
+                                <w14:shadow w14:blurRad="41275" w14:dist="20320" w14:dir="1800000" w14:sx="100000" w14:sy="100000" w14:kx="0" w14:ky="0" w14:algn="tl">
+                                  <w14:srgbClr w14:val="000000">
+                                    <w14:alpha w14:val="60000"/>
+                                  </w14:srgbClr>
+                                </w14:shadow>
+                                <w14:textOutline w14:w="12700" w14:cap="flat" w14:cmpd="sng" w14:algn="ctr">
+                                  <w14:solidFill>
+                                    <w14:schemeClr w14:val="tx2">
+                                      <w14:satMod w14:val="155000"/>
+                                    </w14:schemeClr>
+                                  </w14:solidFill>
+                                  <w14:prstDash w14:val="solid"/>
+                                  <w14:round/>
+                                </w14:textOutline>
+                                <w14:textFill>
+                                  <w14:solidFill>
+                                    <w14:schemeClr w14:val="bg2">
+                                      <w14:tint w14:val="85000"/>
+                                      <w14:satMod w14:val="155000"/>
+                                    </w14:schemeClr>
+                                  </w14:solidFill>
+                                </w14:textFill>
+                              </w:rPr>
+                              <w:t xml:space="preserve"> </w:t>
+                            </w:r>
+                            <w:r>
+                              <w:rPr>
+                                <w:rFonts w:cs="David" w:hint="cs"/>
+                                <w:b/>
+                                <w:color w:val="EEECE1" w:themeColor="background2"/>
+                                <w:sz w:val="96"/>
+                                <w:szCs w:val="96"/>
+                                <w:rtl/>
+                                <w14:shadow w14:blurRad="41275" w14:dist="20320" w14:dir="1800000" w14:sx="100000" w14:sy="100000" w14:kx="0" w14:ky="0" w14:algn="tl">
+                                  <w14:srgbClr w14:val="000000">
+                                    <w14:alpha w14:val="60000"/>
+                                  </w14:srgbClr>
+                                </w14:shadow>
+                                <w14:textOutline w14:w="12700" w14:cap="flat" w14:cmpd="sng" w14:algn="ctr">
+                                  <w14:solidFill>
+                                    <w14:schemeClr w14:val="tx2">
+                                      <w14:satMod w14:val="155000"/>
+                                    </w14:schemeClr>
+                                  </w14:solidFill>
+                                  <w14:prstDash w14:val="solid"/>
+                                  <w14:round/>
+                                </w14:textOutline>
+                                <w14:textFill>
+                                  <w14:solidFill>
+                                    <w14:schemeClr w14:val="bg2">
+                                      <w14:tint w14:val="85000"/>
+                                      <w14:satMod w14:val="155000"/>
+                                    </w14:schemeClr>
+                                  </w14:solidFill>
+                                </w14:textFill>
+                              </w:rPr>
+                              <w:t>הפרויקט</w:t>
+                            </w:r>
+                          </w:p>
+                        </w:txbxContent>
+                      </wps:txbx>
+                      <wps:bodyPr rot="0" spcFirstLastPara="0" vertOverflow="overflow" horzOverflow="overflow" vert="horz" wrap="square" lIns="91440" tIns="45720" rIns="91440" bIns="45720" numCol="1" spcCol="0" rtlCol="0" fromWordArt="0" anchor="t" anchorCtr="0" forceAA="0" compatLnSpc="1">
+                        <a:prstTxWarp prst="textNoShape">
+                          <a:avLst/>
+                        </a:prstTxWarp>
+                        <a:noAutofit/>
+                      </wps:bodyPr>
+                    </wps:wsp>
+                  </a:graphicData>
+                </a:graphic>
+                <wp14:sizeRelH relativeFrom="margin">
+                  <wp14:pctWidth>0</wp14:pctWidth>
+                </wp14:sizeRelH>
+                <wp14:sizeRelV relativeFrom="margin">
+                  <wp14:pctHeight>0</wp14:pctHeight>
+                </wp14:sizeRelV>
+              </wp:anchor>
+            </w:drawing>
+          </mc:Choice>
+          <mc:Fallback>
+            <w:pict>
+              <v:shape id="Text Box 6" o:spid="_x0000_s1031" type="#_x0000_t202" style="position:absolute;left:0;text-align:left;margin-left:29.45pt;margin-top:-27.2pt;width:457.5pt;height:64.5pt;z-index:251669504;visibility:visible;mso-wrap-style:square;mso-width-percent:0;mso-height-percent:0;mso-wrap-distance-left:9pt;mso-wrap-distance-top:0;mso-wrap-distance-right:9pt;mso-wrap-distance-bottom:0;mso-position-horizontal:absolute;mso-position-horizontal-relative:text;mso-position-vertical:absolute;mso-position-vertical-relative:text;mso-width-percent:0;mso-height-percent:0;mso-width-relative:margin;mso-height-relative:margin;v-text-anchor:top" o:gfxdata="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" filled="f" stroked="f">
+                <v:textbox>
+                  <w:txbxContent>
+                    <w:p>
+                      <w:pPr>
+                        <w:bidi/>
+                        <w:jc w:val="center"/>
+                        <w:rPr>
+                          <w:rFonts w:cs="David"/>
+                          <w:b/>
+                          <w:color w:val="EEECE1" w:themeColor="background2"/>
+                          <w:sz w:val="96"/>
+                          <w:szCs w:val="96"/>
+                          <w14:shadow w14:blurRad="41275" w14:dist="20320" w14:dir="1800000" w14:sx="100000" w14:sy="100000" w14:kx="0" w14:ky="0" w14:algn="tl">
+                            <w14:srgbClr w14:val="000000">
+                              <w14:alpha w14:val="60000"/>
+                            </w14:srgbClr>
+                          </w14:shadow>
+                          <w14:textOutline w14:w="12700" w14:cap="flat" w14:cmpd="sng" w14:algn="ctr">
+                            <w14:solidFill>
+                              <w14:schemeClr w14:val="tx2">
+                                <w14:satMod w14:val="155000"/>
+                              </w14:schemeClr>
+                            </w14:solidFill>
+                            <w14:prstDash w14:val="solid"/>
+                            <w14:round/>
+                          </w14:textOutline>
+                          <w14:textFill>
+                            <w14:solidFill>
+                              <w14:schemeClr w14:val="bg2">
+                                <w14:tint w14:val="85000"/>
+                                <w14:satMod w14:val="155000"/>
+                              </w14:schemeClr>
+                            </w14:solidFill>
+                          </w14:textFill>
+                        </w:rPr>
+                      </w:pPr>
+                      <w:r>
+                        <w:rPr>
+                          <w:rFonts w:cs="David" w:hint="cs"/>
+                          <w:b/>
+                          <w:color w:val="EEECE1" w:themeColor="background2"/>
+                          <w:sz w:val="96"/>
+                          <w:szCs w:val="96"/>
+                          <w:rtl/>
+                          <w14:shadow w14:blurRad="41275" w14:dist="20320" w14:dir="1800000" w14:sx="100000" w14:sy="100000" w14:kx="0" w14:ky="0" w14:algn="tl">
+                            <w14:srgbClr w14:val="000000">
+                              <w14:alpha w14:val="60000"/>
+                            </w14:srgbClr>
+                          </w14:shadow>
+                          <w14:textOutline w14:w="12700" w14:cap="flat" w14:cmpd="sng" w14:algn="ctr">
+                            <w14:solidFill>
+                              <w14:schemeClr w14:val="tx2">
+                                <w14:satMod w14:val="155000"/>
+                              </w14:schemeClr>
+                            </w14:solidFill>
+                            <w14:prstDash w14:val="solid"/>
+                            <w14:round/>
+                          </w14:textOutline>
+                          <w14:textFill>
+                            <w14:solidFill>
+                              <w14:schemeClr w14:val="bg2">
+                                <w14:tint w14:val="85000"/>
+                                <w14:satMod w14:val="155000"/>
+                              </w14:schemeClr>
+                            </w14:solidFill>
+                          </w14:textFill>
+                        </w:rPr>
+                        <w:t>זרימת</w:t>
+                      </w:r>
+                      <w:r>
+                        <w:rPr>
+                          <w:rFonts w:cs="David"/>
+                          <w:b/>
+                          <w:color w:val="EEECE1" w:themeColor="background2"/>
+                          <w:sz w:val="96"/>
+                          <w:szCs w:val="96"/>
+                          <w:rtl/>
+                          <w14:shadow w14:blurRad="41275" w14:dist="20320" w14:dir="1800000" w14:sx="100000" w14:sy="100000" w14:kx="0" w14:ky="0" w14:algn="tl">
+                            <w14:srgbClr w14:val="000000">
+                              <w14:alpha w14:val="60000"/>
+                            </w14:srgbClr>
+                          </w14:shadow>
+                          <w14:textOutline w14:w="12700" w14:cap="flat" w14:cmpd="sng" w14:algn="ctr">
+                            <w14:solidFill>
+                              <w14:schemeClr w14:val="tx2">
+                                <w14:satMod w14:val="155000"/>
+                              </w14:schemeClr>
+                            </w14:solidFill>
+                            <w14:prstDash w14:val="solid"/>
+                            <w14:round/>
+                          </w14:textOutline>
+                          <w14:textFill>
+                            <w14:solidFill>
+                              <w14:schemeClr w14:val="bg2">
+                                <w14:tint w14:val="85000"/>
+                                <w14:satMod w14:val="155000"/>
+                              </w14:schemeClr>
+                            </w14:solidFill>
+                          </w14:textFill>
+                        </w:rPr>
+                        <w:t xml:space="preserve"> </w:t>
+                      </w:r>
+                      <w:r>
+                        <w:rPr>
+                          <w:rFonts w:cs="David" w:hint="cs"/>
+                          <w:b/>
+                          <w:color w:val="EEECE1" w:themeColor="background2"/>
+                          <w:sz w:val="96"/>
+                          <w:szCs w:val="96"/>
+                          <w:rtl/>
+                          <w14:shadow w14:blurRad="41275" w14:dist="20320" w14:dir="1800000" w14:sx="100000" w14:sy="100000" w14:kx="0" w14:ky="0" w14:algn="tl">
+                            <w14:srgbClr w14:val="000000">
+                              <w14:alpha w14:val="60000"/>
+                            </w14:srgbClr>
+                          </w14:shadow>
+                          <w14:textOutline w14:w="12700" w14:cap="flat" w14:cmpd="sng" w14:algn="ctr">
+                            <w14:solidFill>
+                              <w14:schemeClr w14:val="tx2">
+                                <w14:satMod w14:val="155000"/>
+                              </w14:schemeClr>
+                            </w14:solidFill>
+                            <w14:prstDash w14:val="solid"/>
+                            <w14:round/>
+                          </w14:textOutline>
+                          <w14:textFill>
+                            <w14:solidFill>
+                              <w14:schemeClr w14:val="bg2">
+                                <w14:tint w14:val="85000"/>
+                                <w14:satMod w14:val="155000"/>
+                              </w14:schemeClr>
+                            </w14:solidFill>
+                          </w14:textFill>
+                        </w:rPr>
+                        <w:t>הפרויקט</w:t>
+                      </w:r>
+                    </w:p>
+                  </w:txbxContent>
+                </v:textbox>
+              </v:shape>
+            </w:pict>
+          </mc:Fallback>
+        </mc:AlternateContent>
+      </w:r>
+    </w:p>
+    <w:p>
+      <w:pPr>
+        <w:bidi/>
+        <w:jc w:val="center"/>
+        <w:rPr>
+          <w:rFonts w:cs="David" w:hint="cs"/>
+          <w:sz w:val="28"/>
+          <w:szCs w:val="28"/>
+          <w:rtl/>
+        </w:rPr>
+      </w:pPr>
+      <w:r>
+        <w:rPr>
+          <w:rFonts w:cs="David"/>
+          <w:noProof/>
+          <w:sz w:val="28"/>
+          <w:szCs w:val="28"/>
+          <w:rtl/>
+        </w:rPr>
+        <w:drawing>
+          <wp:inline distT="0" distB="0" distL="0" distR="0" wp14:anchorId="1DB2AF5A" wp14:editId="6AFDE1E4">
+            <wp:extent cx="5859596" cy="8187070"/>
+            <wp:effectExtent l="0" t="0" r="8255" b="4445"/>
+            <wp:docPr id="7" name="Picture 7" descr="C:\Users\Whirl\Desktop\Auction_Project_Flow_Schematic.png"/>
+            <wp:cNvGraphicFramePr>
+              <a:graphicFrameLocks xmlns:a="http://schemas.openxmlformats.org/drawingml/2006/main" noChangeAspect="1"/>
+            </wp:cNvGraphicFramePr>
+            <a:graphic xmlns:a="http://schemas.openxmlformats.org/drawingml/2006/main">
+              <a:graphicData uri="http://schemas.openxmlformats.org/drawingml/2006/picture">
+                <pic:pic xmlns:pic="http://schemas.openxmlformats.org/drawingml/2006/picture">
+                  <pic:nvPicPr>
+                    <pic:cNvPr id="0" name="Picture 1" descr="C:\Users\Whirl\Desktop\Auction_Project_Flow_Schematic.png"/>
+                    <pic:cNvPicPr>
+                      <a:picLocks noChangeAspect="1" noChangeArrowheads="1"/>
+                    </pic:cNvPicPr>
+                  </pic:nvPicPr>
+                  <pic:blipFill>
+                    <a:blip r:embed="rId8" cstate="print">
+                      <a:extLst>
+                        <a:ext uri="{28A0092B-C50C-407E-A947-70E740481C1C}">
+                          <a14:useLocalDpi xmlns:a14="http://schemas.microsoft.com/office/drawing/2010/main" val="0"/>
+                        </a:ext>
+                      </a:extLst>
+                    </a:blip>
+                    <a:srcRect/>
+                    <a:stretch>
+                      <a:fillRect/>
+                    </a:stretch>
+                  </pic:blipFill>
+                  <pic:spPr bwMode="auto">
+                    <a:xfrm>
+                      <a:off x="0" y="0"/>
+                      <a:ext cx="5859887" cy="8187477"/>
+                    </a:xfrm>
+                    <a:prstGeom prst="rect">
+                      <a:avLst/>
+                    </a:prstGeom>
+                    <a:noFill/>
+                    <a:ln>
+                      <a:noFill/>
+                    </a:ln>
+                  </pic:spPr>
+                </pic:pic>
+              </a:graphicData>
+            </a:graphic>
+          </wp:inline>
+        </w:drawing>
+      </w:r>
+    </w:p>
+    <w:p>
+      <w:pPr>
+        <w:bidi/>
+        <w:rPr>
+          <w:rFonts w:cs="David"/>
+          <w:sz w:val="28"/>
+          <w:szCs w:val="28"/>
+          <w:rtl/>
+        </w:rPr>
+      </w:pPr>
+    </w:p>
+    <w:p>
+      <w:pPr>
+        <w:bidi/>
+        <w:rPr>
+          <w:rFonts w:cs="David"/>
+          <w:sz w:val="28"/>
+          <w:szCs w:val="28"/>
+          <w:rtl/>
+        </w:rPr>
+      </w:pPr>
+    </w:p>
+    <w:p>
+      <w:pPr>
+        <w:bidi/>
+        <w:rPr>
+          <w:rFonts w:cs="David"/>
+          <w:sz w:val="28"/>
+          <w:szCs w:val="28"/>
+          <w:rtl/>
+        </w:rPr>
+      </w:pPr>
+    </w:p>
+    <w:p>
+      <w:pPr>
+        <w:bidi/>
+        <w:rPr>
+          <w:rFonts w:cs="David"/>
+          <w:sz w:val="28"/>
+          <w:szCs w:val="28"/>
+          <w:rtl/>
+        </w:rPr>
+      </w:pPr>
     </w:p>
     <w:sectPr>
-      <w:footerReference w:type="default" r:id="rId8"/>
+      <w:footerReference w:type="default" r:id="rId9"/>
       <w:pgSz w:w="12240" w:h="15840"/>
-      <w:pgMar w:top="1440" w:right="1440" w:bottom="1440" w:left="1440" w:header="720" w:footer="720" w:gutter="0"/>
+      <w:pgMar w:top="720" w:right="720" w:bottom="720" w:left="720" w:header="720" w:footer="720" w:gutter="0"/>
       <w:cols w:space="720"/>
       <w:docGrid w:linePitch="360"/>
     </w:sectPr>
@@ -2041,7 +2975,7 @@
           <w:rPr>
             <w:noProof/>
           </w:rPr>
-          <w:t>3</w:t>
+          <w:t>6</w:t>
         </w:r>
         <w:r>
           <w:rPr>
@@ -2689,497 +3623,6 @@
 </w:styles>
 </file>
 
-<file path=word/glossary/document.xml><?xml version="1.0" encoding="utf-8"?>
-<w:glossaryDocument xmlns:wpc="http://schemas.microsoft.com/office/word/2010/wordprocessingCanvas" xmlns:mc="http://schemas.openxmlformats.org/markup-compatibility/2006" xmlns:o="urn:schemas-microsoft-com:office:office" xmlns:r="http://schemas.openxmlformats.org/officeDocument/2006/relationships" xmlns:m="http://schemas.openxmlformats.org/officeDocument/2006/math" xmlns:v="urn:schemas-microsoft-com:vml" xmlns:wp14="http://schemas.microsoft.com/office/word/2010/wordprocessingDrawing" xmlns:wp="http://schemas.openxmlformats.org/drawingml/2006/wordprocessingDrawing" xmlns:w10="urn:schemas-microsoft-com:office:word" xmlns:w="http://schemas.openxmlformats.org/wordprocessingml/2006/main" xmlns:w14="http://schemas.microsoft.com/office/word/2010/wordml" xmlns:wpg="http://schemas.microsoft.com/office/word/2010/wordprocessingGroup" xmlns:wpi="http://schemas.microsoft.com/office/word/2010/wordprocessingInk" xmlns:wne="http://schemas.microsoft.com/office/word/2006/wordml" xmlns:wps="http://schemas.microsoft.com/office/word/2010/wordprocessingShape" mc:Ignorable="w14 wp14"/>
-</file>
-
-<file path=word/glossary/fontTable.xml><?xml version="1.0" encoding="utf-8"?>
-<w:fonts xmlns:mc="http://schemas.openxmlformats.org/markup-compatibility/2006" xmlns:r="http://schemas.openxmlformats.org/officeDocument/2006/relationships" xmlns:w="http://schemas.openxmlformats.org/wordprocessingml/2006/main" xmlns:w14="http://schemas.microsoft.com/office/word/2010/wordml" mc:Ignorable="w14">
-  <w:font w:name="Calibri">
-    <w:panose1 w:val="020F0502020204030204"/>
-    <w:charset w:val="00"/>
-    <w:family w:val="swiss"/>
-    <w:pitch w:val="variable"/>
-    <w:sig w:usb0="E00002FF" w:usb1="4000ACFF" w:usb2="00000001" w:usb3="00000000" w:csb0="0000019F" w:csb1="00000000"/>
-  </w:font>
-  <w:font w:name="Arial">
-    <w:panose1 w:val="020B0604020202020204"/>
-    <w:charset w:val="00"/>
-    <w:family w:val="swiss"/>
-    <w:pitch w:val="variable"/>
-    <w:sig w:usb0="E0002AFF" w:usb1="C0007843" w:usb2="00000009" w:usb3="00000000" w:csb0="000001FF" w:csb1="00000000"/>
-  </w:font>
-  <w:font w:name="Cambria">
-    <w:panose1 w:val="02040503050406030204"/>
-    <w:charset w:val="00"/>
-    <w:family w:val="roman"/>
-    <w:pitch w:val="variable"/>
-    <w:sig w:usb0="E00002FF" w:usb1="400004FF" w:usb2="00000000" w:usb3="00000000" w:csb0="0000019F" w:csb1="00000000"/>
-  </w:font>
-  <w:font w:name="Times New Roman">
-    <w:panose1 w:val="02020603050405020304"/>
-    <w:charset w:val="00"/>
-    <w:family w:val="roman"/>
-    <w:pitch w:val="variable"/>
-    <w:sig w:usb0="E0002AFF" w:usb1="C0007843" w:usb2="00000009" w:usb3="00000000" w:csb0="000001FF" w:csb1="00000000"/>
-  </w:font>
-  <w:font w:name="Tahoma">
-    <w:panose1 w:val="020B0604030504040204"/>
-    <w:charset w:val="00"/>
-    <w:family w:val="swiss"/>
-    <w:pitch w:val="variable"/>
-    <w:sig w:usb0="E1002EFF" w:usb1="C000605B" w:usb2="00000029" w:usb3="00000000" w:csb0="000101FF" w:csb1="00000000"/>
-  </w:font>
-  <w:font w:name="David">
-    <w:panose1 w:val="020E0502060401010101"/>
-    <w:charset w:val="B1"/>
-    <w:family w:val="swiss"/>
-    <w:pitch w:val="variable"/>
-    <w:sig w:usb0="00000801" w:usb1="00000000" w:usb2="00000000" w:usb3="00000000" w:csb0="00000020" w:csb1="00000000"/>
-  </w:font>
-</w:fonts>
-</file>
-
-<file path=word/glossary/settings.xml><?xml version="1.0" encoding="utf-8"?>
-<w:settings xmlns:mc="http://schemas.openxmlformats.org/markup-compatibility/2006" xmlns:o="urn:schemas-microsoft-com:office:office" xmlns:r="http://schemas.openxmlformats.org/officeDocument/2006/relationships" xmlns:m="http://schemas.openxmlformats.org/officeDocument/2006/math" xmlns:v="urn:schemas-microsoft-com:vml" xmlns:w10="urn:schemas-microsoft-com:office:word" xmlns:w="http://schemas.openxmlformats.org/wordprocessingml/2006/main" xmlns:w14="http://schemas.microsoft.com/office/word/2010/wordml" xmlns:sl="http://schemas.openxmlformats.org/schemaLibrary/2006/main" mc:Ignorable="w14">
-  <w:view w:val="normal"/>
-  <w:defaultTabStop w:val="720"/>
-  <w:characterSpacingControl w:val="doNotCompress"/>
-  <w:compat>
-    <w:useFELayout/>
-    <w:compatSetting w:name="compatibilityMode" w:uri="http://schemas.microsoft.com/office/word" w:val="14"/>
-    <w:compatSetting w:name="overrideTableStyleFontSizeAndJustification" w:uri="http://schemas.microsoft.com/office/word" w:val="1"/>
-    <w:compatSetting w:name="enableOpenTypeFeatures" w:uri="http://schemas.microsoft.com/office/word" w:val="1"/>
-    <w:compatSetting w:name="doNotFlipMirrorIndents" w:uri="http://schemas.microsoft.com/office/word" w:val="1"/>
-  </w:compat>
-  <w:rsids>
-    <w:rsidRoot w:val="005D7428"/>
-    <w:rsid w:val="005D7428"/>
-    <w:rsid w:val="008451CA"/>
-  </w:rsids>
-  <m:mathPr>
-    <m:mathFont m:val="Cambria Math"/>
-    <m:brkBin m:val="before"/>
-    <m:brkBinSub m:val="--"/>
-    <m:smallFrac m:val="0"/>
-    <m:dispDef/>
-    <m:lMargin m:val="0"/>
-    <m:rMargin m:val="0"/>
-    <m:defJc m:val="centerGroup"/>
-    <m:wrapIndent m:val="1440"/>
-    <m:intLim m:val="subSup"/>
-    <m:naryLim m:val="undOvr"/>
-  </m:mathPr>
-  <w:themeFontLang w:val="en-US" w:bidi="he-IL"/>
-  <w:clrSchemeMapping w:bg1="light1" w:t1="dark1" w:bg2="light2" w:t2="dark2" w:accent1="accent1" w:accent2="accent2" w:accent3="accent3" w:accent4="accent4" w:accent5="accent5" w:accent6="accent6" w:hyperlink="hyperlink" w:followedHyperlink="followedHyperlink"/>
-  <w:decimalSymbol w:val="."/>
-  <w:listSeparator w:val=","/>
-</w:settings>
-</file>
-
-<file path=word/glossary/styles.xml><?xml version="1.0" encoding="utf-8"?>
-<w:styles xmlns:mc="http://schemas.openxmlformats.org/markup-compatibility/2006" xmlns:r="http://schemas.openxmlformats.org/officeDocument/2006/relationships" xmlns:w="http://schemas.openxmlformats.org/wordprocessingml/2006/main" xmlns:w14="http://schemas.microsoft.com/office/word/2010/wordml" mc:Ignorable="w14">
-  <w:docDefaults>
-    <w:rPrDefault>
-      <w:rPr>
-        <w:rFonts w:asciiTheme="minorHAnsi" w:eastAsiaTheme="minorEastAsia" w:hAnsiTheme="minorHAnsi" w:cstheme="minorBidi"/>
-        <w:sz w:val="22"/>
-        <w:szCs w:val="22"/>
-        <w:lang w:val="en-US" w:eastAsia="en-US" w:bidi="he-IL"/>
-      </w:rPr>
-    </w:rPrDefault>
-    <w:pPrDefault>
-      <w:pPr>
-        <w:spacing w:after="200" w:line="276" w:lineRule="auto"/>
-      </w:pPr>
-    </w:pPrDefault>
-  </w:docDefaults>
-  <w:latentStyles w:defLockedState="0" w:defUIPriority="99" w:defSemiHidden="1" w:defUnhideWhenUsed="1" w:defQFormat="0" w:count="267">
-    <w:lsdException w:name="Normal" w:semiHidden="0" w:uiPriority="0" w:unhideWhenUsed="0" w:qFormat="1"/>
-    <w:lsdException w:name="heading 1" w:semiHidden="0" w:uiPriority="9" w:unhideWhenUsed="0" w:qFormat="1"/>
-    <w:lsdException w:name="heading 2" w:uiPriority="9" w:qFormat="1"/>
-    <w:lsdException w:name="heading 3" w:uiPriority="9" w:qFormat="1"/>
-    <w:lsdException w:name="heading 4" w:uiPriority="9" w:qFormat="1"/>
-    <w:lsdException w:name="heading 5" w:uiPriority="9" w:qFormat="1"/>
-    <w:lsdException w:name="heading 6" w:uiPriority="9" w:qFormat="1"/>
-    <w:lsdException w:name="heading 7" w:uiPriority="9" w:qFormat="1"/>
-    <w:lsdException w:name="heading 8" w:uiPriority="9" w:qFormat="1"/>
-    <w:lsdException w:name="heading 9" w:uiPriority="9" w:qFormat="1"/>
-    <w:lsdException w:name="toc 1" w:uiPriority="39"/>
-    <w:lsdException w:name="toc 2" w:uiPriority="39"/>
-    <w:lsdException w:name="toc 3" w:uiPriority="39"/>
-    <w:lsdException w:name="toc 4" w:uiPriority="39"/>
-    <w:lsdException w:name="toc 5" w:uiPriority="39"/>
-    <w:lsdException w:name="toc 6" w:uiPriority="39"/>
-    <w:lsdException w:name="toc 7" w:uiPriority="39"/>
-    <w:lsdException w:name="toc 8" w:uiPriority="39"/>
-    <w:lsdException w:name="toc 9" w:uiPriority="39"/>
-    <w:lsdException w:name="caption" w:uiPriority="35" w:qFormat="1"/>
-    <w:lsdException w:name="Title" w:semiHidden="0" w:uiPriority="10" w:unhideWhenUsed="0" w:qFormat="1"/>
-    <w:lsdException w:name="Default Paragraph Font" w:uiPriority="1"/>
-    <w:lsdException w:name="Subtitle" w:semiHidden="0" w:uiPriority="11" w:unhideWhenUsed="0" w:qFormat="1"/>
-    <w:lsdException w:name="Strong" w:semiHidden="0" w:uiPriority="22" w:unhideWhenUsed="0" w:qFormat="1"/>
-    <w:lsdException w:name="Emphasis" w:semiHidden="0" w:uiPriority="20" w:unhideWhenUsed="0" w:qFormat="1"/>
-    <w:lsdException w:name="Table Grid" w:semiHidden="0" w:uiPriority="59" w:unhideWhenUsed="0"/>
-    <w:lsdException w:name="Placeholder Text" w:unhideWhenUsed="0"/>
-    <w:lsdException w:name="No Spacing" w:semiHidden="0" w:uiPriority="1" w:unhideWhenUsed="0" w:qFormat="1"/>
-    <w:lsdException w:name="Light Shading" w:semiHidden="0" w:uiPriority="60" w:unhideWhenUsed="0"/>
-    <w:lsdException w:name="Light List" w:semiHidden="0" w:uiPriority="61" w:unhideWhenUsed="0"/>
-    <w:lsdException w:name="Light Grid" w:semiHidden="0" w:uiPriority="62" w:unhideWhenUsed="0"/>
-    <w:lsdException w:name="Medium Shading 1" w:semiHidden="0" w:uiPriority="63" w:unhideWhenUsed="0"/>
-    <w:lsdException w:name="Medium Shading 2" w:semiHidden="0" w:uiPriority="64" w:unhideWhenUsed="0"/>
-    <w:lsdException w:name="Medium List 1" w:semiHidden="0" w:uiPriority="65" w:unhideWhenUsed="0"/>
-    <w:lsdException w:name="Medium List 2" w:semiHidden="0" w:uiPriority="66" w:unhideWhenUsed="0"/>
-    <w:lsdException w:name="Medium Grid 1" w:semiHidden="0" w:uiPriority="67" w:unhideWhenUsed="0"/>
-    <w:lsdException w:name="Medium Grid 2" w:semiHidden="0" w:uiPriority="68" w:unhideWhenUsed="0"/>
-    <w:lsdException w:name="Medium Grid 3" w:semiHidden="0" w:uiPriority="69" w:unhideWhenUsed="0"/>
-    <w:lsdException w:name="Dark List" w:semiHidden="0" w:uiPriority="70" w:unhideWhenUsed="0"/>
-    <w:lsdException w:name="Colorful Shading" w:semiHidden="0" w:uiPriority="71" w:unhideWhenUsed="0"/>
-    <w:lsdException w:name="Colorful List" w:semiHidden="0" w:uiPriority="72" w:unhideWhenUsed="0"/>
-    <w:lsdException w:name="Colorful Grid" w:semiHidden="0" w:uiPriority="73" w:unhideWhenUsed="0"/>
-    <w:lsdException w:name="Light Shading Accent 1" w:semiHidden="0" w:uiPriority="60" w:unhideWhenUsed="0"/>
-    <w:lsdException w:name="Light List Accent 1" w:semiHidden="0" w:uiPriority="61" w:unhideWhenUsed="0"/>
-    <w:lsdException w:name="Light Grid Accent 1" w:semiHidden="0" w:uiPriority="62" w:unhideWhenUsed="0"/>
-    <w:lsdException w:name="Medium Shading 1 Accent 1" w:semiHidden="0" w:uiPriority="63" w:unhideWhenUsed="0"/>
-    <w:lsdException w:name="Medium Shading 2 Accent 1" w:semiHidden="0" w:uiPriority="64" w:unhideWhenUsed="0"/>
-    <w:lsdException w:name="Medium List 1 Accent 1" w:semiHidden="0" w:uiPriority="65" w:unhideWhenUsed="0"/>
-    <w:lsdException w:name="Revision" w:unhideWhenUsed="0"/>
-    <w:lsdException w:name="List Paragraph" w:semiHidden="0" w:uiPriority="34" w:unhideWhenUsed="0" w:qFormat="1"/>
-    <w:lsdException w:name="Quote" w:semiHidden="0" w:uiPriority="29" w:unhideWhenUsed="0" w:qFormat="1"/>
-    <w:lsdException w:name="Intense Quote" w:semiHidden="0" w:uiPriority="30" w:unhideWhenUsed="0" w:qFormat="1"/>
-    <w:lsdException w:name="Medium List 2 Accent 1" w:semiHidden="0" w:uiPriority="66" w:unhideWhenUsed="0"/>
-    <w:lsdException w:name="Medium Grid 1 Accent 1" w:semiHidden="0" w:uiPriority="67" w:unhideWhenUsed="0"/>
-    <w:lsdException w:name="Medium Grid 2 Accent 1" w:semiHidden="0" w:uiPriority="68" w:unhideWhenUsed="0"/>
-    <w:lsdException w:name="Medium Grid 3 Accent 1" w:semiHidden="0" w:uiPriority="69" w:unhideWhenUsed="0"/>
-    <w:lsdException w:name="Dark List Accent 1" w:semiHidden="0" w:uiPriority="70" w:unhideWhenUsed="0"/>
-    <w:lsdException w:name="Colorful Shading Accent 1" w:semiHidden="0" w:uiPriority="71" w:unhideWhenUsed="0"/>
-    <w:lsdException w:name="Colorful List Accent 1" w:semiHidden="0" w:uiPriority="72" w:unhideWhenUsed="0"/>
-    <w:lsdException w:name="Colorful Grid Accent 1" w:semiHidden="0" w:uiPriority="73" w:unhideWhenUsed="0"/>
-    <w:lsdException w:name="Light Shading Accent 2" w:semiHidden="0" w:uiPriority="60" w:unhideWhenUsed="0"/>
-    <w:lsdException w:name="Light List Accent 2" w:semiHidden="0" w:uiPriority="61" w:unhideWhenUsed="0"/>
-    <w:lsdException w:name="Light Grid Accent 2" w:semiHidden="0" w:uiPriority="62" w:unhideWhenUsed="0"/>
-    <w:lsdException w:name="Medium Shading 1 Accent 2" w:semiHidden="0" w:uiPriority="63" w:unhideWhenUsed="0"/>
-    <w:lsdException w:name="Medium Shading 2 Accent 2" w:semiHidden="0" w:uiPriority="64" w:unhideWhenUsed="0"/>
-    <w:lsdException w:name="Medium List 1 Accent 2" w:semiHidden="0" w:uiPriority="65" w:unhideWhenUsed="0"/>
-    <w:lsdException w:name="Medium List 2 Accent 2" w:semiHidden="0" w:uiPriority="66" w:unhideWhenUsed="0"/>
-    <w:lsdException w:name="Medium Grid 1 Accent 2" w:semiHidden="0" w:uiPriority="67" w:unhideWhenUsed="0"/>
-    <w:lsdException w:name="Medium Grid 2 Accent 2" w:semiHidden="0" w:uiPriority="68" w:unhideWhenUsed="0"/>
-    <w:lsdException w:name="Medium Grid 3 Accent 2" w:semiHidden="0" w:uiPriority="69" w:unhideWhenUsed="0"/>
-    <w:lsdException w:name="Dark List Accent 2" w:semiHidden="0" w:uiPriority="70" w:unhideWhenUsed="0"/>
-    <w:lsdException w:name="Colorful Shading Accent 2" w:semiHidden="0" w:uiPriority="71" w:unhideWhenUsed="0"/>
-    <w:lsdException w:name="Colorful List Accent 2" w:semiHidden="0" w:uiPriority="72" w:unhideWhenUsed="0"/>
-    <w:lsdException w:name="Colorful Grid Accent 2" w:semiHidden="0" w:uiPriority="73" w:unhideWhenUsed="0"/>
-    <w:lsdException w:name="Light Shading Accent 3" w:semiHidden="0" w:uiPriority="60" w:unhideWhenUsed="0"/>
-    <w:lsdException w:name="Light List Accent 3" w:semiHidden="0" w:uiPriority="61" w:unhideWhenUsed="0"/>
-    <w:lsdException w:name="Light Grid Accent 3" w:semiHidden="0" w:uiPriority="62" w:unhideWhenUsed="0"/>
-    <w:lsdException w:name="Medium Shading 1 Accent 3" w:semiHidden="0" w:uiPriority="63" w:unhideWhenUsed="0"/>
-    <w:lsdException w:name="Medium Shading 2 Accent 3" w:semiHidden="0" w:uiPriority="64" w:unhideWhenUsed="0"/>
-    <w:lsdException w:name="Medium List 1 Accent 3" w:semiHidden="0" w:uiPriority="65" w:unhideWhenUsed="0"/>
-    <w:lsdException w:name="Medium List 2 Accent 3" w:semiHidden="0" w:uiPriority="66" w:unhideWhenUsed="0"/>
-    <w:lsdException w:name="Medium Grid 1 Accent 3" w:semiHidden="0" w:uiPriority="67" w:unhideWhenUsed="0"/>
-    <w:lsdException w:name="Medium Grid 2 Accent 3" w:semiHidden="0" w:uiPriority="68" w:unhideWhenUsed="0"/>
-    <w:lsdException w:name="Medium Grid 3 Accent 3" w:semiHidden="0" w:uiPriority="69" w:unhideWhenUsed="0"/>
-    <w:lsdException w:name="Dark List Accent 3" w:semiHidden="0" w:uiPriority="70" w:unhideWhenUsed="0"/>
-    <w:lsdException w:name="Colorful Shading Accent 3" w:semiHidden="0" w:uiPriority="71" w:unhideWhenUsed="0"/>
-    <w:lsdException w:name="Colorful List Accent 3" w:semiHidden="0" w:uiPriority="72" w:unhideWhenUsed="0"/>
-    <w:lsdException w:name="Colorful Grid Accent 3" w:semiHidden="0" w:uiPriority="73" w:unhideWhenUsed="0"/>
-    <w:lsdException w:name="Light Shading Accent 4" w:semiHidden="0" w:uiPriority="60" w:unhideWhenUsed="0"/>
-    <w:lsdException w:name="Light List Accent 4" w:semiHidden="0" w:uiPriority="61" w:unhideWhenUsed="0"/>
-    <w:lsdException w:name="Light Grid Accent 4" w:semiHidden="0" w:uiPriority="62" w:unhideWhenUsed="0"/>
-    <w:lsdException w:name="Medium Shading 1 Accent 4" w:semiHidden="0" w:uiPriority="63" w:unhideWhenUsed="0"/>
-    <w:lsdException w:name="Medium Shading 2 Accent 4" w:semiHidden="0" w:uiPriority="64" w:unhideWhenUsed="0"/>
-    <w:lsdException w:name="Medium List 1 Accent 4" w:semiHidden="0" w:uiPriority="65" w:unhideWhenUsed="0"/>
-    <w:lsdException w:name="Medium List 2 Accent 4" w:semiHidden="0" w:uiPriority="66" w:unhideWhenUsed="0"/>
-    <w:lsdException w:name="Medium Grid 1 Accent 4" w:semiHidden="0" w:uiPriority="67" w:unhideWhenUsed="0"/>
-    <w:lsdException w:name="Medium Grid 2 Accent 4" w:semiHidden="0" w:uiPriority="68" w:unhideWhenUsed="0"/>
-    <w:lsdException w:name="Medium Grid 3 Accent 4" w:semiHidden="0" w:uiPriority="69" w:unhideWhenUsed="0"/>
-    <w:lsdException w:name="Dark List Accent 4" w:semiHidden="0" w:uiPriority="70" w:unhideWhenUsed="0"/>
-    <w:lsdException w:name="Colorful Shading Accent 4" w:semiHidden="0" w:uiPriority="71" w:unhideWhenUsed="0"/>
-    <w:lsdException w:name="Colorful List Accent 4" w:semiHidden="0" w:uiPriority="72" w:unhideWhenUsed="0"/>
-    <w:lsdException w:name="Colorful Grid Accent 4" w:semiHidden="0" w:uiPriority="73" w:unhideWhenUsed="0"/>
-    <w:lsdException w:name="Light Shading Accent 5" w:semiHidden="0" w:uiPriority="60" w:unhideWhenUsed="0"/>
-    <w:lsdException w:name="Light List Accent 5" w:semiHidden="0" w:uiPriority="61" w:unhideWhenUsed="0"/>
-    <w:lsdException w:name="Light Grid Accent 5" w:semiHidden="0" w:uiPriority="62" w:unhideWhenUsed="0"/>
-    <w:lsdException w:name="Medium Shading 1 Accent 5" w:semiHidden="0" w:uiPriority="63" w:unhideWhenUsed="0"/>
-    <w:lsdException w:name="Medium Shading 2 Accent 5" w:semiHidden="0" w:uiPriority="64" w:unhideWhenUsed="0"/>
-    <w:lsdException w:name="Medium List 1 Accent 5" w:semiHidden="0" w:uiPriority="65" w:unhideWhenUsed="0"/>
-    <w:lsdException w:name="Medium List 2 Accent 5" w:semiHidden="0" w:uiPriority="66" w:unhideWhenUsed="0"/>
-    <w:lsdException w:name="Medium Grid 1 Accent 5" w:semiHidden="0" w:uiPriority="67" w:unhideWhenUsed="0"/>
-    <w:lsdException w:name="Medium Grid 2 Accent 5" w:semiHidden="0" w:uiPriority="68" w:unhideWhenUsed="0"/>
-    <w:lsdException w:name="Medium Grid 3 Accent 5" w:semiHidden="0" w:uiPriority="69" w:unhideWhenUsed="0"/>
-    <w:lsdException w:name="Dark List Accent 5" w:semiHidden="0" w:uiPriority="70" w:unhideWhenUsed="0"/>
-    <w:lsdException w:name="Colorful Shading Accent 5" w:semiHidden="0" w:uiPriority="71" w:unhideWhenUsed="0"/>
-    <w:lsdException w:name="Colorful List Accent 5" w:semiHidden="0" w:uiPriority="72" w:unhideWhenUsed="0"/>
-    <w:lsdException w:name="Colorful Grid Accent 5" w:semiHidden="0" w:uiPriority="73" w:unhideWhenUsed="0"/>
-    <w:lsdException w:name="Light Shading Accent 6" w:semiHidden="0" w:uiPriority="60" w:unhideWhenUsed="0"/>
-    <w:lsdException w:name="Light List Accent 6" w:semiHidden="0" w:uiPriority="61" w:unhideWhenUsed="0"/>
-    <w:lsdException w:name="Light Grid Accent 6" w:semiHidden="0" w:uiPriority="62" w:unhideWhenUsed="0"/>
-    <w:lsdException w:name="Medium Shading 1 Accent 6" w:semiHidden="0" w:uiPriority="63" w:unhideWhenUsed="0"/>
-    <w:lsdException w:name="Medium Shading 2 Accent 6" w:semiHidden="0" w:uiPriority="64" w:unhideWhenUsed="0"/>
-    <w:lsdException w:name="Medium List 1 Accent 6" w:semiHidden="0" w:uiPriority="65" w:unhideWhenUsed="0"/>
-    <w:lsdException w:name="Medium List 2 Accent 6" w:semiHidden="0" w:uiPriority="66" w:unhideWhenUsed="0"/>
-    <w:lsdException w:name="Medium Grid 1 Accent 6" w:semiHidden="0" w:uiPriority="67" w:unhideWhenUsed="0"/>
-    <w:lsdException w:name="Medium Grid 2 Accent 6" w:semiHidden="0" w:uiPriority="68" w:unhideWhenUsed="0"/>
-    <w:lsdException w:name="Medium Grid 3 Accent 6" w:semiHidden="0" w:uiPriority="69" w:unhideWhenUsed="0"/>
-    <w:lsdException w:name="Dark List Accent 6" w:semiHidden="0" w:uiPriority="70" w:unhideWhenUsed="0"/>
-    <w:lsdException w:name="Colorful Shading Accent 6" w:semiHidden="0" w:uiPriority="71" w:unhideWhenUsed="0"/>
-    <w:lsdException w:name="Colorful List Accent 6" w:semiHidden="0" w:uiPriority="72" w:unhideWhenUsed="0"/>
-    <w:lsdException w:name="Colorful Grid Accent 6" w:semiHidden="0" w:uiPriority="73" w:unhideWhenUsed="0"/>
-    <w:lsdException w:name="Subtle Emphasis" w:semiHidden="0" w:uiPriority="19" w:unhideWhenUsed="0" w:qFormat="1"/>
-    <w:lsdException w:name="Intense Emphasis" w:semiHidden="0" w:uiPriority="21" w:unhideWhenUsed="0" w:qFormat="1"/>
-    <w:lsdException w:name="Subtle Reference" w:semiHidden="0" w:uiPriority="31" w:unhideWhenUsed="0" w:qFormat="1"/>
-    <w:lsdException w:name="Intense Reference" w:semiHidden="0" w:uiPriority="32" w:unhideWhenUsed="0" w:qFormat="1"/>
-    <w:lsdException w:name="Book Title" w:semiHidden="0" w:uiPriority="33" w:unhideWhenUsed="0" w:qFormat="1"/>
-    <w:lsdException w:name="Bibliography" w:uiPriority="37"/>
-    <w:lsdException w:name="TOC Heading" w:uiPriority="39" w:qFormat="1"/>
-  </w:latentStyles>
-  <w:style w:type="paragraph" w:default="1" w:styleId="Normal">
-    <w:name w:val="Normal"/>
-    <w:qFormat/>
-  </w:style>
-  <w:style w:type="character" w:default="1" w:styleId="DefaultParagraphFont">
-    <w:name w:val="Default Paragraph Font"/>
-    <w:uiPriority w:val="1"/>
-    <w:semiHidden/>
-    <w:unhideWhenUsed/>
-  </w:style>
-  <w:style w:type="table" w:default="1" w:styleId="TableNormal">
-    <w:name w:val="Normal Table"/>
-    <w:uiPriority w:val="99"/>
-    <w:semiHidden/>
-    <w:unhideWhenUsed/>
-    <w:tblPr>
-      <w:tblInd w:w="0" w:type="dxa"/>
-      <w:tblCellMar>
-        <w:top w:w="0" w:type="dxa"/>
-        <w:left w:w="108" w:type="dxa"/>
-        <w:bottom w:w="0" w:type="dxa"/>
-        <w:right w:w="108" w:type="dxa"/>
-      </w:tblCellMar>
-    </w:tblPr>
-  </w:style>
-  <w:style w:type="numbering" w:default="1" w:styleId="NoList">
-    <w:name w:val="No List"/>
-    <w:uiPriority w:val="99"/>
-    <w:semiHidden/>
-    <w:unhideWhenUsed/>
-  </w:style>
-  <w:style w:type="paragraph" w:customStyle="1" w:styleId="07ED0F3D15A049CEBBBB2A6A4D961FC8">
-    <w:name w:val="07ED0F3D15A049CEBBBB2A6A4D961FC8"/>
-    <w:rsid w:val="005D7428"/>
-  </w:style>
-  <w:style w:type="paragraph" w:customStyle="1" w:styleId="74B84CB70CDC44A2824DFC9735281541">
-    <w:name w:val="74B84CB70CDC44A2824DFC9735281541"/>
-    <w:rsid w:val="005D7428"/>
-  </w:style>
-</w:styles>
-</file>
-
-<file path=word/glossary/stylesWithEffects.xml><?xml version="1.0" encoding="utf-8"?>
-<w:styles xmlns:wpc="http://schemas.microsoft.com/office/word/2010/wordprocessingCanvas" xmlns:mc="http://schemas.openxmlformats.org/markup-compatibility/2006" xmlns:o="urn:schemas-microsoft-com:office:office" xmlns:r="http://schemas.openxmlformats.org/officeDocument/2006/relationships" xmlns:m="http://schemas.openxmlformats.org/officeDocument/2006/math" xmlns:v="urn:schemas-microsoft-com:vml" xmlns:wp14="http://schemas.microsoft.com/office/word/2010/wordprocessingDrawing" xmlns:wp="http://schemas.openxmlformats.org/drawingml/2006/wordprocessingDrawing" xmlns:w10="urn:schemas-microsoft-com:office:word" xmlns:w="http://schemas.openxmlformats.org/wordprocessingml/2006/main" xmlns:w14="http://schemas.microsoft.com/office/word/2010/wordml" xmlns:wpg="http://schemas.microsoft.com/office/word/2010/wordprocessingGroup" xmlns:wpi="http://schemas.microsoft.com/office/word/2010/wordprocessingInk" xmlns:wne="http://schemas.microsoft.com/office/word/2006/wordml" xmlns:wps="http://schemas.microsoft.com/office/word/2010/wordprocessingShape" mc:Ignorable="w14 wp14">
-  <w:docDefaults>
-    <w:rPrDefault>
-      <w:rPr>
-        <w:rFonts w:asciiTheme="minorHAnsi" w:eastAsiaTheme="minorEastAsia" w:hAnsiTheme="minorHAnsi" w:cstheme="minorBidi"/>
-        <w:sz w:val="22"/>
-        <w:szCs w:val="22"/>
-        <w:lang w:val="en-US" w:eastAsia="en-US" w:bidi="he-IL"/>
-      </w:rPr>
-    </w:rPrDefault>
-    <w:pPrDefault>
-      <w:pPr>
-        <w:spacing w:after="200" w:line="276" w:lineRule="auto"/>
-      </w:pPr>
-    </w:pPrDefault>
-  </w:docDefaults>
-  <w:latentStyles w:defLockedState="0" w:defUIPriority="99" w:defSemiHidden="1" w:defUnhideWhenUsed="1" w:defQFormat="0" w:count="267">
-    <w:lsdException w:name="Normal" w:semiHidden="0" w:uiPriority="0" w:unhideWhenUsed="0" w:qFormat="1"/>
-    <w:lsdException w:name="heading 1" w:semiHidden="0" w:uiPriority="9" w:unhideWhenUsed="0" w:qFormat="1"/>
-    <w:lsdException w:name="heading 2" w:uiPriority="9" w:qFormat="1"/>
-    <w:lsdException w:name="heading 3" w:uiPriority="9" w:qFormat="1"/>
-    <w:lsdException w:name="heading 4" w:uiPriority="9" w:qFormat="1"/>
-    <w:lsdException w:name="heading 5" w:uiPriority="9" w:qFormat="1"/>
-    <w:lsdException w:name="heading 6" w:uiPriority="9" w:qFormat="1"/>
-    <w:lsdException w:name="heading 7" w:uiPriority="9" w:qFormat="1"/>
-    <w:lsdException w:name="heading 8" w:uiPriority="9" w:qFormat="1"/>
-    <w:lsdException w:name="heading 9" w:uiPriority="9" w:qFormat="1"/>
-    <w:lsdException w:name="toc 1" w:uiPriority="39"/>
-    <w:lsdException w:name="toc 2" w:uiPriority="39"/>
-    <w:lsdException w:name="toc 3" w:uiPriority="39"/>
-    <w:lsdException w:name="toc 4" w:uiPriority="39"/>
-    <w:lsdException w:name="toc 5" w:uiPriority="39"/>
-    <w:lsdException w:name="toc 6" w:uiPriority="39"/>
-    <w:lsdException w:name="toc 7" w:uiPriority="39"/>
-    <w:lsdException w:name="toc 8" w:uiPriority="39"/>
-    <w:lsdException w:name="toc 9" w:uiPriority="39"/>
-    <w:lsdException w:name="caption" w:uiPriority="35" w:qFormat="1"/>
-    <w:lsdException w:name="Title" w:semiHidden="0" w:uiPriority="10" w:unhideWhenUsed="0" w:qFormat="1"/>
-    <w:lsdException w:name="Default Paragraph Font" w:uiPriority="1"/>
-    <w:lsdException w:name="Subtitle" w:semiHidden="0" w:uiPriority="11" w:unhideWhenUsed="0" w:qFormat="1"/>
-    <w:lsdException w:name="Strong" w:semiHidden="0" w:uiPriority="22" w:unhideWhenUsed="0" w:qFormat="1"/>
-    <w:lsdException w:name="Emphasis" w:semiHidden="0" w:uiPriority="20" w:unhideWhenUsed="0" w:qFormat="1"/>
-    <w:lsdException w:name="Table Grid" w:semiHidden="0" w:uiPriority="59" w:unhideWhenUsed="0"/>
-    <w:lsdException w:name="Placeholder Text" w:unhideWhenUsed="0"/>
-    <w:lsdException w:name="No Spacing" w:semiHidden="0" w:uiPriority="1" w:unhideWhenUsed="0" w:qFormat="1"/>
-    <w:lsdException w:name="Light Shading" w:semiHidden="0" w:uiPriority="60" w:unhideWhenUsed="0"/>
-    <w:lsdException w:name="Light List" w:semiHidden="0" w:uiPriority="61" w:unhideWhenUsed="0"/>
-    <w:lsdException w:name="Light Grid" w:semiHidden="0" w:uiPriority="62" w:unhideWhenUsed="0"/>
-    <w:lsdException w:name="Medium Shading 1" w:semiHidden="0" w:uiPriority="63" w:unhideWhenUsed="0"/>
-    <w:lsdException w:name="Medium Shading 2" w:semiHidden="0" w:uiPriority="64" w:unhideWhenUsed="0"/>
-    <w:lsdException w:name="Medium List 1" w:semiHidden="0" w:uiPriority="65" w:unhideWhenUsed="0"/>
-    <w:lsdException w:name="Medium List 2" w:semiHidden="0" w:uiPriority="66" w:unhideWhenUsed="0"/>
-    <w:lsdException w:name="Medium Grid 1" w:semiHidden="0" w:uiPriority="67" w:unhideWhenUsed="0"/>
-    <w:lsdException w:name="Medium Grid 2" w:semiHidden="0" w:uiPriority="68" w:unhideWhenUsed="0"/>
-    <w:lsdException w:name="Medium Grid 3" w:semiHidden="0" w:uiPriority="69" w:unhideWhenUsed="0"/>
-    <w:lsdException w:name="Dark List" w:semiHidden="0" w:uiPriority="70" w:unhideWhenUsed="0"/>
-    <w:lsdException w:name="Colorful Shading" w:semiHidden="0" w:uiPriority="71" w:unhideWhenUsed="0"/>
-    <w:lsdException w:name="Colorful List" w:semiHidden="0" w:uiPriority="72" w:unhideWhenUsed="0"/>
-    <w:lsdException w:name="Colorful Grid" w:semiHidden="0" w:uiPriority="73" w:unhideWhenUsed="0"/>
-    <w:lsdException w:name="Light Shading Accent 1" w:semiHidden="0" w:uiPriority="60" w:unhideWhenUsed="0"/>
-    <w:lsdException w:name="Light List Accent 1" w:semiHidden="0" w:uiPriority="61" w:unhideWhenUsed="0"/>
-    <w:lsdException w:name="Light Grid Accent 1" w:semiHidden="0" w:uiPriority="62" w:unhideWhenUsed="0"/>
-    <w:lsdException w:name="Medium Shading 1 Accent 1" w:semiHidden="0" w:uiPriority="63" w:unhideWhenUsed="0"/>
-    <w:lsdException w:name="Medium Shading 2 Accent 1" w:semiHidden="0" w:uiPriority="64" w:unhideWhenUsed="0"/>
-    <w:lsdException w:name="Medium List 1 Accent 1" w:semiHidden="0" w:uiPriority="65" w:unhideWhenUsed="0"/>
-    <w:lsdException w:name="Revision" w:unhideWhenUsed="0"/>
-    <w:lsdException w:name="List Paragraph" w:semiHidden="0" w:uiPriority="34" w:unhideWhenUsed="0" w:qFormat="1"/>
-    <w:lsdException w:name="Quote" w:semiHidden="0" w:uiPriority="29" w:unhideWhenUsed="0" w:qFormat="1"/>
-    <w:lsdException w:name="Intense Quote" w:semiHidden="0" w:uiPriority="30" w:unhideWhenUsed="0" w:qFormat="1"/>
-    <w:lsdException w:name="Medium List 2 Accent 1" w:semiHidden="0" w:uiPriority="66" w:unhideWhenUsed="0"/>
-    <w:lsdException w:name="Medium Grid 1 Accent 1" w:semiHidden="0" w:uiPriority="67" w:unhideWhenUsed="0"/>
-    <w:lsdException w:name="Medium Grid 2 Accent 1" w:semiHidden="0" w:uiPriority="68" w:unhideWhenUsed="0"/>
-    <w:lsdException w:name="Medium Grid 3 Accent 1" w:semiHidden="0" w:uiPriority="69" w:unhideWhenUsed="0"/>
-    <w:lsdException w:name="Dark List Accent 1" w:semiHidden="0" w:uiPriority="70" w:unhideWhenUsed="0"/>
-    <w:lsdException w:name="Colorful Shading Accent 1" w:semiHidden="0" w:uiPriority="71" w:unhideWhenUsed="0"/>
-    <w:lsdException w:name="Colorful List Accent 1" w:semiHidden="0" w:uiPriority="72" w:unhideWhenUsed="0"/>
-    <w:lsdException w:name="Colorful Grid Accent 1" w:semiHidden="0" w:uiPriority="73" w:unhideWhenUsed="0"/>
-    <w:lsdException w:name="Light Shading Accent 2" w:semiHidden="0" w:uiPriority="60" w:unhideWhenUsed="0"/>
-    <w:lsdException w:name="Light List Accent 2" w:semiHidden="0" w:uiPriority="61" w:unhideWhenUsed="0"/>
-    <w:lsdException w:name="Light Grid Accent 2" w:semiHidden="0" w:uiPriority="62" w:unhideWhenUsed="0"/>
-    <w:lsdException w:name="Medium Shading 1 Accent 2" w:semiHidden="0" w:uiPriority="63" w:unhideWhenUsed="0"/>
-    <w:lsdException w:name="Medium Shading 2 Accent 2" w:semiHidden="0" w:uiPriority="64" w:unhideWhenUsed="0"/>
-    <w:lsdException w:name="Medium List 1 Accent 2" w:semiHidden="0" w:uiPriority="65" w:unhideWhenUsed="0"/>
-    <w:lsdException w:name="Medium List 2 Accent 2" w:semiHidden="0" w:uiPriority="66" w:unhideWhenUsed="0"/>
-    <w:lsdException w:name="Medium Grid 1 Accent 2" w:semiHidden="0" w:uiPriority="67" w:unhideWhenUsed="0"/>
-    <w:lsdException w:name="Medium Grid 2 Accent 2" w:semiHidden="0" w:uiPriority="68" w:unhideWhenUsed="0"/>
-    <w:lsdException w:name="Medium Grid 3 Accent 2" w:semiHidden="0" w:uiPriority="69" w:unhideWhenUsed="0"/>
-    <w:lsdException w:name="Dark List Accent 2" w:semiHidden="0" w:uiPriority="70" w:unhideWhenUsed="0"/>
-    <w:lsdException w:name="Colorful Shading Accent 2" w:semiHidden="0" w:uiPriority="71" w:unhideWhenUsed="0"/>
-    <w:lsdException w:name="Colorful List Accent 2" w:semiHidden="0" w:uiPriority="72" w:unhideWhenUsed="0"/>
-    <w:lsdException w:name="Colorful Grid Accent 2" w:semiHidden="0" w:uiPriority="73" w:unhideWhenUsed="0"/>
-    <w:lsdException w:name="Light Shading Accent 3" w:semiHidden="0" w:uiPriority="60" w:unhideWhenUsed="0"/>
-    <w:lsdException w:name="Light List Accent 3" w:semiHidden="0" w:uiPriority="61" w:unhideWhenUsed="0"/>
-    <w:lsdException w:name="Light Grid Accent 3" w:semiHidden="0" w:uiPriority="62" w:unhideWhenUsed="0"/>
-    <w:lsdException w:name="Medium Shading 1 Accent 3" w:semiHidden="0" w:uiPriority="63" w:unhideWhenUsed="0"/>
-    <w:lsdException w:name="Medium Shading 2 Accent 3" w:semiHidden="0" w:uiPriority="64" w:unhideWhenUsed="0"/>
-    <w:lsdException w:name="Medium List 1 Accent 3" w:semiHidden="0" w:uiPriority="65" w:unhideWhenUsed="0"/>
-    <w:lsdException w:name="Medium List 2 Accent 3" w:semiHidden="0" w:uiPriority="66" w:unhideWhenUsed="0"/>
-    <w:lsdException w:name="Medium Grid 1 Accent 3" w:semiHidden="0" w:uiPriority="67" w:unhideWhenUsed="0"/>
-    <w:lsdException w:name="Medium Grid 2 Accent 3" w:semiHidden="0" w:uiPriority="68" w:unhideWhenUsed="0"/>
-    <w:lsdException w:name="Medium Grid 3 Accent 3" w:semiHidden="0" w:uiPriority="69" w:unhideWhenUsed="0"/>
-    <w:lsdException w:name="Dark List Accent 3" w:semiHidden="0" w:uiPriority="70" w:unhideWhenUsed="0"/>
-    <w:lsdException w:name="Colorful Shading Accent 3" w:semiHidden="0" w:uiPriority="71" w:unhideWhenUsed="0"/>
-    <w:lsdException w:name="Colorful List Accent 3" w:semiHidden="0" w:uiPriority="72" w:unhideWhenUsed="0"/>
-    <w:lsdException w:name="Colorful Grid Accent 3" w:semiHidden="0" w:uiPriority="73" w:unhideWhenUsed="0"/>
-    <w:lsdException w:name="Light Shading Accent 4" w:semiHidden="0" w:uiPriority="60" w:unhideWhenUsed="0"/>
-    <w:lsdException w:name="Light List Accent 4" w:semiHidden="0" w:uiPriority="61" w:unhideWhenUsed="0"/>
-    <w:lsdException w:name="Light Grid Accent 4" w:semiHidden="0" w:uiPriority="62" w:unhideWhenUsed="0"/>
-    <w:lsdException w:name="Medium Shading 1 Accent 4" w:semiHidden="0" w:uiPriority="63" w:unhideWhenUsed="0"/>
-    <w:lsdException w:name="Medium Shading 2 Accent 4" w:semiHidden="0" w:uiPriority="64" w:unhideWhenUsed="0"/>
-    <w:lsdException w:name="Medium List 1 Accent 4" w:semiHidden="0" w:uiPriority="65" w:unhideWhenUsed="0"/>
-    <w:lsdException w:name="Medium List 2 Accent 4" w:semiHidden="0" w:uiPriority="66" w:unhideWhenUsed="0"/>
-    <w:lsdException w:name="Medium Grid 1 Accent 4" w:semiHidden="0" w:uiPriority="67" w:unhideWhenUsed="0"/>
-    <w:lsdException w:name="Medium Grid 2 Accent 4" w:semiHidden="0" w:uiPriority="68" w:unhideWhenUsed="0"/>
-    <w:lsdException w:name="Medium Grid 3 Accent 4" w:semiHidden="0" w:uiPriority="69" w:unhideWhenUsed="0"/>
-    <w:lsdException w:name="Dark List Accent 4" w:semiHidden="0" w:uiPriority="70" w:unhideWhenUsed="0"/>
-    <w:lsdException w:name="Colorful Shading Accent 4" w:semiHidden="0" w:uiPriority="71" w:unhideWhenUsed="0"/>
-    <w:lsdException w:name="Colorful List Accent 4" w:semiHidden="0" w:uiPriority="72" w:unhideWhenUsed="0"/>
-    <w:lsdException w:name="Colorful Grid Accent 4" w:semiHidden="0" w:uiPriority="73" w:unhideWhenUsed="0"/>
-    <w:lsdException w:name="Light Shading Accent 5" w:semiHidden="0" w:uiPriority="60" w:unhideWhenUsed="0"/>
-    <w:lsdException w:name="Light List Accent 5" w:semiHidden="0" w:uiPriority="61" w:unhideWhenUsed="0"/>
-    <w:lsdException w:name="Light Grid Accent 5" w:semiHidden="0" w:uiPriority="62" w:unhideWhenUsed="0"/>
-    <w:lsdException w:name="Medium Shading 1 Accent 5" w:semiHidden="0" w:uiPriority="63" w:unhideWhenUsed="0"/>
-    <w:lsdException w:name="Medium Shading 2 Accent 5" w:semiHidden="0" w:uiPriority="64" w:unhideWhenUsed="0"/>
-    <w:lsdException w:name="Medium List 1 Accent 5" w:semiHidden="0" w:uiPriority="65" w:unhideWhenUsed="0"/>
-    <w:lsdException w:name="Medium List 2 Accent 5" w:semiHidden="0" w:uiPriority="66" w:unhideWhenUsed="0"/>
-    <w:lsdException w:name="Medium Grid 1 Accent 5" w:semiHidden="0" w:uiPriority="67" w:unhideWhenUsed="0"/>
-    <w:lsdException w:name="Medium Grid 2 Accent 5" w:semiHidden="0" w:uiPriority="68" w:unhideWhenUsed="0"/>
-    <w:lsdException w:name="Medium Grid 3 Accent 5" w:semiHidden="0" w:uiPriority="69" w:unhideWhenUsed="0"/>
-    <w:lsdException w:name="Dark List Accent 5" w:semiHidden="0" w:uiPriority="70" w:unhideWhenUsed="0"/>
-    <w:lsdException w:name="Colorful Shading Accent 5" w:semiHidden="0" w:uiPriority="71" w:unhideWhenUsed="0"/>
-    <w:lsdException w:name="Colorful List Accent 5" w:semiHidden="0" w:uiPriority="72" w:unhideWhenUsed="0"/>
-    <w:lsdException w:name="Colorful Grid Accent 5" w:semiHidden="0" w:uiPriority="73" w:unhideWhenUsed="0"/>
-    <w:lsdException w:name="Light Shading Accent 6" w:semiHidden="0" w:uiPriority="60" w:unhideWhenUsed="0"/>
-    <w:lsdException w:name="Light List Accent 6" w:semiHidden="0" w:uiPriority="61" w:unhideWhenUsed="0"/>
-    <w:lsdException w:name="Light Grid Accent 6" w:semiHidden="0" w:uiPriority="62" w:unhideWhenUsed="0"/>
-    <w:lsdException w:name="Medium Shading 1 Accent 6" w:semiHidden="0" w:uiPriority="63" w:unhideWhenUsed="0"/>
-    <w:lsdException w:name="Medium Shading 2 Accent 6" w:semiHidden="0" w:uiPriority="64" w:unhideWhenUsed="0"/>
-    <w:lsdException w:name="Medium List 1 Accent 6" w:semiHidden="0" w:uiPriority="65" w:unhideWhenUsed="0"/>
-    <w:lsdException w:name="Medium List 2 Accent 6" w:semiHidden="0" w:uiPriority="66" w:unhideWhenUsed="0"/>
-    <w:lsdException w:name="Medium Grid 1 Accent 6" w:semiHidden="0" w:uiPriority="67" w:unhideWhenUsed="0"/>
-    <w:lsdException w:name="Medium Grid 2 Accent 6" w:semiHidden="0" w:uiPriority="68" w:unhideWhenUsed="0"/>
-    <w:lsdException w:name="Medium Grid 3 Accent 6" w:semiHidden="0" w:uiPriority="69" w:unhideWhenUsed="0"/>
-    <w:lsdException w:name="Dark List Accent 6" w:semiHidden="0" w:uiPriority="70" w:unhideWhenUsed="0"/>
-    <w:lsdException w:name="Colorful Shading Accent 6" w:semiHidden="0" w:uiPriority="71" w:unhideWhenUsed="0"/>
-    <w:lsdException w:name="Colorful List Accent 6" w:semiHidden="0" w:uiPriority="72" w:unhideWhenUsed="0"/>
-    <w:lsdException w:name="Colorful Grid Accent 6" w:semiHidden="0" w:uiPriority="73" w:unhideWhenUsed="0"/>
-    <w:lsdException w:name="Subtle Emphasis" w:semiHidden="0" w:uiPriority="19" w:unhideWhenUsed="0" w:qFormat="1"/>
-    <w:lsdException w:name="Intense Emphasis" w:semiHidden="0" w:uiPriority="21" w:unhideWhenUsed="0" w:qFormat="1"/>
-    <w:lsdException w:name="Subtle Reference" w:semiHidden="0" w:uiPriority="31" w:unhideWhenUsed="0" w:qFormat="1"/>
-    <w:lsdException w:name="Intense Reference" w:semiHidden="0" w:uiPriority="32" w:unhideWhenUsed="0" w:qFormat="1"/>
-    <w:lsdException w:name="Book Title" w:semiHidden="0" w:uiPriority="33" w:unhideWhenUsed="0" w:qFormat="1"/>
-    <w:lsdException w:name="Bibliography" w:uiPriority="37"/>
-    <w:lsdException w:name="TOC Heading" w:uiPriority="39" w:qFormat="1"/>
-  </w:latentStyles>
-  <w:style w:type="paragraph" w:default="1" w:styleId="Normal">
-    <w:name w:val="Normal"/>
-    <w:qFormat/>
-  </w:style>
-  <w:style w:type="character" w:default="1" w:styleId="DefaultParagraphFont">
-    <w:name w:val="Default Paragraph Font"/>
-    <w:uiPriority w:val="1"/>
-    <w:semiHidden/>
-    <w:unhideWhenUsed/>
-  </w:style>
-  <w:style w:type="table" w:default="1" w:styleId="TableNormal">
-    <w:name w:val="Normal Table"/>
-    <w:uiPriority w:val="99"/>
-    <w:semiHidden/>
-    <w:unhideWhenUsed/>
-    <w:tblPr>
-      <w:tblInd w:w="0" w:type="dxa"/>
-      <w:tblCellMar>
-        <w:top w:w="0" w:type="dxa"/>
-        <w:left w:w="108" w:type="dxa"/>
-        <w:bottom w:w="0" w:type="dxa"/>
-        <w:right w:w="108" w:type="dxa"/>
-      </w:tblCellMar>
-    </w:tblPr>
-  </w:style>
-  <w:style w:type="numbering" w:default="1" w:styleId="NoList">
-    <w:name w:val="No List"/>
-    <w:uiPriority w:val="99"/>
-    <w:semiHidden/>
-    <w:unhideWhenUsed/>
-  </w:style>
-  <w:style w:type="paragraph" w:customStyle="1" w:styleId="07ED0F3D15A049CEBBBB2A6A4D961FC8">
-    <w:name w:val="07ED0F3D15A049CEBBBB2A6A4D961FC8"/>
-    <w:rsid w:val="005D7428"/>
-  </w:style>
-  <w:style w:type="paragraph" w:customStyle="1" w:styleId="74B84CB70CDC44A2824DFC9735281541">
-    <w:name w:val="74B84CB70CDC44A2824DFC9735281541"/>
-    <w:rsid w:val="005D7428"/>
-  </w:style>
-</w:styles>
-</file>
-
-<file path=word/glossary/webSettings.xml><?xml version="1.0" encoding="utf-8"?>
-<w:webSettings xmlns:mc="http://schemas.openxmlformats.org/markup-compatibility/2006" xmlns:r="http://schemas.openxmlformats.org/officeDocument/2006/relationships" xmlns:w="http://schemas.openxmlformats.org/wordprocessingml/2006/main" xmlns:w14="http://schemas.microsoft.com/office/word/2010/wordml" mc:Ignorable="w14">
-  <w:optimizeForBrowser/>
-  <w:allowPNG/>
-</w:webSettings>
-</file>
-
 <file path=word/theme/theme1.xml><?xml version="1.0" encoding="utf-8"?>
 <a:theme xmlns:a="http://schemas.openxmlformats.org/drawingml/2006/main" name="Office Theme">
   <a:themeElements>
@@ -3470,7 +3913,7 @@
 </file>
 
 <file path=customXml/itemProps1.xml><?xml version="1.0" encoding="utf-8"?>
-<ds:datastoreItem xmlns:ds="http://schemas.openxmlformats.org/officeDocument/2006/customXml" ds:itemID="{FF87987D-0F56-4372-AA6E-3F7386F84E69}">
+<ds:datastoreItem xmlns:ds="http://schemas.openxmlformats.org/officeDocument/2006/customXml" ds:itemID="{F2C280E6-0367-454A-BC7A-F112CF00EBDC}">
   <ds:schemaRefs>
     <ds:schemaRef ds:uri="http://schemas.openxmlformats.org/officeDocument/2006/bibliography"/>
   </ds:schemaRefs>

</xml_diff>

<commit_message>
Abit of polishing and organizing
</commit_message>
<xml_diff>
--- a/פרויקט מכירה פומבית - סדנה בתכנות מתקדם בשפת JAVA.docx
+++ b/פרויקט מכירה פומבית - סדנה בתכנות מתקדם בשפת JAVA.docx
@@ -1506,7 +1506,6 @@
         <w:bidi/>
         <w:jc w:val="center"/>
         <w:rPr>
-          <w:rFonts w:hint="cs"/>
           <w:sz w:val="32"/>
           <w:szCs w:val="32"/>
           <w:rtl/>
@@ -1974,18 +1973,7 @@
           <w:szCs w:val="28"/>
           <w:rtl/>
         </w:rPr>
-        <w:t>בתור פרויקט גמר לסדנה ב</w:t>
-      </w:r>
-      <w:bookmarkStart w:id="0" w:name="_GoBack"/>
-      <w:bookmarkEnd w:id="0"/>
-      <w:r>
-        <w:rPr>
-          <w:rFonts w:cs="David" w:hint="cs"/>
-          <w:sz w:val="28"/>
-          <w:szCs w:val="28"/>
-          <w:rtl/>
-        </w:rPr>
-        <w:t xml:space="preserve">חרנו לעשות את אחד מההצעות שניתנו </w:t>
+        <w:t xml:space="preserve">בתור פרויקט גמר לסדנה בחרנו לעשות את אחד מההצעות שניתנו </w:t>
       </w:r>
       <w:r>
         <w:rPr>
@@ -2458,7 +2446,7 @@
         <mc:AlternateContent>
           <mc:Choice Requires="wps">
             <w:drawing>
-              <wp:anchor distT="0" distB="0" distL="114300" distR="114300" simplePos="0" relativeHeight="251669504" behindDoc="0" locked="0" layoutInCell="1" allowOverlap="1" wp14:anchorId="0277B27E" wp14:editId="45073309">
+              <wp:anchor distT="0" distB="0" distL="114300" distR="114300" simplePos="0" relativeHeight="251669504" behindDoc="0" locked="0" layoutInCell="1" allowOverlap="1" wp14:anchorId="77780FAE" wp14:editId="53FE87FC">
                 <wp:simplePos x="0" y="0"/>
                 <wp:positionH relativeFrom="column">
                   <wp:posOffset>374015</wp:posOffset>
@@ -2797,7 +2785,7 @@
         <w:bidi/>
         <w:jc w:val="center"/>
         <w:rPr>
-          <w:rFonts w:cs="David" w:hint="cs"/>
+          <w:rFonts w:cs="David"/>
           <w:sz w:val="28"/>
           <w:szCs w:val="28"/>
           <w:rtl/>
@@ -2812,10 +2800,10 @@
           <w:rtl/>
         </w:rPr>
         <w:drawing>
-          <wp:inline distT="0" distB="0" distL="0" distR="0" wp14:anchorId="1DB2AF5A" wp14:editId="6AFDE1E4">
-            <wp:extent cx="5859596" cy="8187070"/>
-            <wp:effectExtent l="0" t="0" r="8255" b="4445"/>
-            <wp:docPr id="7" name="Picture 7" descr="C:\Users\Whirl\Desktop\Auction_Project_Flow_Schematic.png"/>
+          <wp:inline distT="0" distB="0" distL="0" distR="0" wp14:anchorId="226A2945" wp14:editId="5DBDF349">
+            <wp:extent cx="5700156" cy="8372104"/>
+            <wp:effectExtent l="0" t="0" r="0" b="0"/>
+            <wp:docPr id="9" name="Picture 9" descr="C:\Users\Whirl\Desktop\Project Flow Schematic\Auction_Project_Flow_Schematic.png"/>
             <wp:cNvGraphicFramePr>
               <a:graphicFrameLocks xmlns:a="http://schemas.openxmlformats.org/drawingml/2006/main" noChangeAspect="1"/>
             </wp:cNvGraphicFramePr>
@@ -2823,13 +2811,13 @@
               <a:graphicData uri="http://schemas.openxmlformats.org/drawingml/2006/picture">
                 <pic:pic xmlns:pic="http://schemas.openxmlformats.org/drawingml/2006/picture">
                   <pic:nvPicPr>
-                    <pic:cNvPr id="0" name="Picture 1" descr="C:\Users\Whirl\Desktop\Auction_Project_Flow_Schematic.png"/>
+                    <pic:cNvPr id="0" name="Picture 2" descr="C:\Users\Whirl\Desktop\Project Flow Schematic\Auction_Project_Flow_Schematic.png"/>
                     <pic:cNvPicPr>
                       <a:picLocks noChangeAspect="1" noChangeArrowheads="1"/>
                     </pic:cNvPicPr>
                   </pic:nvPicPr>
                   <pic:blipFill>
-                    <a:blip r:embed="rId8" cstate="print">
+                    <a:blip r:embed="rId8">
                       <a:extLst>
                         <a:ext uri="{28A0092B-C50C-407E-A947-70E740481C1C}">
                           <a14:useLocalDpi xmlns:a14="http://schemas.microsoft.com/office/drawing/2010/main" val="0"/>
@@ -2844,7 +2832,7 @@
                   <pic:spPr bwMode="auto">
                     <a:xfrm>
                       <a:off x="0" y="0"/>
-                      <a:ext cx="5859887" cy="8187477"/>
+                      <a:ext cx="5701275" cy="8373748"/>
                     </a:xfrm>
                     <a:prstGeom prst="rect">
                       <a:avLst/>
@@ -2904,6 +2892,8 @@
           <w:rtl/>
         </w:rPr>
       </w:pPr>
+      <w:bookmarkStart w:id="0" w:name="_GoBack"/>
+      <w:bookmarkEnd w:id="0"/>
     </w:p>
     <w:sectPr>
       <w:footerReference w:type="default" r:id="rId9"/>
@@ -2975,7 +2965,7 @@
           <w:rPr>
             <w:noProof/>
           </w:rPr>
-          <w:t>6</w:t>
+          <w:t>4</w:t>
         </w:r>
         <w:r>
           <w:rPr>
@@ -3913,7 +3903,7 @@
 </file>
 
 <file path=customXml/itemProps1.xml><?xml version="1.0" encoding="utf-8"?>
-<ds:datastoreItem xmlns:ds="http://schemas.openxmlformats.org/officeDocument/2006/customXml" ds:itemID="{F2C280E6-0367-454A-BC7A-F112CF00EBDC}">
+<ds:datastoreItem xmlns:ds="http://schemas.openxmlformats.org/officeDocument/2006/customXml" ds:itemID="{020C79D5-F4AA-4439-A67D-E343D7B09EB8}">
   <ds:schemaRefs>
     <ds:schemaRef ds:uri="http://schemas.openxmlformats.org/officeDocument/2006/bibliography"/>
   </ds:schemaRefs>

</xml_diff>

<commit_message>
add new column to user.user_pwd
add all support for new column.
</commit_message>
<xml_diff>
--- a/פרויקט מכירה פומבית - סדנה בתכנות מתקדם בשפת JAVA.docx
+++ b/פרויקט מכירה פומבית - סדנה בתכנות מתקדם בשפת JAVA.docx
@@ -6,7 +6,7 @@
       <w:pPr>
         <w:bidi/>
         <w:rPr>
-          <w:rFonts w:cs="David" w:hint="cs"/>
+          <w:rFonts w:cs="David"/>
           <w:b/>
           <w:bCs/>
           <w:sz w:val="32"/>
@@ -25,10 +25,10 @@
               <wp:anchor distT="0" distB="0" distL="114300" distR="114300" simplePos="0" relativeHeight="251659264" behindDoc="0" locked="0" layoutInCell="1" allowOverlap="1" wp14:anchorId="30145D3D" wp14:editId="1849AB81">
                 <wp:simplePos x="0" y="0"/>
                 <wp:positionH relativeFrom="column">
-                  <wp:posOffset>-152400</wp:posOffset>
+                  <wp:posOffset>322399</wp:posOffset>
                 </wp:positionH>
                 <wp:positionV relativeFrom="paragraph">
-                  <wp:posOffset>-247650</wp:posOffset>
+                  <wp:posOffset>155575</wp:posOffset>
                 </wp:positionV>
                 <wp:extent cx="6200775" cy="2943225"/>
                 <wp:effectExtent l="0" t="0" r="0" b="9525"/>
@@ -60,7 +60,7 @@
                               <w:bidi/>
                               <w:jc w:val="center"/>
                               <w:rPr>
-                                <w:rFonts w:cs="David" w:hint="cs"/>
+                                <w:rFonts w:cs="David"/>
                                 <w:b/>
                                 <w:color w:val="EEECE1" w:themeColor="background2"/>
                                 <w:sz w:val="96"/>
@@ -165,7 +165,7 @@
                               <w:bidi/>
                               <w:jc w:val="center"/>
                               <w:rPr>
-                                <w:rFonts w:cs="David" w:hint="cs"/>
+                                <w:rFonts w:cs="David"/>
                                 <w:b/>
                                 <w:color w:val="EEECE1" w:themeColor="background2"/>
                                 <w:sz w:val="96"/>
@@ -320,8 +320,7 @@
                 <v:stroke joinstyle="miter"/>
                 <v:path gradientshapeok="t" o:connecttype="rect"/>
               </v:shapetype>
-              <v:shape id="Text Box 1" o:spid="_x0000_s1026" type="#_x0000_t202" style="position:absolute;left:0;text-align:left;margin-left:-12pt;margin-top:-19.5pt;width:488.25pt;height:231.75pt;z-index:251659264;visibility:visible;mso-wrap-style:square;mso-width-percent:0;mso-height-percent:0;mso-wrap-distance-left:9pt;mso-wrap-distance-top:0;mso-wrap-distance-right:9pt;mso-wrap-distance-bottom:0;mso-position-horizontal:absolute;mso-position-horizontal-relative:text;mso-position-vertical:absolute;mso-position-vertical-relative:text;mso-width-percent:0;mso-height-percent:0;mso-width-relative:margin;mso-height-relative:margin;v-text-anchor:top" o:gfxdata="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" filled="f" stroked="f">
-                <v:fill o:detectmouseclick="t"/>
+              <v:shape id="Text Box 1" o:spid="_x0000_s1026" type="#_x0000_t202" style="position:absolute;left:0;text-align:left;margin-left:25.4pt;margin-top:12.25pt;width:488.25pt;height:231.75pt;z-index:251659264;visibility:visible;mso-wrap-style:square;mso-width-percent:0;mso-height-percent:0;mso-wrap-distance-left:9pt;mso-wrap-distance-top:0;mso-wrap-distance-right:9pt;mso-wrap-distance-bottom:0;mso-position-horizontal:absolute;mso-position-horizontal-relative:text;mso-position-vertical:absolute;mso-position-vertical-relative:text;mso-width-percent:0;mso-height-percent:0;mso-width-relative:margin;mso-height-relative:margin;v-text-anchor:top" o:gfxdata="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" filled="f" stroked="f">
                 <v:textbox>
                   <w:txbxContent>
                     <w:p>
@@ -329,7 +328,7 @@
                         <w:bidi/>
                         <w:jc w:val="center"/>
                         <w:rPr>
-                          <w:rFonts w:cs="David" w:hint="cs"/>
+                          <w:rFonts w:cs="David"/>
                           <w:b/>
                           <w:color w:val="EEECE1" w:themeColor="background2"/>
                           <w:sz w:val="96"/>
@@ -434,7 +433,7 @@
                         <w:bidi/>
                         <w:jc w:val="center"/>
                         <w:rPr>
-                          <w:rFonts w:cs="David" w:hint="cs"/>
+                          <w:rFonts w:cs="David"/>
                           <w:b/>
                           <w:color w:val="EEECE1" w:themeColor="background2"/>
                           <w:sz w:val="96"/>
@@ -575,7 +574,7 @@
       <w:pPr>
         <w:bidi/>
         <w:rPr>
-          <w:rFonts w:cs="David" w:hint="cs"/>
+          <w:rFonts w:cs="David"/>
           <w:sz w:val="32"/>
           <w:szCs w:val="32"/>
           <w:rtl/>
@@ -586,7 +585,7 @@
       <w:pPr>
         <w:bidi/>
         <w:rPr>
-          <w:rFonts w:cs="David" w:hint="cs"/>
+          <w:rFonts w:cs="David"/>
           <w:sz w:val="32"/>
           <w:szCs w:val="32"/>
           <w:rtl/>
@@ -597,7 +596,7 @@
       <w:pPr>
         <w:bidi/>
         <w:rPr>
-          <w:rFonts w:cs="David" w:hint="cs"/>
+          <w:rFonts w:cs="David"/>
           <w:sz w:val="32"/>
           <w:szCs w:val="32"/>
           <w:rtl/>
@@ -608,7 +607,7 @@
       <w:pPr>
         <w:bidi/>
         <w:rPr>
-          <w:rFonts w:cs="David" w:hint="cs"/>
+          <w:rFonts w:cs="David"/>
           <w:sz w:val="32"/>
           <w:szCs w:val="32"/>
           <w:rtl/>
@@ -619,7 +618,7 @@
       <w:pPr>
         <w:bidi/>
         <w:rPr>
-          <w:rFonts w:cs="David" w:hint="cs"/>
+          <w:rFonts w:cs="David"/>
           <w:sz w:val="32"/>
           <w:szCs w:val="32"/>
           <w:rtl/>
@@ -646,10 +645,10 @@
               <wp:anchor distT="0" distB="0" distL="114300" distR="114300" simplePos="0" relativeHeight="251661312" behindDoc="0" locked="0" layoutInCell="1" allowOverlap="1" wp14:anchorId="40460D84" wp14:editId="5A814A4E">
                 <wp:simplePos x="0" y="0"/>
                 <wp:positionH relativeFrom="column">
-                  <wp:posOffset>200025</wp:posOffset>
+                  <wp:posOffset>805180</wp:posOffset>
                 </wp:positionH>
                 <wp:positionV relativeFrom="paragraph">
-                  <wp:posOffset>1523365</wp:posOffset>
+                  <wp:posOffset>2081035</wp:posOffset>
                 </wp:positionV>
                 <wp:extent cx="5476875" cy="3057525"/>
                 <wp:effectExtent l="0" t="0" r="0" b="9525"/>
@@ -681,7 +680,7 @@
                               <w:bidi/>
                               <w:jc w:val="center"/>
                               <w:rPr>
-                                <w:rFonts w:cs="David" w:hint="cs"/>
+                                <w:rFonts w:cs="David"/>
                                 <w:b/>
                                 <w:color w:val="EEECE1" w:themeColor="background2"/>
                                 <w:sz w:val="72"/>
@@ -751,7 +750,7 @@
                               <w:bidi/>
                               <w:jc w:val="center"/>
                               <w:rPr>
-                                <w:rFonts w:cs="David" w:hint="cs"/>
+                                <w:rFonts w:cs="David"/>
                                 <w:b/>
                                 <w:color w:val="EEECE1" w:themeColor="background2"/>
                                 <w:sz w:val="72"/>
@@ -820,7 +819,7 @@
                               <w:bidi/>
                               <w:jc w:val="center"/>
                               <w:rPr>
-                                <w:rFonts w:cs="David" w:hint="cs"/>
+                                <w:rFonts w:cs="David"/>
                                 <w:b/>
                                 <w:color w:val="EEECE1" w:themeColor="background2"/>
                                 <w:sz w:val="72"/>
@@ -974,8 +973,7 @@
           </mc:Choice>
           <mc:Fallback>
             <w:pict>
-              <v:shape id="Text Box 2" o:spid="_x0000_s1027" type="#_x0000_t202" style="position:absolute;left:0;text-align:left;margin-left:15.75pt;margin-top:119.95pt;width:431.25pt;height:240.75pt;z-index:251661312;visibility:visible;mso-wrap-style:square;mso-width-percent:0;mso-height-percent:0;mso-wrap-distance-left:9pt;mso-wrap-distance-top:0;mso-wrap-distance-right:9pt;mso-wrap-distance-bottom:0;mso-position-horizontal:absolute;mso-position-horizontal-relative:text;mso-position-vertical:absolute;mso-position-vertical-relative:text;mso-width-percent:0;mso-height-percent:0;mso-width-relative:margin;mso-height-relative:margin;v-text-anchor:top" o:gfxdata="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" filled="f" stroked="f">
-                <v:fill o:detectmouseclick="t"/>
+              <v:shape id="Text Box 2" o:spid="_x0000_s1027" type="#_x0000_t202" style="position:absolute;left:0;text-align:left;margin-left:63.4pt;margin-top:163.85pt;width:431.25pt;height:240.75pt;z-index:251661312;visibility:visible;mso-wrap-style:square;mso-width-percent:0;mso-height-percent:0;mso-wrap-distance-left:9pt;mso-wrap-distance-top:0;mso-wrap-distance-right:9pt;mso-wrap-distance-bottom:0;mso-position-horizontal:absolute;mso-position-horizontal-relative:text;mso-position-vertical:absolute;mso-position-vertical-relative:text;mso-width-percent:0;mso-height-percent:0;mso-width-relative:margin;mso-height-relative:margin;v-text-anchor:top" o:gfxdata="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" filled="f" stroked="f">
                 <v:textbox>
                   <w:txbxContent>
                     <w:p>
@@ -983,7 +981,7 @@
                         <w:bidi/>
                         <w:jc w:val="center"/>
                         <w:rPr>
-                          <w:rFonts w:cs="David" w:hint="cs"/>
+                          <w:rFonts w:cs="David"/>
                           <w:b/>
                           <w:color w:val="EEECE1" w:themeColor="background2"/>
                           <w:sz w:val="72"/>
@@ -1053,7 +1051,7 @@
                         <w:bidi/>
                         <w:jc w:val="center"/>
                         <w:rPr>
-                          <w:rFonts w:cs="David" w:hint="cs"/>
+                          <w:rFonts w:cs="David"/>
                           <w:b/>
                           <w:color w:val="EEECE1" w:themeColor="background2"/>
                           <w:sz w:val="72"/>
@@ -1122,7 +1120,7 @@
                         <w:bidi/>
                         <w:jc w:val="center"/>
                         <w:rPr>
-                          <w:rFonts w:cs="David" w:hint="cs"/>
+                          <w:rFonts w:cs="David"/>
                           <w:b/>
                           <w:color w:val="EEECE1" w:themeColor="background2"/>
                           <w:sz w:val="72"/>
@@ -1275,7 +1273,7 @@
       <w:pPr>
         <w:bidi/>
         <w:rPr>
-          <w:rFonts w:cs="David" w:hint="cs"/>
+          <w:rFonts w:cs="David"/>
           <w:sz w:val="32"/>
           <w:szCs w:val="32"/>
           <w:rtl/>
@@ -1292,10 +1290,10 @@
               <wp:anchor distT="0" distB="0" distL="114300" distR="114300" simplePos="0" relativeHeight="251663360" behindDoc="0" locked="0" layoutInCell="1" allowOverlap="1" wp14:anchorId="19BAC9EC" wp14:editId="2DE110F7">
                 <wp:simplePos x="0" y="0"/>
                 <wp:positionH relativeFrom="column">
-                  <wp:posOffset>152400</wp:posOffset>
+                  <wp:posOffset>449284</wp:posOffset>
                 </wp:positionH>
                 <wp:positionV relativeFrom="paragraph">
-                  <wp:posOffset>-393065</wp:posOffset>
+                  <wp:posOffset>-60556</wp:posOffset>
                 </wp:positionV>
                 <wp:extent cx="5695950" cy="819150"/>
                 <wp:effectExtent l="0" t="0" r="0" b="0"/>
@@ -1412,8 +1410,7 @@
           </mc:Choice>
           <mc:Fallback>
             <w:pict>
-              <v:shape id="Text Box 3" o:spid="_x0000_s1028" type="#_x0000_t202" style="position:absolute;left:0;text-align:left;margin-left:12pt;margin-top:-30.95pt;width:448.5pt;height:64.5pt;z-index:251663360;visibility:visible;mso-wrap-style:square;mso-width-percent:0;mso-height-percent:0;mso-wrap-distance-left:9pt;mso-wrap-distance-top:0;mso-wrap-distance-right:9pt;mso-wrap-distance-bottom:0;mso-position-horizontal:absolute;mso-position-horizontal-relative:text;mso-position-vertical:absolute;mso-position-vertical-relative:text;mso-width-percent:0;mso-height-percent:0;mso-width-relative:margin;mso-height-relative:margin;v-text-anchor:top" o:gfxdata="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" filled="f" stroked="f">
-                <v:fill o:detectmouseclick="t"/>
+              <v:shape id="Text Box 3" o:spid="_x0000_s1028" type="#_x0000_t202" style="position:absolute;left:0;text-align:left;margin-left:35.4pt;margin-top:-4.75pt;width:448.5pt;height:64.5pt;z-index:251663360;visibility:visible;mso-wrap-style:square;mso-width-percent:0;mso-height-percent:0;mso-wrap-distance-left:9pt;mso-wrap-distance-top:0;mso-wrap-distance-right:9pt;mso-wrap-distance-bottom:0;mso-position-horizontal:absolute;mso-position-horizontal-relative:text;mso-position-vertical:absolute;mso-position-vertical-relative:text;mso-width-percent:0;mso-height-percent:0;mso-width-relative:margin;mso-height-relative:margin;v-text-anchor:top" o:gfxdata="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" filled="f" stroked="f">
                 <v:textbox>
                   <w:txbxContent>
                     <w:p>
@@ -1496,7 +1493,7 @@
       <w:pPr>
         <w:bidi/>
         <w:rPr>
-          <w:rFonts w:cs="David" w:hint="cs"/>
+          <w:rFonts w:cs="David"/>
           <w:sz w:val="32"/>
           <w:szCs w:val="32"/>
           <w:rtl/>
@@ -1507,8 +1504,21 @@
       <w:pPr>
         <w:pStyle w:val="Heading1"/>
         <w:bidi/>
+        <w:jc w:val="center"/>
         <w:rPr>
           <w:rFonts w:hint="cs"/>
+          <w:sz w:val="32"/>
+          <w:szCs w:val="32"/>
+          <w:rtl/>
+        </w:rPr>
+      </w:pPr>
+    </w:p>
+    <w:p>
+      <w:pPr>
+        <w:pStyle w:val="Heading1"/>
+        <w:bidi/>
+        <w:jc w:val="center"/>
+        <w:rPr>
           <w:sz w:val="32"/>
           <w:szCs w:val="32"/>
           <w:rtl/>
@@ -1555,13 +1565,22 @@
       <w:pPr>
         <w:pStyle w:val="Heading1"/>
         <w:bidi/>
+        <w:jc w:val="center"/>
+        <w:rPr>
+          <w:sz w:val="32"/>
+          <w:szCs w:val="32"/>
+          <w:rtl/>
+        </w:rPr>
+      </w:pPr>
+      <w:r>
         <w:rPr>
           <w:rFonts w:hint="cs"/>
           <w:sz w:val="32"/>
           <w:szCs w:val="32"/>
           <w:rtl/>
         </w:rPr>
-      </w:pPr>
+        <w:t xml:space="preserve">מבנה הפרויקט.......................................................................................עמ' </w:t>
+      </w:r>
       <w:r>
         <w:rPr>
           <w:rFonts w:hint="cs"/>
@@ -1569,20 +1588,28 @@
           <w:szCs w:val="32"/>
           <w:rtl/>
         </w:rPr>
-        <w:t>הצגת דוגמת הרצה.................................................................................עמ' 4</w:t>
+        <w:t>4</w:t>
       </w:r>
     </w:p>
     <w:p>
       <w:pPr>
         <w:pStyle w:val="Heading1"/>
         <w:bidi/>
+        <w:jc w:val="center"/>
+        <w:rPr>
+          <w:sz w:val="32"/>
+          <w:szCs w:val="32"/>
+        </w:rPr>
+      </w:pPr>
+      <w:r>
         <w:rPr>
           <w:rFonts w:hint="cs"/>
           <w:sz w:val="32"/>
           <w:szCs w:val="32"/>
           <w:rtl/>
         </w:rPr>
-      </w:pPr>
+        <w:t xml:space="preserve">זרימת הפרויקט......................................................................................עמ' </w:t>
+      </w:r>
       <w:r>
         <w:rPr>
           <w:rFonts w:hint="cs"/>
@@ -1590,36 +1617,36 @@
           <w:szCs w:val="32"/>
           <w:rtl/>
         </w:rPr>
-        <w:t>מבנה הפרויקט.......................................................................................עמ' 5</w:t>
+        <w:t>5</w:t>
       </w:r>
     </w:p>
     <w:p>
       <w:pPr>
         <w:pStyle w:val="Heading1"/>
         <w:bidi/>
+        <w:jc w:val="center"/>
+        <w:rPr>
+          <w:sz w:val="32"/>
+          <w:szCs w:val="32"/>
+          <w:rtl/>
+        </w:rPr>
+      </w:pPr>
+      <w:r>
         <w:rPr>
           <w:rFonts w:hint="cs"/>
           <w:sz w:val="32"/>
           <w:szCs w:val="32"/>
           <w:rtl/>
         </w:rPr>
-      </w:pPr>
-      <w:r>
-        <w:rPr>
-          <w:rFonts w:hint="cs"/>
-          <w:sz w:val="32"/>
-          <w:szCs w:val="32"/>
-          <w:rtl/>
-        </w:rPr>
-        <w:t>זרימת הפרויקט......................................................................................עמ' 6</w:t>
+        <w:t>הצגת דוגמת הרצה.................................................................................עמ' 6</w:t>
       </w:r>
     </w:p>
     <w:p>
       <w:pPr>
         <w:pStyle w:val="Heading1"/>
         <w:bidi/>
-        <w:rPr>
-          <w:rFonts w:hint="cs"/>
+        <w:jc w:val="center"/>
+        <w:rPr>
           <w:sz w:val="32"/>
           <w:szCs w:val="32"/>
           <w:rtl/>
@@ -1639,8 +1666,8 @@
       <w:pPr>
         <w:pStyle w:val="Heading1"/>
         <w:bidi/>
-        <w:rPr>
-          <w:rFonts w:hint="cs"/>
+        <w:jc w:val="center"/>
+        <w:rPr>
           <w:sz w:val="32"/>
           <w:szCs w:val="32"/>
           <w:rtl/>
@@ -1659,8 +1686,8 @@
     <w:p>
       <w:pPr>
         <w:bidi/>
-        <w:rPr>
-          <w:rFonts w:hint="cs"/>
+        <w:jc w:val="center"/>
+        <w:rPr>
           <w:rtl/>
         </w:rPr>
       </w:pPr>
@@ -1692,7 +1719,7 @@
       <w:pPr>
         <w:bidi/>
         <w:rPr>
-          <w:rFonts w:cs="David" w:hint="cs"/>
+          <w:rFonts w:cs="David"/>
           <w:sz w:val="32"/>
           <w:szCs w:val="32"/>
           <w:rtl/>
@@ -1709,10 +1736,10 @@
               <wp:anchor distT="0" distB="0" distL="114300" distR="114300" simplePos="0" relativeHeight="251665408" behindDoc="0" locked="0" layoutInCell="1" allowOverlap="1" wp14:anchorId="5E412D50" wp14:editId="0574512C">
                 <wp:simplePos x="0" y="0"/>
                 <wp:positionH relativeFrom="column">
-                  <wp:posOffset>133350</wp:posOffset>
+                  <wp:posOffset>406482</wp:posOffset>
                 </wp:positionH>
                 <wp:positionV relativeFrom="paragraph">
-                  <wp:posOffset>0</wp:posOffset>
+                  <wp:posOffset>95003</wp:posOffset>
                 </wp:positionV>
                 <wp:extent cx="5810250" cy="819150"/>
                 <wp:effectExtent l="0" t="0" r="0" b="0"/>
@@ -1829,8 +1856,7 @@
           </mc:Choice>
           <mc:Fallback>
             <w:pict>
-              <v:shape id="Text Box 4" o:spid="_x0000_s1029" type="#_x0000_t202" style="position:absolute;left:0;text-align:left;margin-left:10.5pt;margin-top:0;width:457.5pt;height:64.5pt;z-index:251665408;visibility:visible;mso-wrap-style:square;mso-width-percent:0;mso-height-percent:0;mso-wrap-distance-left:9pt;mso-wrap-distance-top:0;mso-wrap-distance-right:9pt;mso-wrap-distance-bottom:0;mso-position-horizontal:absolute;mso-position-horizontal-relative:text;mso-position-vertical:absolute;mso-position-vertical-relative:text;mso-width-percent:0;mso-height-percent:0;mso-width-relative:margin;mso-height-relative:margin;v-text-anchor:top" o:gfxdata="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" filled="f" stroked="f">
-                <v:fill o:detectmouseclick="t"/>
+              <v:shape id="Text Box 4" o:spid="_x0000_s1029" type="#_x0000_t202" style="position:absolute;left:0;text-align:left;margin-left:32pt;margin-top:7.5pt;width:457.5pt;height:64.5pt;z-index:251665408;visibility:visible;mso-wrap-style:square;mso-width-percent:0;mso-height-percent:0;mso-wrap-distance-left:9pt;mso-wrap-distance-top:0;mso-wrap-distance-right:9pt;mso-wrap-distance-bottom:0;mso-position-horizontal:absolute;mso-position-horizontal-relative:text;mso-position-vertical:absolute;mso-position-vertical-relative:text;mso-width-percent:0;mso-height-percent:0;mso-width-relative:margin;mso-height-relative:margin;v-text-anchor:top" o:gfxdata="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" filled="f" stroked="f">
                 <v:textbox>
                   <w:txbxContent>
                     <w:p>
@@ -1913,7 +1939,7 @@
       <w:pPr>
         <w:bidi/>
         <w:rPr>
-          <w:rFonts w:cs="David" w:hint="cs"/>
+          <w:rFonts w:cs="David"/>
           <w:sz w:val="32"/>
           <w:szCs w:val="32"/>
           <w:rtl/>
@@ -1924,7 +1950,7 @@
       <w:pPr>
         <w:bidi/>
         <w:rPr>
-          <w:rFonts w:cs="David" w:hint="cs"/>
+          <w:rFonts w:cs="David"/>
           <w:sz w:val="32"/>
           <w:szCs w:val="32"/>
           <w:rtl/>
@@ -1934,13 +1960,24 @@
     <w:p>
       <w:pPr>
         <w:bidi/>
+        <w:rPr>
+          <w:rFonts w:cs="David"/>
+          <w:sz w:val="28"/>
+          <w:szCs w:val="28"/>
+          <w:rtl/>
+        </w:rPr>
+      </w:pPr>
+      <w:r>
         <w:rPr>
           <w:rFonts w:cs="David" w:hint="cs"/>
           <w:sz w:val="28"/>
           <w:szCs w:val="28"/>
           <w:rtl/>
         </w:rPr>
-      </w:pPr>
+        <w:t>בתור פרויקט גמר לסדנה ב</w:t>
+      </w:r>
+      <w:bookmarkStart w:id="0" w:name="_GoBack"/>
+      <w:bookmarkEnd w:id="0"/>
       <w:r>
         <w:rPr>
           <w:rFonts w:cs="David" w:hint="cs"/>
@@ -1948,7 +1985,7 @@
           <w:szCs w:val="28"/>
           <w:rtl/>
         </w:rPr>
-        <w:t xml:space="preserve">בתור פרויקט גמר לסדנה בחרנו לעשות את אחד מההצעות שניתנו </w:t>
+        <w:t xml:space="preserve">חרנו לעשות את אחד מההצעות שניתנו </w:t>
       </w:r>
       <w:r>
         <w:rPr>
@@ -1968,13 +2005,910 @@
         </w:rPr>
         <w:t xml:space="preserve"> מערכת מכירה פומבית. </w:t>
       </w:r>
-      <w:bookmarkStart w:id="0" w:name="_GoBack"/>
-      <w:bookmarkEnd w:id="0"/>
+    </w:p>
+    <w:p>
+      <w:pPr>
+        <w:rPr>
+          <w:rFonts w:cs="David"/>
+          <w:sz w:val="28"/>
+          <w:szCs w:val="28"/>
+          <w:rtl/>
+        </w:rPr>
+      </w:pPr>
+      <w:r>
+        <w:rPr>
+          <w:rFonts w:cs="David"/>
+          <w:sz w:val="28"/>
+          <w:szCs w:val="28"/>
+          <w:rtl/>
+        </w:rPr>
+        <w:br w:type="page"/>
+      </w:r>
+    </w:p>
+    <w:p>
+      <w:pPr>
+        <w:bidi/>
+        <w:rPr>
+          <w:rFonts w:cs="David"/>
+          <w:sz w:val="28"/>
+          <w:szCs w:val="28"/>
+          <w:rtl/>
+        </w:rPr>
+      </w:pPr>
+      <w:r>
+        <w:rPr>
+          <w:noProof/>
+        </w:rPr>
+        <w:lastRenderedPageBreak/>
+        <mc:AlternateContent>
+          <mc:Choice Requires="wps">
+            <w:drawing>
+              <wp:anchor distT="0" distB="0" distL="114300" distR="114300" simplePos="0" relativeHeight="251667456" behindDoc="0" locked="0" layoutInCell="1" allowOverlap="1" wp14:anchorId="0277B27E" wp14:editId="45073309">
+                <wp:simplePos x="0" y="0"/>
+                <wp:positionH relativeFrom="column">
+                  <wp:posOffset>465092</wp:posOffset>
+                </wp:positionH>
+                <wp:positionV relativeFrom="paragraph">
+                  <wp:posOffset>-12931</wp:posOffset>
+                </wp:positionV>
+                <wp:extent cx="5810250" cy="819150"/>
+                <wp:effectExtent l="0" t="0" r="0" b="0"/>
+                <wp:wrapNone/>
+                <wp:docPr id="5" name="Text Box 5"/>
+                <wp:cNvGraphicFramePr/>
+                <a:graphic xmlns:a="http://schemas.openxmlformats.org/drawingml/2006/main">
+                  <a:graphicData uri="http://schemas.microsoft.com/office/word/2010/wordprocessingShape">
+                    <wps:wsp>
+                      <wps:cNvSpPr txBox="1"/>
+                      <wps:spPr>
+                        <a:xfrm>
+                          <a:off x="0" y="0"/>
+                          <a:ext cx="5810250" cy="819150"/>
+                        </a:xfrm>
+                        <a:prstGeom prst="rect">
+                          <a:avLst/>
+                        </a:prstGeom>
+                        <a:noFill/>
+                        <a:ln>
+                          <a:noFill/>
+                        </a:ln>
+                        <a:effectLst/>
+                      </wps:spPr>
+                      <wps:txbx>
+                        <w:txbxContent>
+                          <w:p>
+                            <w:pPr>
+                              <w:bidi/>
+                              <w:jc w:val="center"/>
+                              <w:rPr>
+                                <w:rFonts w:cs="David"/>
+                                <w:b/>
+                                <w:color w:val="EEECE1" w:themeColor="background2"/>
+                                <w:sz w:val="96"/>
+                                <w:szCs w:val="96"/>
+                                <w14:shadow w14:blurRad="41275" w14:dist="20320" w14:dir="1800000" w14:sx="100000" w14:sy="100000" w14:kx="0" w14:ky="0" w14:algn="tl">
+                                  <w14:srgbClr w14:val="000000">
+                                    <w14:alpha w14:val="60000"/>
+                                  </w14:srgbClr>
+                                </w14:shadow>
+                                <w14:textOutline w14:w="12700" w14:cap="flat" w14:cmpd="sng" w14:algn="ctr">
+                                  <w14:solidFill>
+                                    <w14:schemeClr w14:val="tx2">
+                                      <w14:satMod w14:val="155000"/>
+                                    </w14:schemeClr>
+                                  </w14:solidFill>
+                                  <w14:prstDash w14:val="solid"/>
+                                  <w14:round/>
+                                </w14:textOutline>
+                                <w14:textFill>
+                                  <w14:solidFill>
+                                    <w14:schemeClr w14:val="bg2">
+                                      <w14:tint w14:val="85000"/>
+                                      <w14:satMod w14:val="155000"/>
+                                    </w14:schemeClr>
+                                  </w14:solidFill>
+                                </w14:textFill>
+                              </w:rPr>
+                            </w:pPr>
+                            <w:r>
+                              <w:rPr>
+                                <w:rFonts w:cs="David" w:hint="cs"/>
+                                <w:b/>
+                                <w:color w:val="EEECE1" w:themeColor="background2"/>
+                                <w:sz w:val="96"/>
+                                <w:szCs w:val="96"/>
+                                <w:rtl/>
+                                <w14:shadow w14:blurRad="41275" w14:dist="20320" w14:dir="1800000" w14:sx="100000" w14:sy="100000" w14:kx="0" w14:ky="0" w14:algn="tl">
+                                  <w14:srgbClr w14:val="000000">
+                                    <w14:alpha w14:val="60000"/>
+                                  </w14:srgbClr>
+                                </w14:shadow>
+                                <w14:textOutline w14:w="12700" w14:cap="flat" w14:cmpd="sng" w14:algn="ctr">
+                                  <w14:solidFill>
+                                    <w14:schemeClr w14:val="tx2">
+                                      <w14:satMod w14:val="155000"/>
+                                    </w14:schemeClr>
+                                  </w14:solidFill>
+                                  <w14:prstDash w14:val="solid"/>
+                                  <w14:round/>
+                                </w14:textOutline>
+                                <w14:textFill>
+                                  <w14:solidFill>
+                                    <w14:schemeClr w14:val="bg2">
+                                      <w14:tint w14:val="85000"/>
+                                      <w14:satMod w14:val="155000"/>
+                                    </w14:schemeClr>
+                                  </w14:solidFill>
+                                </w14:textFill>
+                              </w:rPr>
+                              <w:t>מבנה</w:t>
+                            </w:r>
+                            <w:r>
+                              <w:rPr>
+                                <w:rFonts w:cs="David"/>
+                                <w:b/>
+                                <w:color w:val="EEECE1" w:themeColor="background2"/>
+                                <w:sz w:val="96"/>
+                                <w:szCs w:val="96"/>
+                                <w:rtl/>
+                                <w14:shadow w14:blurRad="41275" w14:dist="20320" w14:dir="1800000" w14:sx="100000" w14:sy="100000" w14:kx="0" w14:ky="0" w14:algn="tl">
+                                  <w14:srgbClr w14:val="000000">
+                                    <w14:alpha w14:val="60000"/>
+                                  </w14:srgbClr>
+                                </w14:shadow>
+                                <w14:textOutline w14:w="12700" w14:cap="flat" w14:cmpd="sng" w14:algn="ctr">
+                                  <w14:solidFill>
+                                    <w14:schemeClr w14:val="tx2">
+                                      <w14:satMod w14:val="155000"/>
+                                    </w14:schemeClr>
+                                  </w14:solidFill>
+                                  <w14:prstDash w14:val="solid"/>
+                                  <w14:round/>
+                                </w14:textOutline>
+                                <w14:textFill>
+                                  <w14:solidFill>
+                                    <w14:schemeClr w14:val="bg2">
+                                      <w14:tint w14:val="85000"/>
+                                      <w14:satMod w14:val="155000"/>
+                                    </w14:schemeClr>
+                                  </w14:solidFill>
+                                </w14:textFill>
+                              </w:rPr>
+                              <w:t xml:space="preserve"> </w:t>
+                            </w:r>
+                            <w:r>
+                              <w:rPr>
+                                <w:rFonts w:cs="David" w:hint="cs"/>
+                                <w:b/>
+                                <w:color w:val="EEECE1" w:themeColor="background2"/>
+                                <w:sz w:val="96"/>
+                                <w:szCs w:val="96"/>
+                                <w:rtl/>
+                                <w14:shadow w14:blurRad="41275" w14:dist="20320" w14:dir="1800000" w14:sx="100000" w14:sy="100000" w14:kx="0" w14:ky="0" w14:algn="tl">
+                                  <w14:srgbClr w14:val="000000">
+                                    <w14:alpha w14:val="60000"/>
+                                  </w14:srgbClr>
+                                </w14:shadow>
+                                <w14:textOutline w14:w="12700" w14:cap="flat" w14:cmpd="sng" w14:algn="ctr">
+                                  <w14:solidFill>
+                                    <w14:schemeClr w14:val="tx2">
+                                      <w14:satMod w14:val="155000"/>
+                                    </w14:schemeClr>
+                                  </w14:solidFill>
+                                  <w14:prstDash w14:val="solid"/>
+                                  <w14:round/>
+                                </w14:textOutline>
+                                <w14:textFill>
+                                  <w14:solidFill>
+                                    <w14:schemeClr w14:val="bg2">
+                                      <w14:tint w14:val="85000"/>
+                                      <w14:satMod w14:val="155000"/>
+                                    </w14:schemeClr>
+                                  </w14:solidFill>
+                                </w14:textFill>
+                              </w:rPr>
+                              <w:t>הפרויקט</w:t>
+                            </w:r>
+                          </w:p>
+                        </w:txbxContent>
+                      </wps:txbx>
+                      <wps:bodyPr rot="0" spcFirstLastPara="0" vertOverflow="overflow" horzOverflow="overflow" vert="horz" wrap="square" lIns="91440" tIns="45720" rIns="91440" bIns="45720" numCol="1" spcCol="0" rtlCol="0" fromWordArt="0" anchor="t" anchorCtr="0" forceAA="0" compatLnSpc="1">
+                        <a:prstTxWarp prst="textNoShape">
+                          <a:avLst/>
+                        </a:prstTxWarp>
+                        <a:noAutofit/>
+                      </wps:bodyPr>
+                    </wps:wsp>
+                  </a:graphicData>
+                </a:graphic>
+                <wp14:sizeRelH relativeFrom="margin">
+                  <wp14:pctWidth>0</wp14:pctWidth>
+                </wp14:sizeRelH>
+                <wp14:sizeRelV relativeFrom="margin">
+                  <wp14:pctHeight>0</wp14:pctHeight>
+                </wp14:sizeRelV>
+              </wp:anchor>
+            </w:drawing>
+          </mc:Choice>
+          <mc:Fallback>
+            <w:pict>
+              <v:shape id="Text Box 5" o:spid="_x0000_s1030" type="#_x0000_t202" style="position:absolute;left:0;text-align:left;margin-left:36.6pt;margin-top:-1pt;width:457.5pt;height:64.5pt;z-index:251667456;visibility:visible;mso-wrap-style:square;mso-width-percent:0;mso-height-percent:0;mso-wrap-distance-left:9pt;mso-wrap-distance-top:0;mso-wrap-distance-right:9pt;mso-wrap-distance-bottom:0;mso-position-horizontal:absolute;mso-position-horizontal-relative:text;mso-position-vertical:absolute;mso-position-vertical-relative:text;mso-width-percent:0;mso-height-percent:0;mso-width-relative:margin;mso-height-relative:margin;v-text-anchor:top" o:gfxdata="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" filled="f" stroked="f">
+                <v:textbox>
+                  <w:txbxContent>
+                    <w:p>
+                      <w:pPr>
+                        <w:bidi/>
+                        <w:jc w:val="center"/>
+                        <w:rPr>
+                          <w:rFonts w:cs="David"/>
+                          <w:b/>
+                          <w:color w:val="EEECE1" w:themeColor="background2"/>
+                          <w:sz w:val="96"/>
+                          <w:szCs w:val="96"/>
+                          <w14:shadow w14:blurRad="41275" w14:dist="20320" w14:dir="1800000" w14:sx="100000" w14:sy="100000" w14:kx="0" w14:ky="0" w14:algn="tl">
+                            <w14:srgbClr w14:val="000000">
+                              <w14:alpha w14:val="60000"/>
+                            </w14:srgbClr>
+                          </w14:shadow>
+                          <w14:textOutline w14:w="12700" w14:cap="flat" w14:cmpd="sng" w14:algn="ctr">
+                            <w14:solidFill>
+                              <w14:schemeClr w14:val="tx2">
+                                <w14:satMod w14:val="155000"/>
+                              </w14:schemeClr>
+                            </w14:solidFill>
+                            <w14:prstDash w14:val="solid"/>
+                            <w14:round/>
+                          </w14:textOutline>
+                          <w14:textFill>
+                            <w14:solidFill>
+                              <w14:schemeClr w14:val="bg2">
+                                <w14:tint w14:val="85000"/>
+                                <w14:satMod w14:val="155000"/>
+                              </w14:schemeClr>
+                            </w14:solidFill>
+                          </w14:textFill>
+                        </w:rPr>
+                      </w:pPr>
+                      <w:r>
+                        <w:rPr>
+                          <w:rFonts w:cs="David" w:hint="cs"/>
+                          <w:b/>
+                          <w:color w:val="EEECE1" w:themeColor="background2"/>
+                          <w:sz w:val="96"/>
+                          <w:szCs w:val="96"/>
+                          <w:rtl/>
+                          <w14:shadow w14:blurRad="41275" w14:dist="20320" w14:dir="1800000" w14:sx="100000" w14:sy="100000" w14:kx="0" w14:ky="0" w14:algn="tl">
+                            <w14:srgbClr w14:val="000000">
+                              <w14:alpha w14:val="60000"/>
+                            </w14:srgbClr>
+                          </w14:shadow>
+                          <w14:textOutline w14:w="12700" w14:cap="flat" w14:cmpd="sng" w14:algn="ctr">
+                            <w14:solidFill>
+                              <w14:schemeClr w14:val="tx2">
+                                <w14:satMod w14:val="155000"/>
+                              </w14:schemeClr>
+                            </w14:solidFill>
+                            <w14:prstDash w14:val="solid"/>
+                            <w14:round/>
+                          </w14:textOutline>
+                          <w14:textFill>
+                            <w14:solidFill>
+                              <w14:schemeClr w14:val="bg2">
+                                <w14:tint w14:val="85000"/>
+                                <w14:satMod w14:val="155000"/>
+                              </w14:schemeClr>
+                            </w14:solidFill>
+                          </w14:textFill>
+                        </w:rPr>
+                        <w:t>מבנה</w:t>
+                      </w:r>
+                      <w:r>
+                        <w:rPr>
+                          <w:rFonts w:cs="David"/>
+                          <w:b/>
+                          <w:color w:val="EEECE1" w:themeColor="background2"/>
+                          <w:sz w:val="96"/>
+                          <w:szCs w:val="96"/>
+                          <w:rtl/>
+                          <w14:shadow w14:blurRad="41275" w14:dist="20320" w14:dir="1800000" w14:sx="100000" w14:sy="100000" w14:kx="0" w14:ky="0" w14:algn="tl">
+                            <w14:srgbClr w14:val="000000">
+                              <w14:alpha w14:val="60000"/>
+                            </w14:srgbClr>
+                          </w14:shadow>
+                          <w14:textOutline w14:w="12700" w14:cap="flat" w14:cmpd="sng" w14:algn="ctr">
+                            <w14:solidFill>
+                              <w14:schemeClr w14:val="tx2">
+                                <w14:satMod w14:val="155000"/>
+                              </w14:schemeClr>
+                            </w14:solidFill>
+                            <w14:prstDash w14:val="solid"/>
+                            <w14:round/>
+                          </w14:textOutline>
+                          <w14:textFill>
+                            <w14:solidFill>
+                              <w14:schemeClr w14:val="bg2">
+                                <w14:tint w14:val="85000"/>
+                                <w14:satMod w14:val="155000"/>
+                              </w14:schemeClr>
+                            </w14:solidFill>
+                          </w14:textFill>
+                        </w:rPr>
+                        <w:t xml:space="preserve"> </w:t>
+                      </w:r>
+                      <w:r>
+                        <w:rPr>
+                          <w:rFonts w:cs="David" w:hint="cs"/>
+                          <w:b/>
+                          <w:color w:val="EEECE1" w:themeColor="background2"/>
+                          <w:sz w:val="96"/>
+                          <w:szCs w:val="96"/>
+                          <w:rtl/>
+                          <w14:shadow w14:blurRad="41275" w14:dist="20320" w14:dir="1800000" w14:sx="100000" w14:sy="100000" w14:kx="0" w14:ky="0" w14:algn="tl">
+                            <w14:srgbClr w14:val="000000">
+                              <w14:alpha w14:val="60000"/>
+                            </w14:srgbClr>
+                          </w14:shadow>
+                          <w14:textOutline w14:w="12700" w14:cap="flat" w14:cmpd="sng" w14:algn="ctr">
+                            <w14:solidFill>
+                              <w14:schemeClr w14:val="tx2">
+                                <w14:satMod w14:val="155000"/>
+                              </w14:schemeClr>
+                            </w14:solidFill>
+                            <w14:prstDash w14:val="solid"/>
+                            <w14:round/>
+                          </w14:textOutline>
+                          <w14:textFill>
+                            <w14:solidFill>
+                              <w14:schemeClr w14:val="bg2">
+                                <w14:tint w14:val="85000"/>
+                                <w14:satMod w14:val="155000"/>
+                              </w14:schemeClr>
+                            </w14:solidFill>
+                          </w14:textFill>
+                        </w:rPr>
+                        <w:t>הפרויקט</w:t>
+                      </w:r>
+                    </w:p>
+                  </w:txbxContent>
+                </v:textbox>
+              </v:shape>
+            </w:pict>
+          </mc:Fallback>
+        </mc:AlternateContent>
+      </w:r>
+    </w:p>
+    <w:p>
+      <w:pPr>
+        <w:bidi/>
+        <w:rPr>
+          <w:rFonts w:cs="David"/>
+          <w:sz w:val="28"/>
+          <w:szCs w:val="28"/>
+          <w:rtl/>
+        </w:rPr>
+      </w:pPr>
+    </w:p>
+    <w:p>
+      <w:pPr>
+        <w:bidi/>
+        <w:rPr>
+          <w:rFonts w:cs="David"/>
+          <w:sz w:val="28"/>
+          <w:szCs w:val="28"/>
+          <w:rtl/>
+        </w:rPr>
+      </w:pPr>
+    </w:p>
+    <w:p>
+      <w:pPr>
+        <w:bidi/>
+        <w:rPr>
+          <w:rFonts w:cs="David"/>
+          <w:sz w:val="28"/>
+          <w:szCs w:val="28"/>
+          <w:rtl/>
+        </w:rPr>
+      </w:pPr>
+    </w:p>
+    <w:p>
+      <w:pPr>
+        <w:bidi/>
+        <w:rPr>
+          <w:rFonts w:cs="David"/>
+          <w:sz w:val="28"/>
+          <w:szCs w:val="28"/>
+          <w:rtl/>
+        </w:rPr>
+      </w:pPr>
+    </w:p>
+    <w:p>
+      <w:pPr>
+        <w:rPr>
+          <w:rFonts w:cs="David"/>
+          <w:sz w:val="28"/>
+          <w:szCs w:val="28"/>
+          <w:rtl/>
+        </w:rPr>
+      </w:pPr>
+      <w:r>
+        <w:rPr>
+          <w:rFonts w:cs="David"/>
+          <w:sz w:val="28"/>
+          <w:szCs w:val="28"/>
+          <w:rtl/>
+        </w:rPr>
+        <w:br w:type="page"/>
+      </w:r>
+    </w:p>
+    <w:p>
+      <w:pPr>
+        <w:bidi/>
+        <w:rPr>
+          <w:rFonts w:cs="David"/>
+          <w:sz w:val="28"/>
+          <w:szCs w:val="28"/>
+          <w:rtl/>
+        </w:rPr>
+      </w:pPr>
+      <w:r>
+        <w:rPr>
+          <w:noProof/>
+        </w:rPr>
+        <w:lastRenderedPageBreak/>
+        <mc:AlternateContent>
+          <mc:Choice Requires="wps">
+            <w:drawing>
+              <wp:anchor distT="0" distB="0" distL="114300" distR="114300" simplePos="0" relativeHeight="251669504" behindDoc="0" locked="0" layoutInCell="1" allowOverlap="1" wp14:anchorId="0277B27E" wp14:editId="45073309">
+                <wp:simplePos x="0" y="0"/>
+                <wp:positionH relativeFrom="column">
+                  <wp:posOffset>374015</wp:posOffset>
+                </wp:positionH>
+                <wp:positionV relativeFrom="paragraph">
+                  <wp:posOffset>-345440</wp:posOffset>
+                </wp:positionV>
+                <wp:extent cx="5810250" cy="819150"/>
+                <wp:effectExtent l="0" t="0" r="0" b="0"/>
+                <wp:wrapNone/>
+                <wp:docPr id="6" name="Text Box 6"/>
+                <wp:cNvGraphicFramePr/>
+                <a:graphic xmlns:a="http://schemas.openxmlformats.org/drawingml/2006/main">
+                  <a:graphicData uri="http://schemas.microsoft.com/office/word/2010/wordprocessingShape">
+                    <wps:wsp>
+                      <wps:cNvSpPr txBox="1"/>
+                      <wps:spPr>
+                        <a:xfrm>
+                          <a:off x="0" y="0"/>
+                          <a:ext cx="5810250" cy="819150"/>
+                        </a:xfrm>
+                        <a:prstGeom prst="rect">
+                          <a:avLst/>
+                        </a:prstGeom>
+                        <a:noFill/>
+                        <a:ln>
+                          <a:noFill/>
+                        </a:ln>
+                        <a:effectLst/>
+                      </wps:spPr>
+                      <wps:txbx>
+                        <w:txbxContent>
+                          <w:p>
+                            <w:pPr>
+                              <w:bidi/>
+                              <w:jc w:val="center"/>
+                              <w:rPr>
+                                <w:rFonts w:cs="David"/>
+                                <w:b/>
+                                <w:color w:val="EEECE1" w:themeColor="background2"/>
+                                <w:sz w:val="96"/>
+                                <w:szCs w:val="96"/>
+                                <w14:shadow w14:blurRad="41275" w14:dist="20320" w14:dir="1800000" w14:sx="100000" w14:sy="100000" w14:kx="0" w14:ky="0" w14:algn="tl">
+                                  <w14:srgbClr w14:val="000000">
+                                    <w14:alpha w14:val="60000"/>
+                                  </w14:srgbClr>
+                                </w14:shadow>
+                                <w14:textOutline w14:w="12700" w14:cap="flat" w14:cmpd="sng" w14:algn="ctr">
+                                  <w14:solidFill>
+                                    <w14:schemeClr w14:val="tx2">
+                                      <w14:satMod w14:val="155000"/>
+                                    </w14:schemeClr>
+                                  </w14:solidFill>
+                                  <w14:prstDash w14:val="solid"/>
+                                  <w14:round/>
+                                </w14:textOutline>
+                                <w14:textFill>
+                                  <w14:solidFill>
+                                    <w14:schemeClr w14:val="bg2">
+                                      <w14:tint w14:val="85000"/>
+                                      <w14:satMod w14:val="155000"/>
+                                    </w14:schemeClr>
+                                  </w14:solidFill>
+                                </w14:textFill>
+                              </w:rPr>
+                            </w:pPr>
+                            <w:r>
+                              <w:rPr>
+                                <w:rFonts w:cs="David" w:hint="cs"/>
+                                <w:b/>
+                                <w:color w:val="EEECE1" w:themeColor="background2"/>
+                                <w:sz w:val="96"/>
+                                <w:szCs w:val="96"/>
+                                <w:rtl/>
+                                <w14:shadow w14:blurRad="41275" w14:dist="20320" w14:dir="1800000" w14:sx="100000" w14:sy="100000" w14:kx="0" w14:ky="0" w14:algn="tl">
+                                  <w14:srgbClr w14:val="000000">
+                                    <w14:alpha w14:val="60000"/>
+                                  </w14:srgbClr>
+                                </w14:shadow>
+                                <w14:textOutline w14:w="12700" w14:cap="flat" w14:cmpd="sng" w14:algn="ctr">
+                                  <w14:solidFill>
+                                    <w14:schemeClr w14:val="tx2">
+                                      <w14:satMod w14:val="155000"/>
+                                    </w14:schemeClr>
+                                  </w14:solidFill>
+                                  <w14:prstDash w14:val="solid"/>
+                                  <w14:round/>
+                                </w14:textOutline>
+                                <w14:textFill>
+                                  <w14:solidFill>
+                                    <w14:schemeClr w14:val="bg2">
+                                      <w14:tint w14:val="85000"/>
+                                      <w14:satMod w14:val="155000"/>
+                                    </w14:schemeClr>
+                                  </w14:solidFill>
+                                </w14:textFill>
+                              </w:rPr>
+                              <w:t>זרימת</w:t>
+                            </w:r>
+                            <w:r>
+                              <w:rPr>
+                                <w:rFonts w:cs="David"/>
+                                <w:b/>
+                                <w:color w:val="EEECE1" w:themeColor="background2"/>
+                                <w:sz w:val="96"/>
+                                <w:szCs w:val="96"/>
+                                <w:rtl/>
+                                <w14:shadow w14:blurRad="41275" w14:dist="20320" w14:dir="1800000" w14:sx="100000" w14:sy="100000" w14:kx="0" w14:ky="0" w14:algn="tl">
+                                  <w14:srgbClr w14:val="000000">
+                                    <w14:alpha w14:val="60000"/>
+                                  </w14:srgbClr>
+                                </w14:shadow>
+                                <w14:textOutline w14:w="12700" w14:cap="flat" w14:cmpd="sng" w14:algn="ctr">
+                                  <w14:solidFill>
+                                    <w14:schemeClr w14:val="tx2">
+                                      <w14:satMod w14:val="155000"/>
+                                    </w14:schemeClr>
+                                  </w14:solidFill>
+                                  <w14:prstDash w14:val="solid"/>
+                                  <w14:round/>
+                                </w14:textOutline>
+                                <w14:textFill>
+                                  <w14:solidFill>
+                                    <w14:schemeClr w14:val="bg2">
+                                      <w14:tint w14:val="85000"/>
+                                      <w14:satMod w14:val="155000"/>
+                                    </w14:schemeClr>
+                                  </w14:solidFill>
+                                </w14:textFill>
+                              </w:rPr>
+                              <w:t xml:space="preserve"> </w:t>
+                            </w:r>
+                            <w:r>
+                              <w:rPr>
+                                <w:rFonts w:cs="David" w:hint="cs"/>
+                                <w:b/>
+                                <w:color w:val="EEECE1" w:themeColor="background2"/>
+                                <w:sz w:val="96"/>
+                                <w:szCs w:val="96"/>
+                                <w:rtl/>
+                                <w14:shadow w14:blurRad="41275" w14:dist="20320" w14:dir="1800000" w14:sx="100000" w14:sy="100000" w14:kx="0" w14:ky="0" w14:algn="tl">
+                                  <w14:srgbClr w14:val="000000">
+                                    <w14:alpha w14:val="60000"/>
+                                  </w14:srgbClr>
+                                </w14:shadow>
+                                <w14:textOutline w14:w="12700" w14:cap="flat" w14:cmpd="sng" w14:algn="ctr">
+                                  <w14:solidFill>
+                                    <w14:schemeClr w14:val="tx2">
+                                      <w14:satMod w14:val="155000"/>
+                                    </w14:schemeClr>
+                                  </w14:solidFill>
+                                  <w14:prstDash w14:val="solid"/>
+                                  <w14:round/>
+                                </w14:textOutline>
+                                <w14:textFill>
+                                  <w14:solidFill>
+                                    <w14:schemeClr w14:val="bg2">
+                                      <w14:tint w14:val="85000"/>
+                                      <w14:satMod w14:val="155000"/>
+                                    </w14:schemeClr>
+                                  </w14:solidFill>
+                                </w14:textFill>
+                              </w:rPr>
+                              <w:t>הפרויקט</w:t>
+                            </w:r>
+                          </w:p>
+                        </w:txbxContent>
+                      </wps:txbx>
+                      <wps:bodyPr rot="0" spcFirstLastPara="0" vertOverflow="overflow" horzOverflow="overflow" vert="horz" wrap="square" lIns="91440" tIns="45720" rIns="91440" bIns="45720" numCol="1" spcCol="0" rtlCol="0" fromWordArt="0" anchor="t" anchorCtr="0" forceAA="0" compatLnSpc="1">
+                        <a:prstTxWarp prst="textNoShape">
+                          <a:avLst/>
+                        </a:prstTxWarp>
+                        <a:noAutofit/>
+                      </wps:bodyPr>
+                    </wps:wsp>
+                  </a:graphicData>
+                </a:graphic>
+                <wp14:sizeRelH relativeFrom="margin">
+                  <wp14:pctWidth>0</wp14:pctWidth>
+                </wp14:sizeRelH>
+                <wp14:sizeRelV relativeFrom="margin">
+                  <wp14:pctHeight>0</wp14:pctHeight>
+                </wp14:sizeRelV>
+              </wp:anchor>
+            </w:drawing>
+          </mc:Choice>
+          <mc:Fallback>
+            <w:pict>
+              <v:shape id="Text Box 6" o:spid="_x0000_s1031" type="#_x0000_t202" style="position:absolute;left:0;text-align:left;margin-left:29.45pt;margin-top:-27.2pt;width:457.5pt;height:64.5pt;z-index:251669504;visibility:visible;mso-wrap-style:square;mso-width-percent:0;mso-height-percent:0;mso-wrap-distance-left:9pt;mso-wrap-distance-top:0;mso-wrap-distance-right:9pt;mso-wrap-distance-bottom:0;mso-position-horizontal:absolute;mso-position-horizontal-relative:text;mso-position-vertical:absolute;mso-position-vertical-relative:text;mso-width-percent:0;mso-height-percent:0;mso-width-relative:margin;mso-height-relative:margin;v-text-anchor:top" o:gfxdata="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" filled="f" stroked="f">
+                <v:textbox>
+                  <w:txbxContent>
+                    <w:p>
+                      <w:pPr>
+                        <w:bidi/>
+                        <w:jc w:val="center"/>
+                        <w:rPr>
+                          <w:rFonts w:cs="David"/>
+                          <w:b/>
+                          <w:color w:val="EEECE1" w:themeColor="background2"/>
+                          <w:sz w:val="96"/>
+                          <w:szCs w:val="96"/>
+                          <w14:shadow w14:blurRad="41275" w14:dist="20320" w14:dir="1800000" w14:sx="100000" w14:sy="100000" w14:kx="0" w14:ky="0" w14:algn="tl">
+                            <w14:srgbClr w14:val="000000">
+                              <w14:alpha w14:val="60000"/>
+                            </w14:srgbClr>
+                          </w14:shadow>
+                          <w14:textOutline w14:w="12700" w14:cap="flat" w14:cmpd="sng" w14:algn="ctr">
+                            <w14:solidFill>
+                              <w14:schemeClr w14:val="tx2">
+                                <w14:satMod w14:val="155000"/>
+                              </w14:schemeClr>
+                            </w14:solidFill>
+                            <w14:prstDash w14:val="solid"/>
+                            <w14:round/>
+                          </w14:textOutline>
+                          <w14:textFill>
+                            <w14:solidFill>
+                              <w14:schemeClr w14:val="bg2">
+                                <w14:tint w14:val="85000"/>
+                                <w14:satMod w14:val="155000"/>
+                              </w14:schemeClr>
+                            </w14:solidFill>
+                          </w14:textFill>
+                        </w:rPr>
+                      </w:pPr>
+                      <w:r>
+                        <w:rPr>
+                          <w:rFonts w:cs="David" w:hint="cs"/>
+                          <w:b/>
+                          <w:color w:val="EEECE1" w:themeColor="background2"/>
+                          <w:sz w:val="96"/>
+                          <w:szCs w:val="96"/>
+                          <w:rtl/>
+                          <w14:shadow w14:blurRad="41275" w14:dist="20320" w14:dir="1800000" w14:sx="100000" w14:sy="100000" w14:kx="0" w14:ky="0" w14:algn="tl">
+                            <w14:srgbClr w14:val="000000">
+                              <w14:alpha w14:val="60000"/>
+                            </w14:srgbClr>
+                          </w14:shadow>
+                          <w14:textOutline w14:w="12700" w14:cap="flat" w14:cmpd="sng" w14:algn="ctr">
+                            <w14:solidFill>
+                              <w14:schemeClr w14:val="tx2">
+                                <w14:satMod w14:val="155000"/>
+                              </w14:schemeClr>
+                            </w14:solidFill>
+                            <w14:prstDash w14:val="solid"/>
+                            <w14:round/>
+                          </w14:textOutline>
+                          <w14:textFill>
+                            <w14:solidFill>
+                              <w14:schemeClr w14:val="bg2">
+                                <w14:tint w14:val="85000"/>
+                                <w14:satMod w14:val="155000"/>
+                              </w14:schemeClr>
+                            </w14:solidFill>
+                          </w14:textFill>
+                        </w:rPr>
+                        <w:t>זרימת</w:t>
+                      </w:r>
+                      <w:r>
+                        <w:rPr>
+                          <w:rFonts w:cs="David"/>
+                          <w:b/>
+                          <w:color w:val="EEECE1" w:themeColor="background2"/>
+                          <w:sz w:val="96"/>
+                          <w:szCs w:val="96"/>
+                          <w:rtl/>
+                          <w14:shadow w14:blurRad="41275" w14:dist="20320" w14:dir="1800000" w14:sx="100000" w14:sy="100000" w14:kx="0" w14:ky="0" w14:algn="tl">
+                            <w14:srgbClr w14:val="000000">
+                              <w14:alpha w14:val="60000"/>
+                            </w14:srgbClr>
+                          </w14:shadow>
+                          <w14:textOutline w14:w="12700" w14:cap="flat" w14:cmpd="sng" w14:algn="ctr">
+                            <w14:solidFill>
+                              <w14:schemeClr w14:val="tx2">
+                                <w14:satMod w14:val="155000"/>
+                              </w14:schemeClr>
+                            </w14:solidFill>
+                            <w14:prstDash w14:val="solid"/>
+                            <w14:round/>
+                          </w14:textOutline>
+                          <w14:textFill>
+                            <w14:solidFill>
+                              <w14:schemeClr w14:val="bg2">
+                                <w14:tint w14:val="85000"/>
+                                <w14:satMod w14:val="155000"/>
+                              </w14:schemeClr>
+                            </w14:solidFill>
+                          </w14:textFill>
+                        </w:rPr>
+                        <w:t xml:space="preserve"> </w:t>
+                      </w:r>
+                      <w:r>
+                        <w:rPr>
+                          <w:rFonts w:cs="David" w:hint="cs"/>
+                          <w:b/>
+                          <w:color w:val="EEECE1" w:themeColor="background2"/>
+                          <w:sz w:val="96"/>
+                          <w:szCs w:val="96"/>
+                          <w:rtl/>
+                          <w14:shadow w14:blurRad="41275" w14:dist="20320" w14:dir="1800000" w14:sx="100000" w14:sy="100000" w14:kx="0" w14:ky="0" w14:algn="tl">
+                            <w14:srgbClr w14:val="000000">
+                              <w14:alpha w14:val="60000"/>
+                            </w14:srgbClr>
+                          </w14:shadow>
+                          <w14:textOutline w14:w="12700" w14:cap="flat" w14:cmpd="sng" w14:algn="ctr">
+                            <w14:solidFill>
+                              <w14:schemeClr w14:val="tx2">
+                                <w14:satMod w14:val="155000"/>
+                              </w14:schemeClr>
+                            </w14:solidFill>
+                            <w14:prstDash w14:val="solid"/>
+                            <w14:round/>
+                          </w14:textOutline>
+                          <w14:textFill>
+                            <w14:solidFill>
+                              <w14:schemeClr w14:val="bg2">
+                                <w14:tint w14:val="85000"/>
+                                <w14:satMod w14:val="155000"/>
+                              </w14:schemeClr>
+                            </w14:solidFill>
+                          </w14:textFill>
+                        </w:rPr>
+                        <w:t>הפרויקט</w:t>
+                      </w:r>
+                    </w:p>
+                  </w:txbxContent>
+                </v:textbox>
+              </v:shape>
+            </w:pict>
+          </mc:Fallback>
+        </mc:AlternateContent>
+      </w:r>
+    </w:p>
+    <w:p>
+      <w:pPr>
+        <w:bidi/>
+        <w:jc w:val="center"/>
+        <w:rPr>
+          <w:rFonts w:cs="David" w:hint="cs"/>
+          <w:sz w:val="28"/>
+          <w:szCs w:val="28"/>
+          <w:rtl/>
+        </w:rPr>
+      </w:pPr>
+      <w:r>
+        <w:rPr>
+          <w:rFonts w:cs="David"/>
+          <w:noProof/>
+          <w:sz w:val="28"/>
+          <w:szCs w:val="28"/>
+          <w:rtl/>
+        </w:rPr>
+        <w:drawing>
+          <wp:inline distT="0" distB="0" distL="0" distR="0" wp14:anchorId="1DB2AF5A" wp14:editId="6AFDE1E4">
+            <wp:extent cx="5859596" cy="8187070"/>
+            <wp:effectExtent l="0" t="0" r="8255" b="4445"/>
+            <wp:docPr id="7" name="Picture 7" descr="C:\Users\Whirl\Desktop\Auction_Project_Flow_Schematic.png"/>
+            <wp:cNvGraphicFramePr>
+              <a:graphicFrameLocks xmlns:a="http://schemas.openxmlformats.org/drawingml/2006/main" noChangeAspect="1"/>
+            </wp:cNvGraphicFramePr>
+            <a:graphic xmlns:a="http://schemas.openxmlformats.org/drawingml/2006/main">
+              <a:graphicData uri="http://schemas.openxmlformats.org/drawingml/2006/picture">
+                <pic:pic xmlns:pic="http://schemas.openxmlformats.org/drawingml/2006/picture">
+                  <pic:nvPicPr>
+                    <pic:cNvPr id="0" name="Picture 1" descr="C:\Users\Whirl\Desktop\Auction_Project_Flow_Schematic.png"/>
+                    <pic:cNvPicPr>
+                      <a:picLocks noChangeAspect="1" noChangeArrowheads="1"/>
+                    </pic:cNvPicPr>
+                  </pic:nvPicPr>
+                  <pic:blipFill>
+                    <a:blip r:embed="rId8" cstate="print">
+                      <a:extLst>
+                        <a:ext uri="{28A0092B-C50C-407E-A947-70E740481C1C}">
+                          <a14:useLocalDpi xmlns:a14="http://schemas.microsoft.com/office/drawing/2010/main" val="0"/>
+                        </a:ext>
+                      </a:extLst>
+                    </a:blip>
+                    <a:srcRect/>
+                    <a:stretch>
+                      <a:fillRect/>
+                    </a:stretch>
+                  </pic:blipFill>
+                  <pic:spPr bwMode="auto">
+                    <a:xfrm>
+                      <a:off x="0" y="0"/>
+                      <a:ext cx="5859887" cy="8187477"/>
+                    </a:xfrm>
+                    <a:prstGeom prst="rect">
+                      <a:avLst/>
+                    </a:prstGeom>
+                    <a:noFill/>
+                    <a:ln>
+                      <a:noFill/>
+                    </a:ln>
+                  </pic:spPr>
+                </pic:pic>
+              </a:graphicData>
+            </a:graphic>
+          </wp:inline>
+        </w:drawing>
+      </w:r>
+    </w:p>
+    <w:p>
+      <w:pPr>
+        <w:bidi/>
+        <w:rPr>
+          <w:rFonts w:cs="David"/>
+          <w:sz w:val="28"/>
+          <w:szCs w:val="28"/>
+          <w:rtl/>
+        </w:rPr>
+      </w:pPr>
+    </w:p>
+    <w:p>
+      <w:pPr>
+        <w:bidi/>
+        <w:rPr>
+          <w:rFonts w:cs="David"/>
+          <w:sz w:val="28"/>
+          <w:szCs w:val="28"/>
+          <w:rtl/>
+        </w:rPr>
+      </w:pPr>
+    </w:p>
+    <w:p>
+      <w:pPr>
+        <w:bidi/>
+        <w:rPr>
+          <w:rFonts w:cs="David"/>
+          <w:sz w:val="28"/>
+          <w:szCs w:val="28"/>
+          <w:rtl/>
+        </w:rPr>
+      </w:pPr>
+    </w:p>
+    <w:p>
+      <w:pPr>
+        <w:bidi/>
+        <w:rPr>
+          <w:rFonts w:cs="David"/>
+          <w:sz w:val="28"/>
+          <w:szCs w:val="28"/>
+          <w:rtl/>
+        </w:rPr>
+      </w:pPr>
     </w:p>
     <w:sectPr>
-      <w:footerReference w:type="default" r:id="rId8"/>
+      <w:footerReference w:type="default" r:id="rId9"/>
       <w:pgSz w:w="12240" w:h="15840"/>
-      <w:pgMar w:top="1440" w:right="1440" w:bottom="1440" w:left="1440" w:header="720" w:footer="720" w:gutter="0"/>
+      <w:pgMar w:top="720" w:right="720" w:bottom="720" w:left="720" w:header="720" w:footer="720" w:gutter="0"/>
       <w:cols w:space="720"/>
       <w:docGrid w:linePitch="360"/>
     </w:sectPr>
@@ -2041,7 +2975,7 @@
           <w:rPr>
             <w:noProof/>
           </w:rPr>
-          <w:t>3</w:t>
+          <w:t>6</w:t>
         </w:r>
         <w:r>
           <w:rPr>
@@ -2689,497 +3623,6 @@
 </w:styles>
 </file>
 
-<file path=word/glossary/document.xml><?xml version="1.0" encoding="utf-8"?>
-<w:glossaryDocument xmlns:wpc="http://schemas.microsoft.com/office/word/2010/wordprocessingCanvas" xmlns:mc="http://schemas.openxmlformats.org/markup-compatibility/2006" xmlns:o="urn:schemas-microsoft-com:office:office" xmlns:r="http://schemas.openxmlformats.org/officeDocument/2006/relationships" xmlns:m="http://schemas.openxmlformats.org/officeDocument/2006/math" xmlns:v="urn:schemas-microsoft-com:vml" xmlns:wp14="http://schemas.microsoft.com/office/word/2010/wordprocessingDrawing" xmlns:wp="http://schemas.openxmlformats.org/drawingml/2006/wordprocessingDrawing" xmlns:w10="urn:schemas-microsoft-com:office:word" xmlns:w="http://schemas.openxmlformats.org/wordprocessingml/2006/main" xmlns:w14="http://schemas.microsoft.com/office/word/2010/wordml" xmlns:wpg="http://schemas.microsoft.com/office/word/2010/wordprocessingGroup" xmlns:wpi="http://schemas.microsoft.com/office/word/2010/wordprocessingInk" xmlns:wne="http://schemas.microsoft.com/office/word/2006/wordml" xmlns:wps="http://schemas.microsoft.com/office/word/2010/wordprocessingShape" mc:Ignorable="w14 wp14"/>
-</file>
-
-<file path=word/glossary/fontTable.xml><?xml version="1.0" encoding="utf-8"?>
-<w:fonts xmlns:mc="http://schemas.openxmlformats.org/markup-compatibility/2006" xmlns:r="http://schemas.openxmlformats.org/officeDocument/2006/relationships" xmlns:w="http://schemas.openxmlformats.org/wordprocessingml/2006/main" xmlns:w14="http://schemas.microsoft.com/office/word/2010/wordml" mc:Ignorable="w14">
-  <w:font w:name="Calibri">
-    <w:panose1 w:val="020F0502020204030204"/>
-    <w:charset w:val="00"/>
-    <w:family w:val="swiss"/>
-    <w:pitch w:val="variable"/>
-    <w:sig w:usb0="E00002FF" w:usb1="4000ACFF" w:usb2="00000001" w:usb3="00000000" w:csb0="0000019F" w:csb1="00000000"/>
-  </w:font>
-  <w:font w:name="Arial">
-    <w:panose1 w:val="020B0604020202020204"/>
-    <w:charset w:val="00"/>
-    <w:family w:val="swiss"/>
-    <w:pitch w:val="variable"/>
-    <w:sig w:usb0="E0002AFF" w:usb1="C0007843" w:usb2="00000009" w:usb3="00000000" w:csb0="000001FF" w:csb1="00000000"/>
-  </w:font>
-  <w:font w:name="Cambria">
-    <w:panose1 w:val="02040503050406030204"/>
-    <w:charset w:val="00"/>
-    <w:family w:val="roman"/>
-    <w:pitch w:val="variable"/>
-    <w:sig w:usb0="E00002FF" w:usb1="400004FF" w:usb2="00000000" w:usb3="00000000" w:csb0="0000019F" w:csb1="00000000"/>
-  </w:font>
-  <w:font w:name="Times New Roman">
-    <w:panose1 w:val="02020603050405020304"/>
-    <w:charset w:val="00"/>
-    <w:family w:val="roman"/>
-    <w:pitch w:val="variable"/>
-    <w:sig w:usb0="E0002AFF" w:usb1="C0007843" w:usb2="00000009" w:usb3="00000000" w:csb0="000001FF" w:csb1="00000000"/>
-  </w:font>
-  <w:font w:name="Tahoma">
-    <w:panose1 w:val="020B0604030504040204"/>
-    <w:charset w:val="00"/>
-    <w:family w:val="swiss"/>
-    <w:pitch w:val="variable"/>
-    <w:sig w:usb0="E1002EFF" w:usb1="C000605B" w:usb2="00000029" w:usb3="00000000" w:csb0="000101FF" w:csb1="00000000"/>
-  </w:font>
-  <w:font w:name="David">
-    <w:panose1 w:val="020E0502060401010101"/>
-    <w:charset w:val="B1"/>
-    <w:family w:val="swiss"/>
-    <w:pitch w:val="variable"/>
-    <w:sig w:usb0="00000801" w:usb1="00000000" w:usb2="00000000" w:usb3="00000000" w:csb0="00000020" w:csb1="00000000"/>
-  </w:font>
-</w:fonts>
-</file>
-
-<file path=word/glossary/settings.xml><?xml version="1.0" encoding="utf-8"?>
-<w:settings xmlns:mc="http://schemas.openxmlformats.org/markup-compatibility/2006" xmlns:o="urn:schemas-microsoft-com:office:office" xmlns:r="http://schemas.openxmlformats.org/officeDocument/2006/relationships" xmlns:m="http://schemas.openxmlformats.org/officeDocument/2006/math" xmlns:v="urn:schemas-microsoft-com:vml" xmlns:w10="urn:schemas-microsoft-com:office:word" xmlns:w="http://schemas.openxmlformats.org/wordprocessingml/2006/main" xmlns:w14="http://schemas.microsoft.com/office/word/2010/wordml" xmlns:sl="http://schemas.openxmlformats.org/schemaLibrary/2006/main" mc:Ignorable="w14">
-  <w:view w:val="normal"/>
-  <w:defaultTabStop w:val="720"/>
-  <w:characterSpacingControl w:val="doNotCompress"/>
-  <w:compat>
-    <w:useFELayout/>
-    <w:compatSetting w:name="compatibilityMode" w:uri="http://schemas.microsoft.com/office/word" w:val="14"/>
-    <w:compatSetting w:name="overrideTableStyleFontSizeAndJustification" w:uri="http://schemas.microsoft.com/office/word" w:val="1"/>
-    <w:compatSetting w:name="enableOpenTypeFeatures" w:uri="http://schemas.microsoft.com/office/word" w:val="1"/>
-    <w:compatSetting w:name="doNotFlipMirrorIndents" w:uri="http://schemas.microsoft.com/office/word" w:val="1"/>
-  </w:compat>
-  <w:rsids>
-    <w:rsidRoot w:val="005D7428"/>
-    <w:rsid w:val="005D7428"/>
-    <w:rsid w:val="008451CA"/>
-  </w:rsids>
-  <m:mathPr>
-    <m:mathFont m:val="Cambria Math"/>
-    <m:brkBin m:val="before"/>
-    <m:brkBinSub m:val="--"/>
-    <m:smallFrac m:val="0"/>
-    <m:dispDef/>
-    <m:lMargin m:val="0"/>
-    <m:rMargin m:val="0"/>
-    <m:defJc m:val="centerGroup"/>
-    <m:wrapIndent m:val="1440"/>
-    <m:intLim m:val="subSup"/>
-    <m:naryLim m:val="undOvr"/>
-  </m:mathPr>
-  <w:themeFontLang w:val="en-US" w:bidi="he-IL"/>
-  <w:clrSchemeMapping w:bg1="light1" w:t1="dark1" w:bg2="light2" w:t2="dark2" w:accent1="accent1" w:accent2="accent2" w:accent3="accent3" w:accent4="accent4" w:accent5="accent5" w:accent6="accent6" w:hyperlink="hyperlink" w:followedHyperlink="followedHyperlink"/>
-  <w:decimalSymbol w:val="."/>
-  <w:listSeparator w:val=","/>
-</w:settings>
-</file>
-
-<file path=word/glossary/styles.xml><?xml version="1.0" encoding="utf-8"?>
-<w:styles xmlns:mc="http://schemas.openxmlformats.org/markup-compatibility/2006" xmlns:r="http://schemas.openxmlformats.org/officeDocument/2006/relationships" xmlns:w="http://schemas.openxmlformats.org/wordprocessingml/2006/main" xmlns:w14="http://schemas.microsoft.com/office/word/2010/wordml" mc:Ignorable="w14">
-  <w:docDefaults>
-    <w:rPrDefault>
-      <w:rPr>
-        <w:rFonts w:asciiTheme="minorHAnsi" w:eastAsiaTheme="minorEastAsia" w:hAnsiTheme="minorHAnsi" w:cstheme="minorBidi"/>
-        <w:sz w:val="22"/>
-        <w:szCs w:val="22"/>
-        <w:lang w:val="en-US" w:eastAsia="en-US" w:bidi="he-IL"/>
-      </w:rPr>
-    </w:rPrDefault>
-    <w:pPrDefault>
-      <w:pPr>
-        <w:spacing w:after="200" w:line="276" w:lineRule="auto"/>
-      </w:pPr>
-    </w:pPrDefault>
-  </w:docDefaults>
-  <w:latentStyles w:defLockedState="0" w:defUIPriority="99" w:defSemiHidden="1" w:defUnhideWhenUsed="1" w:defQFormat="0" w:count="267">
-    <w:lsdException w:name="Normal" w:semiHidden="0" w:uiPriority="0" w:unhideWhenUsed="0" w:qFormat="1"/>
-    <w:lsdException w:name="heading 1" w:semiHidden="0" w:uiPriority="9" w:unhideWhenUsed="0" w:qFormat="1"/>
-    <w:lsdException w:name="heading 2" w:uiPriority="9" w:qFormat="1"/>
-    <w:lsdException w:name="heading 3" w:uiPriority="9" w:qFormat="1"/>
-    <w:lsdException w:name="heading 4" w:uiPriority="9" w:qFormat="1"/>
-    <w:lsdException w:name="heading 5" w:uiPriority="9" w:qFormat="1"/>
-    <w:lsdException w:name="heading 6" w:uiPriority="9" w:qFormat="1"/>
-    <w:lsdException w:name="heading 7" w:uiPriority="9" w:qFormat="1"/>
-    <w:lsdException w:name="heading 8" w:uiPriority="9" w:qFormat="1"/>
-    <w:lsdException w:name="heading 9" w:uiPriority="9" w:qFormat="1"/>
-    <w:lsdException w:name="toc 1" w:uiPriority="39"/>
-    <w:lsdException w:name="toc 2" w:uiPriority="39"/>
-    <w:lsdException w:name="toc 3" w:uiPriority="39"/>
-    <w:lsdException w:name="toc 4" w:uiPriority="39"/>
-    <w:lsdException w:name="toc 5" w:uiPriority="39"/>
-    <w:lsdException w:name="toc 6" w:uiPriority="39"/>
-    <w:lsdException w:name="toc 7" w:uiPriority="39"/>
-    <w:lsdException w:name="toc 8" w:uiPriority="39"/>
-    <w:lsdException w:name="toc 9" w:uiPriority="39"/>
-    <w:lsdException w:name="caption" w:uiPriority="35" w:qFormat="1"/>
-    <w:lsdException w:name="Title" w:semiHidden="0" w:uiPriority="10" w:unhideWhenUsed="0" w:qFormat="1"/>
-    <w:lsdException w:name="Default Paragraph Font" w:uiPriority="1"/>
-    <w:lsdException w:name="Subtitle" w:semiHidden="0" w:uiPriority="11" w:unhideWhenUsed="0" w:qFormat="1"/>
-    <w:lsdException w:name="Strong" w:semiHidden="0" w:uiPriority="22" w:unhideWhenUsed="0" w:qFormat="1"/>
-    <w:lsdException w:name="Emphasis" w:semiHidden="0" w:uiPriority="20" w:unhideWhenUsed="0" w:qFormat="1"/>
-    <w:lsdException w:name="Table Grid" w:semiHidden="0" w:uiPriority="59" w:unhideWhenUsed="0"/>
-    <w:lsdException w:name="Placeholder Text" w:unhideWhenUsed="0"/>
-    <w:lsdException w:name="No Spacing" w:semiHidden="0" w:uiPriority="1" w:unhideWhenUsed="0" w:qFormat="1"/>
-    <w:lsdException w:name="Light Shading" w:semiHidden="0" w:uiPriority="60" w:unhideWhenUsed="0"/>
-    <w:lsdException w:name="Light List" w:semiHidden="0" w:uiPriority="61" w:unhideWhenUsed="0"/>
-    <w:lsdException w:name="Light Grid" w:semiHidden="0" w:uiPriority="62" w:unhideWhenUsed="0"/>
-    <w:lsdException w:name="Medium Shading 1" w:semiHidden="0" w:uiPriority="63" w:unhideWhenUsed="0"/>
-    <w:lsdException w:name="Medium Shading 2" w:semiHidden="0" w:uiPriority="64" w:unhideWhenUsed="0"/>
-    <w:lsdException w:name="Medium List 1" w:semiHidden="0" w:uiPriority="65" w:unhideWhenUsed="0"/>
-    <w:lsdException w:name="Medium List 2" w:semiHidden="0" w:uiPriority="66" w:unhideWhenUsed="0"/>
-    <w:lsdException w:name="Medium Grid 1" w:semiHidden="0" w:uiPriority="67" w:unhideWhenUsed="0"/>
-    <w:lsdException w:name="Medium Grid 2" w:semiHidden="0" w:uiPriority="68" w:unhideWhenUsed="0"/>
-    <w:lsdException w:name="Medium Grid 3" w:semiHidden="0" w:uiPriority="69" w:unhideWhenUsed="0"/>
-    <w:lsdException w:name="Dark List" w:semiHidden="0" w:uiPriority="70" w:unhideWhenUsed="0"/>
-    <w:lsdException w:name="Colorful Shading" w:semiHidden="0" w:uiPriority="71" w:unhideWhenUsed="0"/>
-    <w:lsdException w:name="Colorful List" w:semiHidden="0" w:uiPriority="72" w:unhideWhenUsed="0"/>
-    <w:lsdException w:name="Colorful Grid" w:semiHidden="0" w:uiPriority="73" w:unhideWhenUsed="0"/>
-    <w:lsdException w:name="Light Shading Accent 1" w:semiHidden="0" w:uiPriority="60" w:unhideWhenUsed="0"/>
-    <w:lsdException w:name="Light List Accent 1" w:semiHidden="0" w:uiPriority="61" w:unhideWhenUsed="0"/>
-    <w:lsdException w:name="Light Grid Accent 1" w:semiHidden="0" w:uiPriority="62" w:unhideWhenUsed="0"/>
-    <w:lsdException w:name="Medium Shading 1 Accent 1" w:semiHidden="0" w:uiPriority="63" w:unhideWhenUsed="0"/>
-    <w:lsdException w:name="Medium Shading 2 Accent 1" w:semiHidden="0" w:uiPriority="64" w:unhideWhenUsed="0"/>
-    <w:lsdException w:name="Medium List 1 Accent 1" w:semiHidden="0" w:uiPriority="65" w:unhideWhenUsed="0"/>
-    <w:lsdException w:name="Revision" w:unhideWhenUsed="0"/>
-    <w:lsdException w:name="List Paragraph" w:semiHidden="0" w:uiPriority="34" w:unhideWhenUsed="0" w:qFormat="1"/>
-    <w:lsdException w:name="Quote" w:semiHidden="0" w:uiPriority="29" w:unhideWhenUsed="0" w:qFormat="1"/>
-    <w:lsdException w:name="Intense Quote" w:semiHidden="0" w:uiPriority="30" w:unhideWhenUsed="0" w:qFormat="1"/>
-    <w:lsdException w:name="Medium List 2 Accent 1" w:semiHidden="0" w:uiPriority="66" w:unhideWhenUsed="0"/>
-    <w:lsdException w:name="Medium Grid 1 Accent 1" w:semiHidden="0" w:uiPriority="67" w:unhideWhenUsed="0"/>
-    <w:lsdException w:name="Medium Grid 2 Accent 1" w:semiHidden="0" w:uiPriority="68" w:unhideWhenUsed="0"/>
-    <w:lsdException w:name="Medium Grid 3 Accent 1" w:semiHidden="0" w:uiPriority="69" w:unhideWhenUsed="0"/>
-    <w:lsdException w:name="Dark List Accent 1" w:semiHidden="0" w:uiPriority="70" w:unhideWhenUsed="0"/>
-    <w:lsdException w:name="Colorful Shading Accent 1" w:semiHidden="0" w:uiPriority="71" w:unhideWhenUsed="0"/>
-    <w:lsdException w:name="Colorful List Accent 1" w:semiHidden="0" w:uiPriority="72" w:unhideWhenUsed="0"/>
-    <w:lsdException w:name="Colorful Grid Accent 1" w:semiHidden="0" w:uiPriority="73" w:unhideWhenUsed="0"/>
-    <w:lsdException w:name="Light Shading Accent 2" w:semiHidden="0" w:uiPriority="60" w:unhideWhenUsed="0"/>
-    <w:lsdException w:name="Light List Accent 2" w:semiHidden="0" w:uiPriority="61" w:unhideWhenUsed="0"/>
-    <w:lsdException w:name="Light Grid Accent 2" w:semiHidden="0" w:uiPriority="62" w:unhideWhenUsed="0"/>
-    <w:lsdException w:name="Medium Shading 1 Accent 2" w:semiHidden="0" w:uiPriority="63" w:unhideWhenUsed="0"/>
-    <w:lsdException w:name="Medium Shading 2 Accent 2" w:semiHidden="0" w:uiPriority="64" w:unhideWhenUsed="0"/>
-    <w:lsdException w:name="Medium List 1 Accent 2" w:semiHidden="0" w:uiPriority="65" w:unhideWhenUsed="0"/>
-    <w:lsdException w:name="Medium List 2 Accent 2" w:semiHidden="0" w:uiPriority="66" w:unhideWhenUsed="0"/>
-    <w:lsdException w:name="Medium Grid 1 Accent 2" w:semiHidden="0" w:uiPriority="67" w:unhideWhenUsed="0"/>
-    <w:lsdException w:name="Medium Grid 2 Accent 2" w:semiHidden="0" w:uiPriority="68" w:unhideWhenUsed="0"/>
-    <w:lsdException w:name="Medium Grid 3 Accent 2" w:semiHidden="0" w:uiPriority="69" w:unhideWhenUsed="0"/>
-    <w:lsdException w:name="Dark List Accent 2" w:semiHidden="0" w:uiPriority="70" w:unhideWhenUsed="0"/>
-    <w:lsdException w:name="Colorful Shading Accent 2" w:semiHidden="0" w:uiPriority="71" w:unhideWhenUsed="0"/>
-    <w:lsdException w:name="Colorful List Accent 2" w:semiHidden="0" w:uiPriority="72" w:unhideWhenUsed="0"/>
-    <w:lsdException w:name="Colorful Grid Accent 2" w:semiHidden="0" w:uiPriority="73" w:unhideWhenUsed="0"/>
-    <w:lsdException w:name="Light Shading Accent 3" w:semiHidden="0" w:uiPriority="60" w:unhideWhenUsed="0"/>
-    <w:lsdException w:name="Light List Accent 3" w:semiHidden="0" w:uiPriority="61" w:unhideWhenUsed="0"/>
-    <w:lsdException w:name="Light Grid Accent 3" w:semiHidden="0" w:uiPriority="62" w:unhideWhenUsed="0"/>
-    <w:lsdException w:name="Medium Shading 1 Accent 3" w:semiHidden="0" w:uiPriority="63" w:unhideWhenUsed="0"/>
-    <w:lsdException w:name="Medium Shading 2 Accent 3" w:semiHidden="0" w:uiPriority="64" w:unhideWhenUsed="0"/>
-    <w:lsdException w:name="Medium List 1 Accent 3" w:semiHidden="0" w:uiPriority="65" w:unhideWhenUsed="0"/>
-    <w:lsdException w:name="Medium List 2 Accent 3" w:semiHidden="0" w:uiPriority="66" w:unhideWhenUsed="0"/>
-    <w:lsdException w:name="Medium Grid 1 Accent 3" w:semiHidden="0" w:uiPriority="67" w:unhideWhenUsed="0"/>
-    <w:lsdException w:name="Medium Grid 2 Accent 3" w:semiHidden="0" w:uiPriority="68" w:unhideWhenUsed="0"/>
-    <w:lsdException w:name="Medium Grid 3 Accent 3" w:semiHidden="0" w:uiPriority="69" w:unhideWhenUsed="0"/>
-    <w:lsdException w:name="Dark List Accent 3" w:semiHidden="0" w:uiPriority="70" w:unhideWhenUsed="0"/>
-    <w:lsdException w:name="Colorful Shading Accent 3" w:semiHidden="0" w:uiPriority="71" w:unhideWhenUsed="0"/>
-    <w:lsdException w:name="Colorful List Accent 3" w:semiHidden="0" w:uiPriority="72" w:unhideWhenUsed="0"/>
-    <w:lsdException w:name="Colorful Grid Accent 3" w:semiHidden="0" w:uiPriority="73" w:unhideWhenUsed="0"/>
-    <w:lsdException w:name="Light Shading Accent 4" w:semiHidden="0" w:uiPriority="60" w:unhideWhenUsed="0"/>
-    <w:lsdException w:name="Light List Accent 4" w:semiHidden="0" w:uiPriority="61" w:unhideWhenUsed="0"/>
-    <w:lsdException w:name="Light Grid Accent 4" w:semiHidden="0" w:uiPriority="62" w:unhideWhenUsed="0"/>
-    <w:lsdException w:name="Medium Shading 1 Accent 4" w:semiHidden="0" w:uiPriority="63" w:unhideWhenUsed="0"/>
-    <w:lsdException w:name="Medium Shading 2 Accent 4" w:semiHidden="0" w:uiPriority="64" w:unhideWhenUsed="0"/>
-    <w:lsdException w:name="Medium List 1 Accent 4" w:semiHidden="0" w:uiPriority="65" w:unhideWhenUsed="0"/>
-    <w:lsdException w:name="Medium List 2 Accent 4" w:semiHidden="0" w:uiPriority="66" w:unhideWhenUsed="0"/>
-    <w:lsdException w:name="Medium Grid 1 Accent 4" w:semiHidden="0" w:uiPriority="67" w:unhideWhenUsed="0"/>
-    <w:lsdException w:name="Medium Grid 2 Accent 4" w:semiHidden="0" w:uiPriority="68" w:unhideWhenUsed="0"/>
-    <w:lsdException w:name="Medium Grid 3 Accent 4" w:semiHidden="0" w:uiPriority="69" w:unhideWhenUsed="0"/>
-    <w:lsdException w:name="Dark List Accent 4" w:semiHidden="0" w:uiPriority="70" w:unhideWhenUsed="0"/>
-    <w:lsdException w:name="Colorful Shading Accent 4" w:semiHidden="0" w:uiPriority="71" w:unhideWhenUsed="0"/>
-    <w:lsdException w:name="Colorful List Accent 4" w:semiHidden="0" w:uiPriority="72" w:unhideWhenUsed="0"/>
-    <w:lsdException w:name="Colorful Grid Accent 4" w:semiHidden="0" w:uiPriority="73" w:unhideWhenUsed="0"/>
-    <w:lsdException w:name="Light Shading Accent 5" w:semiHidden="0" w:uiPriority="60" w:unhideWhenUsed="0"/>
-    <w:lsdException w:name="Light List Accent 5" w:semiHidden="0" w:uiPriority="61" w:unhideWhenUsed="0"/>
-    <w:lsdException w:name="Light Grid Accent 5" w:semiHidden="0" w:uiPriority="62" w:unhideWhenUsed="0"/>
-    <w:lsdException w:name="Medium Shading 1 Accent 5" w:semiHidden="0" w:uiPriority="63" w:unhideWhenUsed="0"/>
-    <w:lsdException w:name="Medium Shading 2 Accent 5" w:semiHidden="0" w:uiPriority="64" w:unhideWhenUsed="0"/>
-    <w:lsdException w:name="Medium List 1 Accent 5" w:semiHidden="0" w:uiPriority="65" w:unhideWhenUsed="0"/>
-    <w:lsdException w:name="Medium List 2 Accent 5" w:semiHidden="0" w:uiPriority="66" w:unhideWhenUsed="0"/>
-    <w:lsdException w:name="Medium Grid 1 Accent 5" w:semiHidden="0" w:uiPriority="67" w:unhideWhenUsed="0"/>
-    <w:lsdException w:name="Medium Grid 2 Accent 5" w:semiHidden="0" w:uiPriority="68" w:unhideWhenUsed="0"/>
-    <w:lsdException w:name="Medium Grid 3 Accent 5" w:semiHidden="0" w:uiPriority="69" w:unhideWhenUsed="0"/>
-    <w:lsdException w:name="Dark List Accent 5" w:semiHidden="0" w:uiPriority="70" w:unhideWhenUsed="0"/>
-    <w:lsdException w:name="Colorful Shading Accent 5" w:semiHidden="0" w:uiPriority="71" w:unhideWhenUsed="0"/>
-    <w:lsdException w:name="Colorful List Accent 5" w:semiHidden="0" w:uiPriority="72" w:unhideWhenUsed="0"/>
-    <w:lsdException w:name="Colorful Grid Accent 5" w:semiHidden="0" w:uiPriority="73" w:unhideWhenUsed="0"/>
-    <w:lsdException w:name="Light Shading Accent 6" w:semiHidden="0" w:uiPriority="60" w:unhideWhenUsed="0"/>
-    <w:lsdException w:name="Light List Accent 6" w:semiHidden="0" w:uiPriority="61" w:unhideWhenUsed="0"/>
-    <w:lsdException w:name="Light Grid Accent 6" w:semiHidden="0" w:uiPriority="62" w:unhideWhenUsed="0"/>
-    <w:lsdException w:name="Medium Shading 1 Accent 6" w:semiHidden="0" w:uiPriority="63" w:unhideWhenUsed="0"/>
-    <w:lsdException w:name="Medium Shading 2 Accent 6" w:semiHidden="0" w:uiPriority="64" w:unhideWhenUsed="0"/>
-    <w:lsdException w:name="Medium List 1 Accent 6" w:semiHidden="0" w:uiPriority="65" w:unhideWhenUsed="0"/>
-    <w:lsdException w:name="Medium List 2 Accent 6" w:semiHidden="0" w:uiPriority="66" w:unhideWhenUsed="0"/>
-    <w:lsdException w:name="Medium Grid 1 Accent 6" w:semiHidden="0" w:uiPriority="67" w:unhideWhenUsed="0"/>
-    <w:lsdException w:name="Medium Grid 2 Accent 6" w:semiHidden="0" w:uiPriority="68" w:unhideWhenUsed="0"/>
-    <w:lsdException w:name="Medium Grid 3 Accent 6" w:semiHidden="0" w:uiPriority="69" w:unhideWhenUsed="0"/>
-    <w:lsdException w:name="Dark List Accent 6" w:semiHidden="0" w:uiPriority="70" w:unhideWhenUsed="0"/>
-    <w:lsdException w:name="Colorful Shading Accent 6" w:semiHidden="0" w:uiPriority="71" w:unhideWhenUsed="0"/>
-    <w:lsdException w:name="Colorful List Accent 6" w:semiHidden="0" w:uiPriority="72" w:unhideWhenUsed="0"/>
-    <w:lsdException w:name="Colorful Grid Accent 6" w:semiHidden="0" w:uiPriority="73" w:unhideWhenUsed="0"/>
-    <w:lsdException w:name="Subtle Emphasis" w:semiHidden="0" w:uiPriority="19" w:unhideWhenUsed="0" w:qFormat="1"/>
-    <w:lsdException w:name="Intense Emphasis" w:semiHidden="0" w:uiPriority="21" w:unhideWhenUsed="0" w:qFormat="1"/>
-    <w:lsdException w:name="Subtle Reference" w:semiHidden="0" w:uiPriority="31" w:unhideWhenUsed="0" w:qFormat="1"/>
-    <w:lsdException w:name="Intense Reference" w:semiHidden="0" w:uiPriority="32" w:unhideWhenUsed="0" w:qFormat="1"/>
-    <w:lsdException w:name="Book Title" w:semiHidden="0" w:uiPriority="33" w:unhideWhenUsed="0" w:qFormat="1"/>
-    <w:lsdException w:name="Bibliography" w:uiPriority="37"/>
-    <w:lsdException w:name="TOC Heading" w:uiPriority="39" w:qFormat="1"/>
-  </w:latentStyles>
-  <w:style w:type="paragraph" w:default="1" w:styleId="Normal">
-    <w:name w:val="Normal"/>
-    <w:qFormat/>
-  </w:style>
-  <w:style w:type="character" w:default="1" w:styleId="DefaultParagraphFont">
-    <w:name w:val="Default Paragraph Font"/>
-    <w:uiPriority w:val="1"/>
-    <w:semiHidden/>
-    <w:unhideWhenUsed/>
-  </w:style>
-  <w:style w:type="table" w:default="1" w:styleId="TableNormal">
-    <w:name w:val="Normal Table"/>
-    <w:uiPriority w:val="99"/>
-    <w:semiHidden/>
-    <w:unhideWhenUsed/>
-    <w:tblPr>
-      <w:tblInd w:w="0" w:type="dxa"/>
-      <w:tblCellMar>
-        <w:top w:w="0" w:type="dxa"/>
-        <w:left w:w="108" w:type="dxa"/>
-        <w:bottom w:w="0" w:type="dxa"/>
-        <w:right w:w="108" w:type="dxa"/>
-      </w:tblCellMar>
-    </w:tblPr>
-  </w:style>
-  <w:style w:type="numbering" w:default="1" w:styleId="NoList">
-    <w:name w:val="No List"/>
-    <w:uiPriority w:val="99"/>
-    <w:semiHidden/>
-    <w:unhideWhenUsed/>
-  </w:style>
-  <w:style w:type="paragraph" w:customStyle="1" w:styleId="07ED0F3D15A049CEBBBB2A6A4D961FC8">
-    <w:name w:val="07ED0F3D15A049CEBBBB2A6A4D961FC8"/>
-    <w:rsid w:val="005D7428"/>
-  </w:style>
-  <w:style w:type="paragraph" w:customStyle="1" w:styleId="74B84CB70CDC44A2824DFC9735281541">
-    <w:name w:val="74B84CB70CDC44A2824DFC9735281541"/>
-    <w:rsid w:val="005D7428"/>
-  </w:style>
-</w:styles>
-</file>
-
-<file path=word/glossary/stylesWithEffects.xml><?xml version="1.0" encoding="utf-8"?>
-<w:styles xmlns:wpc="http://schemas.microsoft.com/office/word/2010/wordprocessingCanvas" xmlns:mc="http://schemas.openxmlformats.org/markup-compatibility/2006" xmlns:o="urn:schemas-microsoft-com:office:office" xmlns:r="http://schemas.openxmlformats.org/officeDocument/2006/relationships" xmlns:m="http://schemas.openxmlformats.org/officeDocument/2006/math" xmlns:v="urn:schemas-microsoft-com:vml" xmlns:wp14="http://schemas.microsoft.com/office/word/2010/wordprocessingDrawing" xmlns:wp="http://schemas.openxmlformats.org/drawingml/2006/wordprocessingDrawing" xmlns:w10="urn:schemas-microsoft-com:office:word" xmlns:w="http://schemas.openxmlformats.org/wordprocessingml/2006/main" xmlns:w14="http://schemas.microsoft.com/office/word/2010/wordml" xmlns:wpg="http://schemas.microsoft.com/office/word/2010/wordprocessingGroup" xmlns:wpi="http://schemas.microsoft.com/office/word/2010/wordprocessingInk" xmlns:wne="http://schemas.microsoft.com/office/word/2006/wordml" xmlns:wps="http://schemas.microsoft.com/office/word/2010/wordprocessingShape" mc:Ignorable="w14 wp14">
-  <w:docDefaults>
-    <w:rPrDefault>
-      <w:rPr>
-        <w:rFonts w:asciiTheme="minorHAnsi" w:eastAsiaTheme="minorEastAsia" w:hAnsiTheme="minorHAnsi" w:cstheme="minorBidi"/>
-        <w:sz w:val="22"/>
-        <w:szCs w:val="22"/>
-        <w:lang w:val="en-US" w:eastAsia="en-US" w:bidi="he-IL"/>
-      </w:rPr>
-    </w:rPrDefault>
-    <w:pPrDefault>
-      <w:pPr>
-        <w:spacing w:after="200" w:line="276" w:lineRule="auto"/>
-      </w:pPr>
-    </w:pPrDefault>
-  </w:docDefaults>
-  <w:latentStyles w:defLockedState="0" w:defUIPriority="99" w:defSemiHidden="1" w:defUnhideWhenUsed="1" w:defQFormat="0" w:count="267">
-    <w:lsdException w:name="Normal" w:semiHidden="0" w:uiPriority="0" w:unhideWhenUsed="0" w:qFormat="1"/>
-    <w:lsdException w:name="heading 1" w:semiHidden="0" w:uiPriority="9" w:unhideWhenUsed="0" w:qFormat="1"/>
-    <w:lsdException w:name="heading 2" w:uiPriority="9" w:qFormat="1"/>
-    <w:lsdException w:name="heading 3" w:uiPriority="9" w:qFormat="1"/>
-    <w:lsdException w:name="heading 4" w:uiPriority="9" w:qFormat="1"/>
-    <w:lsdException w:name="heading 5" w:uiPriority="9" w:qFormat="1"/>
-    <w:lsdException w:name="heading 6" w:uiPriority="9" w:qFormat="1"/>
-    <w:lsdException w:name="heading 7" w:uiPriority="9" w:qFormat="1"/>
-    <w:lsdException w:name="heading 8" w:uiPriority="9" w:qFormat="1"/>
-    <w:lsdException w:name="heading 9" w:uiPriority="9" w:qFormat="1"/>
-    <w:lsdException w:name="toc 1" w:uiPriority="39"/>
-    <w:lsdException w:name="toc 2" w:uiPriority="39"/>
-    <w:lsdException w:name="toc 3" w:uiPriority="39"/>
-    <w:lsdException w:name="toc 4" w:uiPriority="39"/>
-    <w:lsdException w:name="toc 5" w:uiPriority="39"/>
-    <w:lsdException w:name="toc 6" w:uiPriority="39"/>
-    <w:lsdException w:name="toc 7" w:uiPriority="39"/>
-    <w:lsdException w:name="toc 8" w:uiPriority="39"/>
-    <w:lsdException w:name="toc 9" w:uiPriority="39"/>
-    <w:lsdException w:name="caption" w:uiPriority="35" w:qFormat="1"/>
-    <w:lsdException w:name="Title" w:semiHidden="0" w:uiPriority="10" w:unhideWhenUsed="0" w:qFormat="1"/>
-    <w:lsdException w:name="Default Paragraph Font" w:uiPriority="1"/>
-    <w:lsdException w:name="Subtitle" w:semiHidden="0" w:uiPriority="11" w:unhideWhenUsed="0" w:qFormat="1"/>
-    <w:lsdException w:name="Strong" w:semiHidden="0" w:uiPriority="22" w:unhideWhenUsed="0" w:qFormat="1"/>
-    <w:lsdException w:name="Emphasis" w:semiHidden="0" w:uiPriority="20" w:unhideWhenUsed="0" w:qFormat="1"/>
-    <w:lsdException w:name="Table Grid" w:semiHidden="0" w:uiPriority="59" w:unhideWhenUsed="0"/>
-    <w:lsdException w:name="Placeholder Text" w:unhideWhenUsed="0"/>
-    <w:lsdException w:name="No Spacing" w:semiHidden="0" w:uiPriority="1" w:unhideWhenUsed="0" w:qFormat="1"/>
-    <w:lsdException w:name="Light Shading" w:semiHidden="0" w:uiPriority="60" w:unhideWhenUsed="0"/>
-    <w:lsdException w:name="Light List" w:semiHidden="0" w:uiPriority="61" w:unhideWhenUsed="0"/>
-    <w:lsdException w:name="Light Grid" w:semiHidden="0" w:uiPriority="62" w:unhideWhenUsed="0"/>
-    <w:lsdException w:name="Medium Shading 1" w:semiHidden="0" w:uiPriority="63" w:unhideWhenUsed="0"/>
-    <w:lsdException w:name="Medium Shading 2" w:semiHidden="0" w:uiPriority="64" w:unhideWhenUsed="0"/>
-    <w:lsdException w:name="Medium List 1" w:semiHidden="0" w:uiPriority="65" w:unhideWhenUsed="0"/>
-    <w:lsdException w:name="Medium List 2" w:semiHidden="0" w:uiPriority="66" w:unhideWhenUsed="0"/>
-    <w:lsdException w:name="Medium Grid 1" w:semiHidden="0" w:uiPriority="67" w:unhideWhenUsed="0"/>
-    <w:lsdException w:name="Medium Grid 2" w:semiHidden="0" w:uiPriority="68" w:unhideWhenUsed="0"/>
-    <w:lsdException w:name="Medium Grid 3" w:semiHidden="0" w:uiPriority="69" w:unhideWhenUsed="0"/>
-    <w:lsdException w:name="Dark List" w:semiHidden="0" w:uiPriority="70" w:unhideWhenUsed="0"/>
-    <w:lsdException w:name="Colorful Shading" w:semiHidden="0" w:uiPriority="71" w:unhideWhenUsed="0"/>
-    <w:lsdException w:name="Colorful List" w:semiHidden="0" w:uiPriority="72" w:unhideWhenUsed="0"/>
-    <w:lsdException w:name="Colorful Grid" w:semiHidden="0" w:uiPriority="73" w:unhideWhenUsed="0"/>
-    <w:lsdException w:name="Light Shading Accent 1" w:semiHidden="0" w:uiPriority="60" w:unhideWhenUsed="0"/>
-    <w:lsdException w:name="Light List Accent 1" w:semiHidden="0" w:uiPriority="61" w:unhideWhenUsed="0"/>
-    <w:lsdException w:name="Light Grid Accent 1" w:semiHidden="0" w:uiPriority="62" w:unhideWhenUsed="0"/>
-    <w:lsdException w:name="Medium Shading 1 Accent 1" w:semiHidden="0" w:uiPriority="63" w:unhideWhenUsed="0"/>
-    <w:lsdException w:name="Medium Shading 2 Accent 1" w:semiHidden="0" w:uiPriority="64" w:unhideWhenUsed="0"/>
-    <w:lsdException w:name="Medium List 1 Accent 1" w:semiHidden="0" w:uiPriority="65" w:unhideWhenUsed="0"/>
-    <w:lsdException w:name="Revision" w:unhideWhenUsed="0"/>
-    <w:lsdException w:name="List Paragraph" w:semiHidden="0" w:uiPriority="34" w:unhideWhenUsed="0" w:qFormat="1"/>
-    <w:lsdException w:name="Quote" w:semiHidden="0" w:uiPriority="29" w:unhideWhenUsed="0" w:qFormat="1"/>
-    <w:lsdException w:name="Intense Quote" w:semiHidden="0" w:uiPriority="30" w:unhideWhenUsed="0" w:qFormat="1"/>
-    <w:lsdException w:name="Medium List 2 Accent 1" w:semiHidden="0" w:uiPriority="66" w:unhideWhenUsed="0"/>
-    <w:lsdException w:name="Medium Grid 1 Accent 1" w:semiHidden="0" w:uiPriority="67" w:unhideWhenUsed="0"/>
-    <w:lsdException w:name="Medium Grid 2 Accent 1" w:semiHidden="0" w:uiPriority="68" w:unhideWhenUsed="0"/>
-    <w:lsdException w:name="Medium Grid 3 Accent 1" w:semiHidden="0" w:uiPriority="69" w:unhideWhenUsed="0"/>
-    <w:lsdException w:name="Dark List Accent 1" w:semiHidden="0" w:uiPriority="70" w:unhideWhenUsed="0"/>
-    <w:lsdException w:name="Colorful Shading Accent 1" w:semiHidden="0" w:uiPriority="71" w:unhideWhenUsed="0"/>
-    <w:lsdException w:name="Colorful List Accent 1" w:semiHidden="0" w:uiPriority="72" w:unhideWhenUsed="0"/>
-    <w:lsdException w:name="Colorful Grid Accent 1" w:semiHidden="0" w:uiPriority="73" w:unhideWhenUsed="0"/>
-    <w:lsdException w:name="Light Shading Accent 2" w:semiHidden="0" w:uiPriority="60" w:unhideWhenUsed="0"/>
-    <w:lsdException w:name="Light List Accent 2" w:semiHidden="0" w:uiPriority="61" w:unhideWhenUsed="0"/>
-    <w:lsdException w:name="Light Grid Accent 2" w:semiHidden="0" w:uiPriority="62" w:unhideWhenUsed="0"/>
-    <w:lsdException w:name="Medium Shading 1 Accent 2" w:semiHidden="0" w:uiPriority="63" w:unhideWhenUsed="0"/>
-    <w:lsdException w:name="Medium Shading 2 Accent 2" w:semiHidden="0" w:uiPriority="64" w:unhideWhenUsed="0"/>
-    <w:lsdException w:name="Medium List 1 Accent 2" w:semiHidden="0" w:uiPriority="65" w:unhideWhenUsed="0"/>
-    <w:lsdException w:name="Medium List 2 Accent 2" w:semiHidden="0" w:uiPriority="66" w:unhideWhenUsed="0"/>
-    <w:lsdException w:name="Medium Grid 1 Accent 2" w:semiHidden="0" w:uiPriority="67" w:unhideWhenUsed="0"/>
-    <w:lsdException w:name="Medium Grid 2 Accent 2" w:semiHidden="0" w:uiPriority="68" w:unhideWhenUsed="0"/>
-    <w:lsdException w:name="Medium Grid 3 Accent 2" w:semiHidden="0" w:uiPriority="69" w:unhideWhenUsed="0"/>
-    <w:lsdException w:name="Dark List Accent 2" w:semiHidden="0" w:uiPriority="70" w:unhideWhenUsed="0"/>
-    <w:lsdException w:name="Colorful Shading Accent 2" w:semiHidden="0" w:uiPriority="71" w:unhideWhenUsed="0"/>
-    <w:lsdException w:name="Colorful List Accent 2" w:semiHidden="0" w:uiPriority="72" w:unhideWhenUsed="0"/>
-    <w:lsdException w:name="Colorful Grid Accent 2" w:semiHidden="0" w:uiPriority="73" w:unhideWhenUsed="0"/>
-    <w:lsdException w:name="Light Shading Accent 3" w:semiHidden="0" w:uiPriority="60" w:unhideWhenUsed="0"/>
-    <w:lsdException w:name="Light List Accent 3" w:semiHidden="0" w:uiPriority="61" w:unhideWhenUsed="0"/>
-    <w:lsdException w:name="Light Grid Accent 3" w:semiHidden="0" w:uiPriority="62" w:unhideWhenUsed="0"/>
-    <w:lsdException w:name="Medium Shading 1 Accent 3" w:semiHidden="0" w:uiPriority="63" w:unhideWhenUsed="0"/>
-    <w:lsdException w:name="Medium Shading 2 Accent 3" w:semiHidden="0" w:uiPriority="64" w:unhideWhenUsed="0"/>
-    <w:lsdException w:name="Medium List 1 Accent 3" w:semiHidden="0" w:uiPriority="65" w:unhideWhenUsed="0"/>
-    <w:lsdException w:name="Medium List 2 Accent 3" w:semiHidden="0" w:uiPriority="66" w:unhideWhenUsed="0"/>
-    <w:lsdException w:name="Medium Grid 1 Accent 3" w:semiHidden="0" w:uiPriority="67" w:unhideWhenUsed="0"/>
-    <w:lsdException w:name="Medium Grid 2 Accent 3" w:semiHidden="0" w:uiPriority="68" w:unhideWhenUsed="0"/>
-    <w:lsdException w:name="Medium Grid 3 Accent 3" w:semiHidden="0" w:uiPriority="69" w:unhideWhenUsed="0"/>
-    <w:lsdException w:name="Dark List Accent 3" w:semiHidden="0" w:uiPriority="70" w:unhideWhenUsed="0"/>
-    <w:lsdException w:name="Colorful Shading Accent 3" w:semiHidden="0" w:uiPriority="71" w:unhideWhenUsed="0"/>
-    <w:lsdException w:name="Colorful List Accent 3" w:semiHidden="0" w:uiPriority="72" w:unhideWhenUsed="0"/>
-    <w:lsdException w:name="Colorful Grid Accent 3" w:semiHidden="0" w:uiPriority="73" w:unhideWhenUsed="0"/>
-    <w:lsdException w:name="Light Shading Accent 4" w:semiHidden="0" w:uiPriority="60" w:unhideWhenUsed="0"/>
-    <w:lsdException w:name="Light List Accent 4" w:semiHidden="0" w:uiPriority="61" w:unhideWhenUsed="0"/>
-    <w:lsdException w:name="Light Grid Accent 4" w:semiHidden="0" w:uiPriority="62" w:unhideWhenUsed="0"/>
-    <w:lsdException w:name="Medium Shading 1 Accent 4" w:semiHidden="0" w:uiPriority="63" w:unhideWhenUsed="0"/>
-    <w:lsdException w:name="Medium Shading 2 Accent 4" w:semiHidden="0" w:uiPriority="64" w:unhideWhenUsed="0"/>
-    <w:lsdException w:name="Medium List 1 Accent 4" w:semiHidden="0" w:uiPriority="65" w:unhideWhenUsed="0"/>
-    <w:lsdException w:name="Medium List 2 Accent 4" w:semiHidden="0" w:uiPriority="66" w:unhideWhenUsed="0"/>
-    <w:lsdException w:name="Medium Grid 1 Accent 4" w:semiHidden="0" w:uiPriority="67" w:unhideWhenUsed="0"/>
-    <w:lsdException w:name="Medium Grid 2 Accent 4" w:semiHidden="0" w:uiPriority="68" w:unhideWhenUsed="0"/>
-    <w:lsdException w:name="Medium Grid 3 Accent 4" w:semiHidden="0" w:uiPriority="69" w:unhideWhenUsed="0"/>
-    <w:lsdException w:name="Dark List Accent 4" w:semiHidden="0" w:uiPriority="70" w:unhideWhenUsed="0"/>
-    <w:lsdException w:name="Colorful Shading Accent 4" w:semiHidden="0" w:uiPriority="71" w:unhideWhenUsed="0"/>
-    <w:lsdException w:name="Colorful List Accent 4" w:semiHidden="0" w:uiPriority="72" w:unhideWhenUsed="0"/>
-    <w:lsdException w:name="Colorful Grid Accent 4" w:semiHidden="0" w:uiPriority="73" w:unhideWhenUsed="0"/>
-    <w:lsdException w:name="Light Shading Accent 5" w:semiHidden="0" w:uiPriority="60" w:unhideWhenUsed="0"/>
-    <w:lsdException w:name="Light List Accent 5" w:semiHidden="0" w:uiPriority="61" w:unhideWhenUsed="0"/>
-    <w:lsdException w:name="Light Grid Accent 5" w:semiHidden="0" w:uiPriority="62" w:unhideWhenUsed="0"/>
-    <w:lsdException w:name="Medium Shading 1 Accent 5" w:semiHidden="0" w:uiPriority="63" w:unhideWhenUsed="0"/>
-    <w:lsdException w:name="Medium Shading 2 Accent 5" w:semiHidden="0" w:uiPriority="64" w:unhideWhenUsed="0"/>
-    <w:lsdException w:name="Medium List 1 Accent 5" w:semiHidden="0" w:uiPriority="65" w:unhideWhenUsed="0"/>
-    <w:lsdException w:name="Medium List 2 Accent 5" w:semiHidden="0" w:uiPriority="66" w:unhideWhenUsed="0"/>
-    <w:lsdException w:name="Medium Grid 1 Accent 5" w:semiHidden="0" w:uiPriority="67" w:unhideWhenUsed="0"/>
-    <w:lsdException w:name="Medium Grid 2 Accent 5" w:semiHidden="0" w:uiPriority="68" w:unhideWhenUsed="0"/>
-    <w:lsdException w:name="Medium Grid 3 Accent 5" w:semiHidden="0" w:uiPriority="69" w:unhideWhenUsed="0"/>
-    <w:lsdException w:name="Dark List Accent 5" w:semiHidden="0" w:uiPriority="70" w:unhideWhenUsed="0"/>
-    <w:lsdException w:name="Colorful Shading Accent 5" w:semiHidden="0" w:uiPriority="71" w:unhideWhenUsed="0"/>
-    <w:lsdException w:name="Colorful List Accent 5" w:semiHidden="0" w:uiPriority="72" w:unhideWhenUsed="0"/>
-    <w:lsdException w:name="Colorful Grid Accent 5" w:semiHidden="0" w:uiPriority="73" w:unhideWhenUsed="0"/>
-    <w:lsdException w:name="Light Shading Accent 6" w:semiHidden="0" w:uiPriority="60" w:unhideWhenUsed="0"/>
-    <w:lsdException w:name="Light List Accent 6" w:semiHidden="0" w:uiPriority="61" w:unhideWhenUsed="0"/>
-    <w:lsdException w:name="Light Grid Accent 6" w:semiHidden="0" w:uiPriority="62" w:unhideWhenUsed="0"/>
-    <w:lsdException w:name="Medium Shading 1 Accent 6" w:semiHidden="0" w:uiPriority="63" w:unhideWhenUsed="0"/>
-    <w:lsdException w:name="Medium Shading 2 Accent 6" w:semiHidden="0" w:uiPriority="64" w:unhideWhenUsed="0"/>
-    <w:lsdException w:name="Medium List 1 Accent 6" w:semiHidden="0" w:uiPriority="65" w:unhideWhenUsed="0"/>
-    <w:lsdException w:name="Medium List 2 Accent 6" w:semiHidden="0" w:uiPriority="66" w:unhideWhenUsed="0"/>
-    <w:lsdException w:name="Medium Grid 1 Accent 6" w:semiHidden="0" w:uiPriority="67" w:unhideWhenUsed="0"/>
-    <w:lsdException w:name="Medium Grid 2 Accent 6" w:semiHidden="0" w:uiPriority="68" w:unhideWhenUsed="0"/>
-    <w:lsdException w:name="Medium Grid 3 Accent 6" w:semiHidden="0" w:uiPriority="69" w:unhideWhenUsed="0"/>
-    <w:lsdException w:name="Dark List Accent 6" w:semiHidden="0" w:uiPriority="70" w:unhideWhenUsed="0"/>
-    <w:lsdException w:name="Colorful Shading Accent 6" w:semiHidden="0" w:uiPriority="71" w:unhideWhenUsed="0"/>
-    <w:lsdException w:name="Colorful List Accent 6" w:semiHidden="0" w:uiPriority="72" w:unhideWhenUsed="0"/>
-    <w:lsdException w:name="Colorful Grid Accent 6" w:semiHidden="0" w:uiPriority="73" w:unhideWhenUsed="0"/>
-    <w:lsdException w:name="Subtle Emphasis" w:semiHidden="0" w:uiPriority="19" w:unhideWhenUsed="0" w:qFormat="1"/>
-    <w:lsdException w:name="Intense Emphasis" w:semiHidden="0" w:uiPriority="21" w:unhideWhenUsed="0" w:qFormat="1"/>
-    <w:lsdException w:name="Subtle Reference" w:semiHidden="0" w:uiPriority="31" w:unhideWhenUsed="0" w:qFormat="1"/>
-    <w:lsdException w:name="Intense Reference" w:semiHidden="0" w:uiPriority="32" w:unhideWhenUsed="0" w:qFormat="1"/>
-    <w:lsdException w:name="Book Title" w:semiHidden="0" w:uiPriority="33" w:unhideWhenUsed="0" w:qFormat="1"/>
-    <w:lsdException w:name="Bibliography" w:uiPriority="37"/>
-    <w:lsdException w:name="TOC Heading" w:uiPriority="39" w:qFormat="1"/>
-  </w:latentStyles>
-  <w:style w:type="paragraph" w:default="1" w:styleId="Normal">
-    <w:name w:val="Normal"/>
-    <w:qFormat/>
-  </w:style>
-  <w:style w:type="character" w:default="1" w:styleId="DefaultParagraphFont">
-    <w:name w:val="Default Paragraph Font"/>
-    <w:uiPriority w:val="1"/>
-    <w:semiHidden/>
-    <w:unhideWhenUsed/>
-  </w:style>
-  <w:style w:type="table" w:default="1" w:styleId="TableNormal">
-    <w:name w:val="Normal Table"/>
-    <w:uiPriority w:val="99"/>
-    <w:semiHidden/>
-    <w:unhideWhenUsed/>
-    <w:tblPr>
-      <w:tblInd w:w="0" w:type="dxa"/>
-      <w:tblCellMar>
-        <w:top w:w="0" w:type="dxa"/>
-        <w:left w:w="108" w:type="dxa"/>
-        <w:bottom w:w="0" w:type="dxa"/>
-        <w:right w:w="108" w:type="dxa"/>
-      </w:tblCellMar>
-    </w:tblPr>
-  </w:style>
-  <w:style w:type="numbering" w:default="1" w:styleId="NoList">
-    <w:name w:val="No List"/>
-    <w:uiPriority w:val="99"/>
-    <w:semiHidden/>
-    <w:unhideWhenUsed/>
-  </w:style>
-  <w:style w:type="paragraph" w:customStyle="1" w:styleId="07ED0F3D15A049CEBBBB2A6A4D961FC8">
-    <w:name w:val="07ED0F3D15A049CEBBBB2A6A4D961FC8"/>
-    <w:rsid w:val="005D7428"/>
-  </w:style>
-  <w:style w:type="paragraph" w:customStyle="1" w:styleId="74B84CB70CDC44A2824DFC9735281541">
-    <w:name w:val="74B84CB70CDC44A2824DFC9735281541"/>
-    <w:rsid w:val="005D7428"/>
-  </w:style>
-</w:styles>
-</file>
-
-<file path=word/glossary/webSettings.xml><?xml version="1.0" encoding="utf-8"?>
-<w:webSettings xmlns:mc="http://schemas.openxmlformats.org/markup-compatibility/2006" xmlns:r="http://schemas.openxmlformats.org/officeDocument/2006/relationships" xmlns:w="http://schemas.openxmlformats.org/wordprocessingml/2006/main" xmlns:w14="http://schemas.microsoft.com/office/word/2010/wordml" mc:Ignorable="w14">
-  <w:optimizeForBrowser/>
-  <w:allowPNG/>
-</w:webSettings>
-</file>
-
 <file path=word/theme/theme1.xml><?xml version="1.0" encoding="utf-8"?>
 <a:theme xmlns:a="http://schemas.openxmlformats.org/drawingml/2006/main" name="Office Theme">
   <a:themeElements>
@@ -3470,7 +3913,7 @@
 </file>
 
 <file path=customXml/itemProps1.xml><?xml version="1.0" encoding="utf-8"?>
-<ds:datastoreItem xmlns:ds="http://schemas.openxmlformats.org/officeDocument/2006/customXml" ds:itemID="{FF87987D-0F56-4372-AA6E-3F7386F84E69}">
+<ds:datastoreItem xmlns:ds="http://schemas.openxmlformats.org/officeDocument/2006/customXml" ds:itemID="{F2C280E6-0367-454A-BC7A-F112CF00EBDC}">
   <ds:schemaRefs>
     <ds:schemaRef ds:uri="http://schemas.openxmlformats.org/officeDocument/2006/bibliography"/>
   </ds:schemaRefs>

</xml_diff>